<commit_message>
tdf#131776 DOCX grouped shape import: fix regression for strikeouts
Because of previous commit we applied strikeout
on shape text if its attribute "val" was false.

Regression from commit 092fc0d8a95ddeacf2d0c5478ea59ac0ae85fa7c
(tdf#131776 DOCX DrawingML shape import: fix missing strikeout).

Co-Author: Szabolcs Toth

Change-Id: Iff2331cc183be59aee66a7f6f0ad65af89b13093
Reviewed-on: https://gerrit.libreoffice.org/c/core/+/91796
Tested-by: László Németh <nemeth@numbertext.org>
Reviewed-by: László Németh <nemeth@numbertext.org>
</commit_message>
<xml_diff>
--- a/sw/qa/extras/ooxmlexport/data/tdf131776_StrikeoutGroupShapeText.docx
+++ b/sw/qa/extras/ooxmlexport/data/tdf131776_StrikeoutGroupShapeText.docx
@@ -3,6 +3,8 @@
 <w:document xmlns:wpc="http://schemas.microsoft.com/office/word/2010/wordprocessingCanvas" xmlns:cx="http://schemas.microsoft.com/office/drawing/2014/chartex" xmlns:cx1="http://schemas.microsoft.com/office/drawing/2015/9/8/chartex" xmlns:cx2="http://schemas.microsoft.com/office/drawing/2015/10/21/chartex" xmlns:cx3="http://schemas.microsoft.com/office/drawing/2016/5/9/chartex" xmlns:cx4="http://schemas.microsoft.com/office/drawing/2016/5/10/chartex" xmlns:cx5="http://schemas.microsoft.com/office/drawing/2016/5/11/chartex" xmlns:cx6="http://schemas.microsoft.com/office/drawing/2016/5/12/chartex" xmlns:cx7="http://schemas.microsoft.com/office/drawing/2016/5/13/chartex" xmlns:cx8="http://schemas.microsoft.com/office/drawing/2016/5/14/chartex" xmlns:mc="http://schemas.openxmlformats.org/markup-compatibility/2006" xmlns:aink="http://schemas.microsoft.com/office/drawing/2016/ink" xmlns:am3d="http://schemas.microsoft.com/office/drawing/2017/model3d" xmlns:o="urn:schemas-microsoft-com:office:office" xmlns:r="http://schemas.openxmlformats.org/officeDocument/2006/relationships" xmlns:m="http://schemas.openxmlformats.org/officeDocument/2006/math" xmlns:v="urn:schemas-microsoft-com:vml" xmlns:wp14="http://schemas.microsoft.com/office/word/2010/wordprocessingDrawing" xmlns:wp="http://schemas.openxmlformats.org/drawingml/2006/wordprocessingDrawing" xmlns:w10="urn:schemas-microsoft-com:office:word" xmlns:w="http://schemas.openxmlformats.org/wordprocessingml/2006/main" xmlns:w14="http://schemas.microsoft.com/office/word/2010/wordml" xmlns:w15="http://schemas.microsoft.com/office/word/2012/wordml" xmlns:w16cid="http://schemas.microsoft.com/office/word/2016/wordml/cid" xmlns:w16se="http://schemas.microsoft.com/office/word/2015/wordml/symex" xmlns:wpg="http://schemas.microsoft.com/office/word/2010/wordprocessingGroup" xmlns:wpi="http://schemas.microsoft.com/office/word/2010/wordprocessingInk" xmlns:wne="http://schemas.microsoft.com/office/word/2006/wordml" xmlns:wps="http://schemas.microsoft.com/office/word/2010/wordprocessingShape" mc:Ignorable="w14 w15 w16se w16cid wp14">
   <w:body>
     <w:p>
+      <w:bookmarkStart w:id="0" w:name="_GoBack"/>
+      <w:bookmarkEnd w:id="0"/>
       <w:r>
         <w:rPr>
           <w:noProof/>
@@ -10,18 +12,18 @@
         <mc:AlternateContent>
           <mc:Choice Requires="wpg">
             <w:drawing>
-              <wp:anchor distT="0" distB="0" distL="114300" distR="114300" simplePos="0" relativeHeight="251660288" behindDoc="0" locked="0" layoutInCell="1" allowOverlap="1" wp14:anchorId="510083C2" wp14:editId="22341EDF">
+              <wp:anchor distT="0" distB="0" distL="114300" distR="114300" simplePos="0" relativeHeight="251663360" behindDoc="0" locked="0" layoutInCell="1" allowOverlap="1">
                 <wp:simplePos x="0" y="0"/>
                 <wp:positionH relativeFrom="column">
-                  <wp:posOffset>744855</wp:posOffset>
+                  <wp:posOffset>309880</wp:posOffset>
                 </wp:positionH>
                 <wp:positionV relativeFrom="paragraph">
-                  <wp:posOffset>294005</wp:posOffset>
+                  <wp:posOffset>157480</wp:posOffset>
                 </wp:positionV>
-                <wp:extent cx="4152900" cy="1054100"/>
-                <wp:effectExtent l="0" t="0" r="19050" b="12700"/>
+                <wp:extent cx="3810000" cy="2409825"/>
+                <wp:effectExtent l="0" t="0" r="19050" b="28575"/>
                 <wp:wrapNone/>
-                <wp:docPr id="3" name="Csoportba foglalás 3"/>
+                <wp:docPr id="4" name="Csoportba foglalás 4"/>
                 <wp:cNvGraphicFramePr/>
                 <a:graphic xmlns:a="http://schemas.openxmlformats.org/drawingml/2006/main">
                   <a:graphicData uri="http://schemas.microsoft.com/office/word/2010/wordprocessingGroup">
@@ -30,9 +32,9 @@
                       <wpg:grpSpPr>
                         <a:xfrm>
                           <a:off x="0" y="0"/>
-                          <a:ext cx="4152900" cy="1054100"/>
+                          <a:ext cx="3810000" cy="2409825"/>
                           <a:chOff x="0" y="0"/>
-                          <a:chExt cx="4152900" cy="1054100"/>
+                          <a:chExt cx="3810000" cy="2409825"/>
                         </a:xfrm>
                       </wpg:grpSpPr>
                       <wps:wsp>
@@ -40,8 +42,8 @@
                         <wps:cNvSpPr/>
                         <wps:spPr>
                           <a:xfrm>
-                            <a:off x="0" y="0"/>
-                            <a:ext cx="1593850" cy="1016000"/>
+                            <a:off x="0" y="9525"/>
+                            <a:ext cx="1171575" cy="1181100"/>
                           </a:xfrm>
                           <a:prstGeom prst="rect">
                             <a:avLst/>
@@ -76,8 +78,17 @@
                                   <w:rFonts w:cstheme="minorHAnsi"/>
                                   <w:dstrike/>
                                 </w:rPr>
-                                <w:t>egy</w:t>
+                                <w:t xml:space="preserve">no </w:t>
                               </w:r>
+                              <w:proofErr w:type="spellStart"/>
+                              <w:r>
+                                <w:rPr>
+                                  <w:rFonts w:cstheme="minorHAnsi"/>
+                                  <w:dstrike/>
+                                </w:rPr>
+                                <w:t>value</w:t>
+                              </w:r>
+                              <w:proofErr w:type="spellEnd"/>
                             </w:p>
                           </w:txbxContent>
                         </wps:txbx>
@@ -93,8 +104,8 @@
                         <wps:cNvSpPr/>
                         <wps:spPr>
                           <a:xfrm>
-                            <a:off x="2463800" y="0"/>
-                            <a:ext cx="1689100" cy="1054100"/>
+                            <a:off x="1495425" y="9525"/>
+                            <a:ext cx="1000125" cy="1181100"/>
                           </a:xfrm>
                           <a:prstGeom prst="rect">
                             <a:avLst/>
@@ -120,23 +131,244 @@
                               <w:pPr>
                                 <w:jc w:val="center"/>
                                 <w:rPr>
+                                  <w:rFonts w:cstheme="minorHAnsi"/>
+                                  <w:dstrike w:val="true"/>
+                                </w:rPr>
+                              </w:pPr>
+                              <w:proofErr w:type="spellStart"/>
+                              <w:r>
+                                <w:rPr>
+                                  <w:rFonts w:cstheme="minorHAnsi"/>
+                                  <w:dstrike w:val="true"/>
+                                </w:rPr>
+                                <w:t>true</w:t>
+                              </w:r>
+                              <w:proofErr w:type="spellEnd"/>
+                            </w:p>
+                          </w:txbxContent>
+                        </wps:txbx>
+                        <wps:bodyPr rot="0" spcFirstLastPara="0" vertOverflow="overflow" horzOverflow="overflow" vert="horz" wrap="square" lIns="91440" tIns="45720" rIns="91440" bIns="45720" numCol="1" spcCol="0" rtlCol="0" fromWordArt="0" anchor="ctr" anchorCtr="0" forceAA="0" compatLnSpc="1">
+                          <a:prstTxWarp prst="textNoShape">
+                            <a:avLst/>
+                          </a:prstTxWarp>
+                          <a:noAutofit/>
+                        </wps:bodyPr>
+                      </wps:wsp>
+                      <wps:wsp>
+                        <wps:cNvPr id="3" name="Téglalap 3"/>
+                        <wps:cNvSpPr/>
+                        <wps:spPr>
+                          <a:xfrm>
+                            <a:off x="2809875" y="0"/>
+                            <a:ext cx="1000125" cy="1181100"/>
+                          </a:xfrm>
+                          <a:prstGeom prst="rect">
+                            <a:avLst/>
+                          </a:prstGeom>
+                        </wps:spPr>
+                        <wps:style>
+                          <a:lnRef idx="2">
+                            <a:schemeClr val="accent6"/>
+                          </a:lnRef>
+                          <a:fillRef idx="1">
+                            <a:schemeClr val="lt1"/>
+                          </a:fillRef>
+                          <a:effectRef idx="0">
+                            <a:schemeClr val="accent6"/>
+                          </a:effectRef>
+                          <a:fontRef idx="minor">
+                            <a:schemeClr val="dk1"/>
+                          </a:fontRef>
+                        </wps:style>
+                        <wps:txbx>
+                          <w:txbxContent>
+                            <w:p>
+                              <w:pPr>
+                                <w:jc w:val="center"/>
+                                <w:rPr>
+                                  <w:rFonts w:cstheme="minorHAnsi"/>
+                                </w:rPr>
+                              </w:pPr>
+                              <w:proofErr w:type="spellStart"/>
+                              <w:r>
+                                <w:rPr>
+                                  <w:rFonts w:cstheme="minorHAnsi"/>
+                                  <w:dstrike w:val="false"/>
+                                </w:rPr>
+                                <w:t>false</w:t>
+                              </w:r>
+                              <w:proofErr w:type="spellEnd"/>
+                            </w:p>
+                          </w:txbxContent>
+                        </wps:txbx>
+                        <wps:bodyPr rot="0" spcFirstLastPara="0" vertOverflow="overflow" horzOverflow="overflow" vert="horz" wrap="square" lIns="91440" tIns="45720" rIns="91440" bIns="45720" numCol="1" spcCol="0" rtlCol="0" fromWordArt="0" anchor="ctr" anchorCtr="0" forceAA="0" compatLnSpc="1">
+                          <a:prstTxWarp prst="textNoShape">
+                            <a:avLst/>
+                          </a:prstTxWarp>
+                          <a:noAutofit/>
+                        </wps:bodyPr>
+                      </wps:wsp>
+                      <wps:wsp>
+                        <wps:cNvPr id="5" name="Téglalap 1"/>
+                        <wps:cNvSpPr/>
+                        <wps:spPr>
+                          <a:xfrm>
+                            <a:off x="9525" y="1228725"/>
+                            <a:ext cx="1171575" cy="1181100"/>
+                          </a:xfrm>
+                          <a:prstGeom prst="rect">
+                            <a:avLst/>
+                          </a:prstGeom>
+                        </wps:spPr>
+                        <wps:style>
+                          <a:lnRef idx="2">
+                            <a:schemeClr val="accent6"/>
+                          </a:lnRef>
+                          <a:fillRef idx="1">
+                            <a:schemeClr val="lt1"/>
+                          </a:fillRef>
+                          <a:effectRef idx="0">
+                            <a:schemeClr val="accent6"/>
+                          </a:effectRef>
+                          <a:fontRef idx="minor">
+                            <a:schemeClr val="dk1"/>
+                          </a:fontRef>
+                        </wps:style>
+                        <wps:txbx>
+                          <w:txbxContent>
+                            <w:p>
+                              <w:pPr>
+                                <w:jc w:val="center"/>
+                                <w:rPr>
+                                  <w:rFonts w:cstheme="minorHAnsi"/>
                                   <w:strike/>
                                 </w:rPr>
                               </w:pPr>
                               <w:r>
                                 <w:rPr>
+                                  <w:rFonts w:cstheme="minorHAnsi"/>
                                   <w:strike/>
                                 </w:rPr>
-                                <w:t>ket</w:t>
+                                <w:t xml:space="preserve">no </w:t>
                               </w:r>
-                              <w:bookmarkStart w:id="0" w:name="_GoBack"/>
-                              <w:bookmarkEnd w:id="0"/>
+                              <w:proofErr w:type="spellStart"/>
                               <w:r>
                                 <w:rPr>
+                                  <w:rFonts w:cstheme="minorHAnsi"/>
                                   <w:strike/>
                                 </w:rPr>
-                                <w:t>tő</w:t>
+                                <w:t>value</w:t>
                               </w:r>
+                              <w:proofErr w:type="spellEnd"/>
+                            </w:p>
+                          </w:txbxContent>
+                        </wps:txbx>
+                        <wps:bodyPr rot="0" spcFirstLastPara="0" vertOverflow="overflow" horzOverflow="overflow" vert="horz" wrap="square" lIns="91440" tIns="45720" rIns="91440" bIns="45720" numCol="1" spcCol="0" rtlCol="0" fromWordArt="0" anchor="ctr" anchorCtr="0" forceAA="0" compatLnSpc="1">
+                          <a:prstTxWarp prst="textNoShape">
+                            <a:avLst/>
+                          </a:prstTxWarp>
+                          <a:noAutofit/>
+                        </wps:bodyPr>
+                      </wps:wsp>
+                      <wps:wsp>
+                        <wps:cNvPr id="6" name="Téglalap 2"/>
+                        <wps:cNvSpPr/>
+                        <wps:spPr>
+                          <a:xfrm>
+                            <a:off x="1495425" y="1228725"/>
+                            <a:ext cx="1000125" cy="1181100"/>
+                          </a:xfrm>
+                          <a:prstGeom prst="rect">
+                            <a:avLst/>
+                          </a:prstGeom>
+                        </wps:spPr>
+                        <wps:style>
+                          <a:lnRef idx="2">
+                            <a:schemeClr val="accent6"/>
+                          </a:lnRef>
+                          <a:fillRef idx="1">
+                            <a:schemeClr val="lt1"/>
+                          </a:fillRef>
+                          <a:effectRef idx="0">
+                            <a:schemeClr val="accent6"/>
+                          </a:effectRef>
+                          <a:fontRef idx="minor">
+                            <a:schemeClr val="dk1"/>
+                          </a:fontRef>
+                        </wps:style>
+                        <wps:txbx>
+                          <w:txbxContent>
+                            <w:p>
+                              <w:pPr>
+                                <w:jc w:val="center"/>
+                                <w:rPr>
+                                  <w:rFonts w:cstheme="minorHAnsi"/>
+                                  <w:strike w:val="true"/>
+                                </w:rPr>
+                              </w:pPr>
+                              <w:proofErr w:type="spellStart"/>
+                              <w:r>
+                                <w:rPr>
+                                  <w:rFonts w:cstheme="minorHAnsi"/>
+                                  <w:strike w:val="true"/>
+                                </w:rPr>
+                                <w:t>true</w:t>
+                              </w:r>
+                              <w:proofErr w:type="spellEnd"/>
+                            </w:p>
+                          </w:txbxContent>
+                        </wps:txbx>
+                        <wps:bodyPr rot="0" spcFirstLastPara="0" vertOverflow="overflow" horzOverflow="overflow" vert="horz" wrap="square" lIns="91440" tIns="45720" rIns="91440" bIns="45720" numCol="1" spcCol="0" rtlCol="0" fromWordArt="0" anchor="ctr" anchorCtr="0" forceAA="0" compatLnSpc="1">
+                          <a:prstTxWarp prst="textNoShape">
+                            <a:avLst/>
+                          </a:prstTxWarp>
+                          <a:noAutofit/>
+                        </wps:bodyPr>
+                      </wps:wsp>
+                      <wps:wsp>
+                        <wps:cNvPr id="7" name="Téglalap 3"/>
+                        <wps:cNvSpPr/>
+                        <wps:spPr>
+                          <a:xfrm>
+                            <a:off x="2800350" y="1219200"/>
+                            <a:ext cx="1000125" cy="1181100"/>
+                          </a:xfrm>
+                          <a:prstGeom prst="rect">
+                            <a:avLst/>
+                          </a:prstGeom>
+                        </wps:spPr>
+                        <wps:style>
+                          <a:lnRef idx="2">
+                            <a:schemeClr val="accent6"/>
+                          </a:lnRef>
+                          <a:fillRef idx="1">
+                            <a:schemeClr val="lt1"/>
+                          </a:fillRef>
+                          <a:effectRef idx="0">
+                            <a:schemeClr val="accent6"/>
+                          </a:effectRef>
+                          <a:fontRef idx="minor">
+                            <a:schemeClr val="dk1"/>
+                          </a:fontRef>
+                        </wps:style>
+                        <wps:txbx>
+                          <w:txbxContent>
+                            <w:p>
+                              <w:pPr>
+                                <w:jc w:val="center"/>
+                                <w:rPr>
+                                  <w:rFonts w:cstheme="minorHAnsi"/>
+                                </w:rPr>
+                              </w:pPr>
+                              <w:proofErr w:type="spellStart"/>
+                              <w:r>
+                                <w:rPr>
+                                  <w:rFonts w:cstheme="minorHAnsi"/>
+                                  <w:strike w:val="false"/>
+                                </w:rPr>
+                                <w:t>false</w:t>
+                              </w:r>
+                              <w:proofErr w:type="spellEnd"/>
                             </w:p>
                           </w:txbxContent>
                         </wps:txbx>
@@ -150,13 +382,19 @@
                     </wpg:wgp>
                   </a:graphicData>
                 </a:graphic>
+                <wp14:sizeRelH relativeFrom="margin">
+                  <wp14:pctWidth>0</wp14:pctWidth>
+                </wp14:sizeRelH>
+                <wp14:sizeRelV relativeFrom="margin">
+                  <wp14:pctHeight>0</wp14:pctHeight>
+                </wp14:sizeRelV>
               </wp:anchor>
             </w:drawing>
           </mc:Choice>
           <mc:Fallback>
             <w:pict>
-              <v:group w14:anchorId="510083C2" id="Csoportba foglalás 3" o:spid="_x0000_s1026" style="position:absolute;margin-left:58.65pt;margin-top:23.15pt;width:327pt;height:83pt;z-index:251660288" coordsize="41529,10541" o:gfxdata="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">
-                <v:rect id="Téglalap 1" o:spid="_x0000_s1027" style="position:absolute;width:15938;height:10160;visibility:visible;mso-wrap-style:square;v-text-anchor:middle" o:gfxdata="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" fillcolor="white [3201]" strokecolor="#70ad47 [3209]" strokeweight="1pt">
+              <v:group id="Csoportba foglalás 4" o:spid="_x0000_s1026" style="position:absolute;margin-left:24.4pt;margin-top:12.4pt;width:300pt;height:189.75pt;z-index:251663360;mso-width-relative:margin;mso-height-relative:margin" coordsize="38100,24098" o:gfxdata="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">
+                <v:rect id="Téglalap 1" o:spid="_x0000_s1027" style="position:absolute;top:95;width:11715;height:11811;visibility:visible;mso-wrap-style:square;v-text-anchor:middle" o:gfxdata="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" fillcolor="white [3201]" strokecolor="#70ad47 [3209]" strokeweight="1pt">
                   <v:textbox>
                     <w:txbxContent>
                       <w:p>
@@ -164,44 +402,152 @@
                           <w:jc w:val="center"/>
                           <w:rPr>
                             <w:rFonts w:cstheme="minorHAnsi"/>
-                            <w:dstrike/>
+                            <w:dstrike w:val="true"/>
                           </w:rPr>
                         </w:pPr>
                         <w:r>
                           <w:rPr>
                             <w:rFonts w:cstheme="minorHAnsi"/>
-                            <w:dstrike/>
+                            <w:dstrike w:val="true"/>
                           </w:rPr>
-                          <w:t>egy</w:t>
+                          <w:t xml:space="preserve">no </w:t>
                         </w:r>
+                        <w:proofErr w:type="spellStart"/>
+                        <w:r>
+                          <w:rPr>
+                            <w:rFonts w:cstheme="minorHAnsi"/>
+                            <w:dstrike w:val="true"/>
+                          </w:rPr>
+                          <w:t>value</w:t>
+                        </w:r>
+                        <w:proofErr w:type="spellEnd"/>
                       </w:p>
                     </w:txbxContent>
                   </v:textbox>
                 </v:rect>
-                <v:rect id="Téglalap 2" o:spid="_x0000_s1028" style="position:absolute;left:24638;width:16891;height:10541;visibility:visible;mso-wrap-style:square;v-text-anchor:middle" o:gfxdata="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" fillcolor="white [3201]" strokecolor="#70ad47 [3209]" strokeweight="1pt">
+                <v:rect id="Téglalap 2" o:spid="_x0000_s1028" style="position:absolute;left:14954;top:95;width:10001;height:11811;visibility:visible;mso-wrap-style:square;v-text-anchor:middle" o:gfxdata="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" fillcolor="white [3201]" strokecolor="#70ad47 [3209]" strokeweight="1pt">
                   <v:textbox>
                     <w:txbxContent>
                       <w:p>
                         <w:pPr>
                           <w:jc w:val="center"/>
                           <w:rPr>
+                            <w:rFonts w:cstheme="minorHAnsi"/>
+                            <w:dstrike w:val="true"/>
+                          </w:rPr>
+                        </w:pPr>
+                        <w:proofErr w:type="spellStart"/>
+                        <w:r>
+                          <w:rPr>
+                            <w:rFonts w:cstheme="minorHAnsi"/>
+                            <w:dstrike w:val="true"/>
+                          </w:rPr>
+                          <w:t>true</w:t>
+                        </w:r>
+                        <w:proofErr w:type="spellEnd"/>
+                      </w:p>
+                    </w:txbxContent>
+                  </v:textbox>
+                </v:rect>
+                <v:rect id="Téglalap 3" o:spid="_x0000_s1029" style="position:absolute;left:28098;width:10002;height:11811;visibility:visible;mso-wrap-style:square;v-text-anchor:middle" o:gfxdata="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" fillcolor="white [3201]" strokecolor="#70ad47 [3209]" strokeweight="1pt">
+                  <v:textbox>
+                    <w:txbxContent>
+                      <w:p>
+                        <w:pPr>
+                          <w:jc w:val="center"/>
+                          <w:rPr>
+                            <w:rFonts w:cstheme="minorHAnsi"/>
+                          </w:rPr>
+                        </w:pPr>
+                        <w:proofErr w:type="spellStart"/>
+                        <w:r>
+                          <w:rPr>
+                            <w:rFonts w:cstheme="minorHAnsi"/>
+                            <w:dstrike w:val="false"/>
+                            <w:strike w:val="false"/>
+                          </w:rPr>
+                          <w:t>false</w:t>
+                        </w:r>
+                        <w:proofErr w:type="spellEnd"/>
+                      </w:p>
+                    </w:txbxContent>
+                  </v:textbox>
+                </v:rect>
+                <v:rect id="Téglalap 1" o:spid="_x0000_s1030" style="position:absolute;left:95;top:12287;width:11716;height:11811;visibility:visible;mso-wrap-style:square;v-text-anchor:middle" o:gfxdata="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" fillcolor="white [3201]" strokecolor="#70ad47 [3209]" strokeweight="1pt">
+                  <v:textbox>
+                    <w:txbxContent>
+                      <w:p>
+                        <w:pPr>
+                          <w:jc w:val="center"/>
+                          <w:rPr>
+                            <w:rFonts w:cstheme="minorHAnsi"/>
                             <w:strike/>
                           </w:rPr>
                         </w:pPr>
                         <w:r>
                           <w:rPr>
+                            <w:rFonts w:cstheme="minorHAnsi"/>
                             <w:strike/>
                           </w:rPr>
-                          <w:t>ket</w:t>
+                          <w:t xml:space="preserve">no </w:t>
                         </w:r>
-                        <w:bookmarkStart w:id="1" w:name="_GoBack"/>
-                        <w:bookmarkEnd w:id="1"/>
+                        <w:proofErr w:type="spellStart"/>
                         <w:r>
                           <w:rPr>
+                            <w:rFonts w:cstheme="minorHAnsi"/>
                             <w:strike/>
                           </w:rPr>
-                          <w:t>tő</w:t>
+                          <w:t>value</w:t>
                         </w:r>
+                        <w:proofErr w:type="spellEnd"/>
+                      </w:p>
+                    </w:txbxContent>
+                  </v:textbox>
+                </v:rect>
+                <v:rect id="Téglalap 2" o:spid="_x0000_s1031" style="position:absolute;left:14954;top:12287;width:10001;height:11811;visibility:visible;mso-wrap-style:square;v-text-anchor:middle" o:gfxdata="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" fillcolor="white [3201]" strokecolor="#70ad47 [3209]" strokeweight="1pt">
+                  <v:textbox>
+                    <w:txbxContent>
+                      <w:p>
+                        <w:pPr>
+                          <w:jc w:val="center"/>
+                          <w:rPr>
+                            <w:rFonts w:cstheme="minorHAnsi"/>
+                            <w:strike/>
+                          </w:rPr>
+                        </w:pPr>
+                        <w:proofErr w:type="spellStart"/>
+                        <w:r>
+                          <w:rPr>
+                            <w:rFonts w:cstheme="minorHAnsi"/>
+                            <w:strike/>
+                          </w:rPr>
+                          <w:t>true</w:t>
+                        </w:r>
+                        <w:proofErr w:type="spellEnd"/>
+                      </w:p>
+                    </w:txbxContent>
+                  </v:textbox>
+                </v:rect>
+                <v:rect id="Téglalap 3" o:spid="_x0000_s1032" style="position:absolute;left:28003;top:12192;width:10001;height:11811;visibility:visible;mso-wrap-style:square;v-text-anchor:middle" o:gfxdata="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" fillcolor="white [3201]" strokecolor="#70ad47 [3209]" strokeweight="1pt">
+                  <v:textbox>
+                    <w:txbxContent>
+                      <w:p>
+                        <w:pPr>
+                          <w:jc w:val="center"/>
+                          <w:rPr>
+                            <w:rFonts w:cstheme="minorHAnsi"/>
+                          </w:rPr>
+                        </w:pPr>
+                        <w:proofErr w:type="spellStart"/>
+                        <w:r>
+                          <w:rPr>
+                            <w:rFonts w:cstheme="minorHAnsi"/>
+                            <w:dstrike w:val="false"/>
+                            <w:strike w:val="false"/>
+                          </w:rPr>
+                          <w:t>false</w:t>
+                        </w:r>
+                        <w:proofErr w:type="spellEnd"/>
                       </w:p>
                     </w:txbxContent>
                   </v:textbox>
@@ -621,6 +967,7 @@
   <w:style w:type="paragraph" w:default="1" w:styleId="Norml">
     <w:name w:val="Normal"/>
     <w:qFormat/>
+    <w:rsid w:val="00E00F22"/>
   </w:style>
   <w:style w:type="character" w:default="1" w:styleId="Bekezdsalapbettpusa">
     <w:name w:val="Default Paragraph Font"/>
@@ -945,4 +1292,2915 @@
     </a:ext>
   </a:extLst>
 </a:theme>
+</file>
+
+<file path=5370.xml>======= ./5370.xml =======
+======= ./word/fontTable.xml =======
+<?xml version="1.0" encoding="UTF-8" standalone="yes"?>
+<w:fonts xmlns:mc="http://schemas.openxmlformats.org/markup-compatibility/2006" xmlns:r="http://schemas.openxmlformats.org/officeDocument/2006/relationships" xmlns:w="http://schemas.openxmlformats.org/wordprocessingml/2006/main" xmlns:w14="http://schemas.microsoft.com/office/word/2010/wordml" xmlns:w15="http://schemas.microsoft.com/office/word/2012/wordml" xmlns:w16cid="http://schemas.microsoft.com/office/word/2016/wordml/cid" xmlns:w16se="http://schemas.microsoft.com/office/word/2015/wordml/symex" mc:Ignorable="w14 w15 w16se w16cid">
+  <w:font w:name="Calibri">
+    <w:panose1 w:val="020F0502020204030204"/>
+    <w:charset w:val="EE"/>
+    <w:family w:val="swiss"/>
+    <w:pitch w:val="variable"/>
+    <w:sig w:usb0="E0002EFF" w:usb1="C000247B" w:usb2="00000009" w:usb3="00000000" w:csb0="000001FF" w:csb1="00000000"/>
+  </w:font>
+  <w:font w:name="Times New Roman">
+    <w:panose1 w:val="02020603050405020304"/>
+    <w:charset w:val="EE"/>
+    <w:family w:val="roman"/>
+    <w:pitch w:val="variable"/>
+    <w:sig w:usb0="E0002EFF" w:usb1="C000785B" w:usb2="00000009" w:usb3="00000000" w:csb0="000001FF" w:csb1="00000000"/>
+  </w:font>
+  <w:font w:name="Calibri Light">
+    <w:panose1 w:val="020F0302020204030204"/>
+    <w:charset w:val="EE"/>
+    <w:family w:val="swiss"/>
+    <w:pitch w:val="variable"/>
+    <w:sig w:usb0="E0002AFF" w:usb1="C000247B" w:usb2="00000009" w:usb3="00000000" w:csb0="000001FF" w:csb1="00000000"/>
+  </w:font>
+</w:fonts>
+======= ./word/webSettings.xml =======
+<?xml version="1.0" encoding="UTF-8" standalone="yes"?>
+<w:webSettings xmlns:mc="http://schemas.openxmlformats.org/markup-compatibility/2006" xmlns:r="http://schemas.openxmlformats.org/officeDocument/2006/relationships" xmlns:w="http://schemas.openxmlformats.org/wordprocessingml/2006/main" xmlns:w14="http://schemas.microsoft.com/office/word/2010/wordml" xmlns:w15="http://schemas.microsoft.com/office/word/2012/wordml" xmlns:w16cid="http://schemas.microsoft.com/office/word/2016/wordml/cid" xmlns:w16se="http://schemas.microsoft.com/office/word/2015/wordml/symex" mc:Ignorable="w14 w15 w16se w16cid">
+  <w:optimizeForBrowser/>
+  <w:allowPNG/>
+</w:webSettings>
+======= ./word/styles.xml =======
+<?xml version="1.0" encoding="UTF-8" standalone="yes"?>
+<w:styles xmlns:mc="http://schemas.openxmlformats.org/markup-compatibility/2006" xmlns:r="http://schemas.openxmlformats.org/officeDocument/2006/relationships" xmlns:w="http://schemas.openxmlformats.org/wordprocessingml/2006/main" xmlns:w14="http://schemas.microsoft.com/office/word/2010/wordml" xmlns:w15="http://schemas.microsoft.com/office/word/2012/wordml" xmlns:w16cid="http://schemas.microsoft.com/office/word/2016/wordml/cid" xmlns:w16se="http://schemas.microsoft.com/office/word/2015/wordml/symex" mc:Ignorable="w14 w15 w16se w16cid">
+  <w:docDefaults>
+    <w:rPrDefault>
+      <w:rPr>
+        <w:rFonts w:asciiTheme="minorHAnsi" w:eastAsiaTheme="minorHAnsi" w:hAnsiTheme="minorHAnsi" w:cstheme="minorBidi"/>
+        <w:sz w:val="22"/>
+        <w:szCs w:val="22"/>
+        <w:lang w:val="hu-HU" w:eastAsia="en-US" w:bidi="ar-SA"/>
+      </w:rPr>
+    </w:rPrDefault>
+    <w:pPrDefault>
+      <w:pPr>
+        <w:spacing w:after="160" w:line="259" w:lineRule="auto"/>
+      </w:pPr>
+    </w:pPrDefault>
+  </w:docDefaults>
+  <w:latentStyles w:defLockedState="0" w:defUIPriority="99" w:defSemiHidden="0" w:defUnhideWhenUsed="0" w:defQFormat="0" w:count="377">
+    <w:lsdException w:name="Normal" w:uiPriority="0" w:qFormat="1"/>
+    <w:lsdException w:name="heading 1" w:uiPriority="9" w:qFormat="1"/>
+    <w:lsdException w:name="heading 2" w:semiHidden="1" w:uiPriority="9" w:unhideWhenUsed="1" w:qFormat="1"/>
+    <w:lsdException w:name="heading 3" w:semiHidden="1" w:uiPriority="9" w:unhideWhenUsed="1" w:qFormat="1"/>
+    <w:lsdException w:name="heading 4" w:semiHidden="1" w:uiPriority="9" w:unhideWhenUsed="1" w:qFormat="1"/>
+    <w:lsdException w:name="heading 5" w:semiHidden="1" w:uiPriority="9" w:unhideWhenUsed="1" w:qFormat="1"/>
+    <w:lsdException w:name="heading 6" w:semiHidden="1" w:uiPriority="9" w:unhideWhenUsed="1" w:qFormat="1"/>
+    <w:lsdException w:name="heading 7" w:semiHidden="1" w:uiPriority="9" w:unhideWhenUsed="1" w:qFormat="1"/>
+    <w:lsdException w:name="heading 8" w:semiHidden="1" w:uiPriority="9" w:unhideWhenUsed="1" w:qFormat="1"/>
+    <w:lsdException w:name="heading 9" w:semiHidden="1" w:uiPriority="9" w:unhideWhenUsed="1" w:qFormat="1"/>
+    <w:lsdException w:name="index 1" w:semiHidden="1" w:unhideWhenUsed="1"/>
+    <w:lsdException w:name="index 2" w:semiHidden="1" w:unhideWhenUsed="1"/>
+    <w:lsdException w:name="index 3" w:semiHidden="1" w:unhideWhenUsed="1"/>
+    <w:lsdException w:name="index 4" w:semiHidden="1" w:unhideWhenUsed="1"/>
+    <w:lsdException w:name="index 5" w:semiHidden="1" w:unhideWhenUsed="1"/>
+    <w:lsdException w:name="index 6" w:semiHidden="1" w:unhideWhenUsed="1"/>
+    <w:lsdException w:name="index 7" w:semiHidden="1" w:unhideWhenUsed="1"/>
+    <w:lsdException w:name="index 8" w:semiHidden="1" w:unhideWhenUsed="1"/>
+    <w:lsdException w:name="index 9" w:semiHidden="1" w:unhideWhenUsed="1"/>
+    <w:lsdException w:name="toc 1" w:semiHidden="1" w:uiPriority="39" w:unhideWhenUsed="1"/>
+    <w:lsdException w:name="toc 2" w:semiHidden="1" w:uiPriority="39" w:unhideWhenUsed="1"/>
+    <w:lsdException w:name="toc 3" w:semiHidden="1" w:uiPriority="39" w:unhideWhenUsed="1"/>
+    <w:lsdException w:name="toc 4" w:semiHidden="1" w:uiPriority="39" w:unhideWhenUsed="1"/>
+    <w:lsdException w:name="toc 5" w:semiHidden="1" w:uiPriority="39" w:unhideWhenUsed="1"/>
+    <w:lsdException w:name="toc 6" w:semiHidden="1" w:uiPriority="39" w:unhideWhenUsed="1"/>
+    <w:lsdException w:name="toc 7" w:semiHidden="1" w:uiPriority="39" w:unhideWhenUsed="1"/>
+    <w:lsdException w:name="toc 8" w:semiHidden="1" w:uiPriority="39" w:unhideWhenUsed="1"/>
+    <w:lsdException w:name="toc 9" w:semiHidden="1" w:uiPriority="39" w:unhideWhenUsed="1"/>
+    <w:lsdException w:name="Normal Indent" w:semiHidden="1" w:unhideWhenUsed="1"/>
+    <w:lsdException w:name="footnote text" w:semiHidden="1" w:unhideWhenUsed="1"/>
+    <w:lsdException w:name="annotation text" w:semiHidden="1" w:unhideWhenUsed="1"/>
+    <w:lsdException w:name="header" w:semiHidden="1" w:unhideWhenUsed="1"/>
+    <w:lsdException w:name="footer" w:semiHidden="1" w:unhideWhenUsed="1"/>
+    <w:lsdException w:name="index heading" w:semiHidden="1" w:unhideWhenUsed="1"/>
+    <w:lsdException w:name="caption" w:semiHidden="1" w:uiPriority="35" w:unhideWhenUsed="1" w:qFormat="1"/>
+    <w:lsdException w:name="table of figures" w:semiHidden="1" w:unhideWhenUsed="1"/>
+    <w:lsdException w:name="envelope address" w:semiHidden="1" w:unhideWhenUsed="1"/>
+    <w:lsdException w:name="envelope return" w:semiHidden="1" w:unhideWhenUsed="1"/>
+    <w:lsdException w:name="footnote reference" w:semiHidden="1" w:unhideWhenUsed="1"/>
+    <w:lsdException w:name="annotation reference" w:semiHidden="1" w:unhideWhenUsed="1"/>
+    <w:lsdException w:name="line number" w:semiHidden="1" w:unhideWhenUsed="1"/>
+    <w:lsdException w:name="page number" w:semiHidden="1" w:unhideWhenUsed="1"/>
+    <w:lsdException w:name="endnote reference" w:semiHidden="1" w:unhideWhenUsed="1"/>
+    <w:lsdException w:name="endnote text" w:semiHidden="1" w:unhideWhenUsed="1"/>
+    <w:lsdException w:name="table of authorities" w:semiHidden="1" w:unhideWhenUsed="1"/>
+    <w:lsdException w:name="macro" w:semiHidden="1" w:unhideWhenUsed="1"/>
+    <w:lsdException w:name="toa heading" w:semiHidden="1" w:unhideWhenUsed="1"/>
+    <w:lsdException w:name="List" w:semiHidden="1" w:unhideWhenUsed="1"/>
+    <w:lsdException w:name="List Bullet" w:semiHidden="1" w:unhideWhenUsed="1"/>
+    <w:lsdException w:name="List Number" w:semiHidden="1" w:unhideWhenUsed="1"/>
+    <w:lsdException w:name="List 2" w:semiHidden="1" w:unhideWhenUsed="1"/>
+    <w:lsdException w:name="List 3" w:semiHidden="1" w:unhideWhenUsed="1"/>
+    <w:lsdException w:name="List 4" w:semiHidden="1" w:unhideWhenUsed="1"/>
+    <w:lsdException w:name="List 5" w:semiHidden="1" w:unhideWhenUsed="1"/>
+    <w:lsdException w:name="List Bullet 2" w:semiHidden="1" w:unhideWhenUsed="1"/>
+    <w:lsdException w:name="List Bullet 3" w:semiHidden="1" w:unhideWhenUsed="1"/>
+    <w:lsdException w:name="List Bullet 4" w:semiHidden="1" w:unhideWhenUsed="1"/>
+    <w:lsdException w:name="List Bullet 5" w:semiHidden="1" w:unhideWhenUsed="1"/>
+    <w:lsdException w:name="List Number 2" w:semiHidden="1" w:unhideWhenUsed="1"/>
+    <w:lsdException w:name="List Number 3" w:semiHidden="1" w:unhideWhenUsed="1"/>
+    <w:lsdException w:name="List Number 4" w:semiHidden="1" w:unhideWhenUsed="1"/>
+    <w:lsdException w:name="List Number 5" w:semiHidden="1" w:unhideWhenUsed="1"/>
+    <w:lsdException w:name="Title" w:uiPriority="10" w:qFormat="1"/>
+    <w:lsdException w:name="Closing" w:semiHidden="1" w:unhideWhenUsed="1"/>
+    <w:lsdException w:name="Signature" w:semiHidden="1" w:unhideWhenUsed="1"/>
+    <w:lsdException w:name="Default Paragraph Font" w:semiHidden="1" w:uiPriority="1" w:unhideWhenUsed="1"/>
+    <w:lsdException w:name="Body Text" w:semiHidden="1" w:unhideWhenUsed="1"/>
+    <w:lsdException w:name="Body Text Indent" w:semiHidden="1" w:unhideWhenUsed="1"/>
+    <w:lsdException w:name="List Continue" w:semiHidden="1" w:unhideWhenUsed="1"/>
+    <w:lsdException w:name="List Continue 2" w:semiHidden="1" w:unhideWhenUsed="1"/>
+    <w:lsdException w:name="List Continue 3" w:semiHidden="1" w:unhideWhenUsed="1"/>
+    <w:lsdException w:name="List Continue 4" w:semiHidden="1" w:unhideWhenUsed="1"/>
+    <w:lsdException w:name="List Continue 5" w:semiHidden="1" w:unhideWhenUsed="1"/>
+    <w:lsdException w:name="Message Header" w:semiHidden="1" w:unhideWhenUsed="1"/>
+    <w:lsdException w:name="Subtitle" w:uiPriority="11" w:qFormat="1"/>
+    <w:lsdException w:name="Salutation" w:semiHidden="1" w:unhideWhenUsed="1"/>
+    <w:lsdException w:name="Date" w:semiHidden="1" w:unhideWhenUsed="1"/>
+    <w:lsdException w:name="Body Text First Indent" w:semiHidden="1" w:unhideWhenUsed="1"/>
+    <w:lsdException w:name="Body Text First Indent 2" w:semiHidden="1" w:unhideWhenUsed="1"/>
+    <w:lsdException w:name="Note Heading" w:semiHidden="1" w:unhideWhenUsed="1"/>
+    <w:lsdException w:name="Body Text 2" w:semiHidden="1" w:unhideWhenUsed="1"/>
+    <w:lsdException w:name="Body Text 3" w:semiHidden="1" w:unhideWhenUsed="1"/>
+    <w:lsdException w:name="Body Text Indent 2" w:semiHidden="1" w:unhideWhenUsed="1"/>
+    <w:lsdException w:name="Body Text Indent 3" w:semiHidden="1" w:unhideWhenUsed="1"/>
+    <w:lsdException w:name="Block Text" w:semiHidden="1" w:unhideWhenUsed="1"/>
+    <w:lsdException w:name="Hyperlink" w:semiHidden="1" w:unhideWhenUsed="1"/>
+    <w:lsdException w:name="FollowedHyperlink" w:semiHidden="1" w:unhideWhenUsed="1"/>
+    <w:lsdException w:name="Strong" w:uiPriority="22" w:qFormat="1"/>
+    <w:lsdException w:name="Emphasis" w:uiPriority="20" w:qFormat="1"/>
+    <w:lsdException w:name="Document Map" w:semiHidden="1" w:unhideWhenUsed="1"/>
+    <w:lsdException w:name="Plain Text" w:semiHidden="1" w:unhideWhenUsed="1"/>
+    <w:lsdException w:name="E-mail Signature" w:semiHidden="1" w:unhideWhenUsed="1"/>
+    <w:lsdException w:name="HTML Top of Form" w:semiHidden="1" w:unhideWhenUsed="1"/>
+    <w:lsdException w:name="HTML Bottom of Form" w:semiHidden="1" w:unhideWhenUsed="1"/>
+    <w:lsdException w:name="Normal (Web)" w:semiHidden="1" w:unhideWhenUsed="1"/>
+    <w:lsdException w:name="HTML Acronym" w:semiHidden="1" w:unhideWhenUsed="1"/>
+    <w:lsdException w:name="HTML Address" w:semiHidden="1" w:unhideWhenUsed="1"/>
+    <w:lsdException w:name="HTML Cite" w:semiHidden="1" w:unhideWhenUsed="1"/>
+    <w:lsdException w:name="HTML Code" w:semiHidden="1" w:unhideWhenUsed="1"/>
+    <w:lsdException w:name="HTML Definition" w:semiHidden="1" w:unhideWhenUsed="1"/>
+    <w:lsdException w:name="HTML Keyboard" w:semiHidden="1" w:unhideWhenUsed="1"/>
+    <w:lsdException w:name="HTML Preformatted" w:semiHidden="1" w:unhideWhenUsed="1"/>
+    <w:lsdException w:name="HTML Sample" w:semiHidden="1" w:unhideWhenUsed="1"/>
+    <w:lsdException w:name="HTML Typewriter" w:semiHidden="1" w:unhideWhenUsed="1"/>
+    <w:lsdException w:name="HTML Variable" w:semiHidden="1" w:unhideWhenUsed="1"/>
+    <w:lsdException w:name="Normal Table" w:semiHidden="1" w:unhideWhenUsed="1"/>
+    <w:lsdException w:name="annotation subject" w:semiHidden="1" w:unhideWhenUsed="1"/>
+    <w:lsdException w:name="No List" w:semiHidden="1" w:unhideWhenUsed="1"/>
+    <w:lsdException w:name="Outline List 1" w:semiHidden="1" w:unhideWhenUsed="1"/>
+    <w:lsdException w:name="Outline List 2" w:semiHidden="1" w:unhideWhenUsed="1"/>
+    <w:lsdException w:name="Outline List 3" w:semiHidden="1" w:unhideWhenUsed="1"/>
+    <w:lsdException w:name="Table Simple 1" w:semiHidden="1" w:unhideWhenUsed="1"/>
+    <w:lsdException w:name="Table Simple 2" w:semiHidden="1" w:unhideWhenUsed="1"/>
+    <w:lsdException w:name="Table Simple 3" w:semiHidden="1" w:unhideWhenUsed="1"/>
+    <w:lsdException w:name="Table Classic 1" w:semiHidden="1" w:unhideWhenUsed="1"/>
+    <w:lsdException w:name="Table Classic 2" w:semiHidden="1" w:unhideWhenUsed="1"/>
+    <w:lsdException w:name="Table Classic 3" w:semiHidden="1" w:unhideWhenUsed="1"/>
+    <w:lsdException w:name="Table Classic 4" w:semiHidden="1" w:unhideWhenUsed="1"/>
+    <w:lsdException w:name="Table Colorful 1" w:semiHidden="1" w:unhideWhenUsed="1"/>
+    <w:lsdException w:name="Table Colorful 2" w:semiHidden="1" w:unhideWhenUsed="1"/>
+    <w:lsdException w:name="Table Colorful 3" w:semiHidden="1" w:unhideWhenUsed="1"/>
+    <w:lsdException w:name="Table Columns 1" w:semiHidden="1" w:unhideWhenUsed="1"/>
+    <w:lsdException w:name="Table Columns 2" w:semiHidden="1" w:unhideWhenUsed="1"/>
+    <w:lsdException w:name="Table Columns 3" w:semiHidden="1" w:unhideWhenUsed="1"/>
+    <w:lsdException w:name="Table Columns 4" w:semiHidden="1" w:unhideWhenUsed="1"/>
+    <w:lsdException w:name="Table Columns 5" w:semiHidden="1" w:unhideWhenUsed="1"/>
+    <w:lsdException w:name="Table Grid 1" w:semiHidden="1" w:unhideWhenUsed="1"/>
+    <w:lsdException w:name="Table Grid 2" w:semiHidden="1" w:unhideWhenUsed="1"/>
+    <w:lsdException w:name="Table Grid 3" w:semiHidden="1" w:unhideWhenUsed="1"/>
+    <w:lsdException w:name="Table Grid 4" w:semiHidden="1" w:unhideWhenUsed="1"/>
+    <w:lsdException w:name="Table Grid 5" w:semiHidden="1" w:unhideWhenUsed="1"/>
+    <w:lsdException w:name="Table Grid 6" w:semiHidden="1" w:unhideWhenUsed="1"/>
+    <w:lsdException w:name="Table Grid 7" w:semiHidden="1" w:unhideWhenUsed="1"/>
+    <w:lsdException w:name="Table Grid 8" w:semiHidden="1" w:unhideWhenUsed="1"/>
+    <w:lsdException w:name="Table List 1" w:semiHidden="1" w:unhideWhenUsed="1"/>
+    <w:lsdException w:name="Table List 2" w:semiHidden="1" w:unhideWhenUsed="1"/>
+    <w:lsdException w:name="Table List 3" w:semiHidden="1" w:unhideWhenUsed="1"/>
+    <w:lsdException w:name="Table List 4" w:semiHidden="1" w:unhideWhenUsed="1"/>
+    <w:lsdException w:name="Table List 5" w:semiHidden="1" w:unhideWhenUsed="1"/>
+    <w:lsdException w:name="Table List 6" w:semiHidden="1" w:unhideWhenUsed="1"/>
+    <w:lsdException w:name="Table List 7" w:semiHidden="1" w:unhideWhenUsed="1"/>
+    <w:lsdException w:name="Table List 8" w:semiHidden="1" w:unhideWhenUsed="1"/>
+    <w:lsdException w:name="Table 3D effects 1" w:semiHidden="1" w:unhideWhenUsed="1"/>
+    <w:lsdException w:name="Table 3D effects 2" w:semiHidden="1" w:unhideWhenUsed="1"/>
+    <w:lsdException w:name="Table 3D effects 3" w:semiHidden="1" w:unhideWhenUsed="1"/>
+    <w:lsdException w:name="Table Contemporary" w:semiHidden="1" w:unhideWhenUsed="1"/>
+    <w:lsdException w:name="Table Elegant" w:semiHidden="1" w:unhideWhenUsed="1"/>
+    <w:lsdException w:name="Table Professional" w:semiHidden="1" w:unhideWhenUsed="1"/>
+    <w:lsdException w:name="Table Subtle 1" w:semiHidden="1" w:unhideWhenUsed="1"/>
+    <w:lsdException w:name="Table Subtle 2" w:semiHidden="1" w:unhideWhenUsed="1"/>
+    <w:lsdException w:name="Table Web 1" w:semiHidden="1" w:unhideWhenUsed="1"/>
+    <w:lsdException w:name="Table Web 2" w:semiHidden="1" w:unhideWhenUsed="1"/>
+    <w:lsdException w:name="Table Web 3" w:semiHidden="1" w:unhideWhenUsed="1"/>
+    <w:lsdException w:name="Balloon Text" w:semiHidden="1" w:unhideWhenUsed="1"/>
+    <w:lsdException w:name="Table Grid" w:uiPriority="39"/>
+    <w:lsdException w:name="Table Theme" w:semiHidden="1" w:unhideWhenUsed="1"/>
+    <w:lsdException w:name="Placeholder Text" w:semiHidden="1"/>
+    <w:lsdException w:name="No Spacing" w:uiPriority="1" w:qFormat="1"/>
+    <w:lsdException w:name="Light Shading" w:uiPriority="60"/>
+    <w:lsdException w:name="Light List" w:uiPriority="61"/>
+    <w:lsdException w:name="Light Grid" w:uiPriority="62"/>
+    <w:lsdException w:name="Medium Shading 1" w:uiPriority="63"/>
+    <w:lsdException w:name="Medium Shading 2" w:uiPriority="64"/>
+    <w:lsdException w:name="Medium List 1" w:uiPriority="65"/>
+    <w:lsdException w:name="Medium List 2" w:uiPriority="66"/>
+    <w:lsdException w:name="Medium Grid 1" w:uiPriority="67"/>
+    <w:lsdException w:name="Medium Grid 2" w:uiPriority="68"/>
+    <w:lsdException w:name="Medium Grid 3" w:uiPriority="69"/>
+    <w:lsdException w:name="Dark List" w:uiPriority="70"/>
+    <w:lsdException w:name="Colorful Shading" w:uiPriority="71"/>
+    <w:lsdException w:name="Colorful List" w:uiPriority="72"/>
+    <w:lsdException w:name="Colorful Grid" w:uiPriority="73"/>
+    <w:lsdException w:name="Light Shading Accent 1" w:uiPriority="60"/>
+    <w:lsdException w:name="Light List Accent 1" w:uiPriority="61"/>
+    <w:lsdException w:name="Light Grid Accent 1" w:uiPriority="62"/>
+    <w:lsdException w:name="Medium Shading 1 Accent 1" w:uiPriority="63"/>
+    <w:lsdException w:name="Medium Shading 2 Accent 1" w:uiPriority="64"/>
+    <w:lsdException w:name="Medium List 1 Accent 1" w:uiPriority="65"/>
+    <w:lsdException w:name="Revision" w:semiHidden="1"/>
+    <w:lsdException w:name="List Paragraph" w:uiPriority="34" w:qFormat="1"/>
+    <w:lsdException w:name="Quote" w:uiPriority="29" w:qFormat="1"/>
+    <w:lsdException w:name="Intense Quote" w:uiPriority="30" w:qFormat="1"/>
+    <w:lsdException w:name="Medium List 2 Accent 1" w:uiPriority="66"/>
+    <w:lsdException w:name="Medium Grid 1 Accent 1" w:uiPriority="67"/>
+    <w:lsdException w:name="Medium Grid 2 Accent 1" w:uiPriority="68"/>
+    <w:lsdException w:name="Medium Grid 3 Accent 1" w:uiPriority="69"/>
+    <w:lsdException w:name="Dark List Accent 1" w:uiPriority="70"/>
+    <w:lsdException w:name="Colorful Shading Accent 1" w:uiPriority="71"/>
+    <w:lsdException w:name="Colorful List Accent 1" w:uiPriority="72"/>
+    <w:lsdException w:name="Colorful Grid Accent 1" w:uiPriority="73"/>
+    <w:lsdException w:name="Light Shading Accent 2" w:uiPriority="60"/>
+    <w:lsdException w:name="Light List Accent 2" w:uiPriority="61"/>
+    <w:lsdException w:name="Light Grid Accent 2" w:uiPriority="62"/>
+    <w:lsdException w:name="Medium Shading 1 Accent 2" w:uiPriority="63"/>
+    <w:lsdException w:name="Medium Shading 2 Accent 2" w:uiPriority="64"/>
+    <w:lsdException w:name="Medium List 1 Accent 2" w:uiPriority="65"/>
+    <w:lsdException w:name="Medium List 2 Accent 2" w:uiPriority="66"/>
+    <w:lsdException w:name="Medium Grid 1 Accent 2" w:uiPriority="67"/>
+    <w:lsdException w:name="Medium Grid 2 Accent 2" w:uiPriority="68"/>
+    <w:lsdException w:name="Medium Grid 3 Accent 2" w:uiPriority="69"/>
+    <w:lsdException w:name="Dark List Accent 2" w:uiPriority="70"/>
+    <w:lsdException w:name="Colorful Shading Accent 2" w:uiPriority="71"/>
+    <w:lsdException w:name="Colorful List Accent 2" w:uiPriority="72"/>
+    <w:lsdException w:name="Colorful Grid Accent 2" w:uiPriority="73"/>
+    <w:lsdException w:name="Light Shading Accent 3" w:uiPriority="60"/>
+    <w:lsdException w:name="Light List Accent 3" w:uiPriority="61"/>
+    <w:lsdException w:name="Light Grid Accent 3" w:uiPriority="62"/>
+    <w:lsdException w:name="Medium Shading 1 Accent 3" w:uiPriority="63"/>
+    <w:lsdException w:name="Medium Shading 2 Accent 3" w:uiPriority="64"/>
+    <w:lsdException w:name="Medium List 1 Accent 3" w:uiPriority="65"/>
+    <w:lsdException w:name="Medium List 2 Accent 3" w:uiPriority="66"/>
+    <w:lsdException w:name="Medium Grid 1 Accent 3" w:uiPriority="67"/>
+    <w:lsdException w:name="Medium Grid 2 Accent 3" w:uiPriority="68"/>
+    <w:lsdException w:name="Medium Grid 3 Accent 3" w:uiPriority="69"/>
+    <w:lsdException w:name="Dark List Accent 3" w:uiPriority="70"/>
+    <w:lsdException w:name="Colorful Shading Accent 3" w:uiPriority="71"/>
+    <w:lsdException w:name="Colorful List Accent 3" w:uiPriority="72"/>
+    <w:lsdException w:name="Colorful Grid Accent 3" w:uiPriority="73"/>
+    <w:lsdException w:name="Light Shading Accent 4" w:uiPriority="60"/>
+    <w:lsdException w:name="Light List Accent 4" w:uiPriority="61"/>
+    <w:lsdException w:name="Light Grid Accent 4" w:uiPriority="62"/>
+    <w:lsdException w:name="Medium Shading 1 Accent 4" w:uiPriority="63"/>
+    <w:lsdException w:name="Medium Shading 2 Accent 4" w:uiPriority="64"/>
+    <w:lsdException w:name="Medium List 1 Accent 4" w:uiPriority="65"/>
+    <w:lsdException w:name="Medium List 2 Accent 4" w:uiPriority="66"/>
+    <w:lsdException w:name="Medium Grid 1 Accent 4" w:uiPriority="67"/>
+    <w:lsdException w:name="Medium Grid 2 Accent 4" w:uiPriority="68"/>
+    <w:lsdException w:name="Medium Grid 3 Accent 4" w:uiPriority="69"/>
+    <w:lsdException w:name="Dark List Accent 4" w:uiPriority="70"/>
+    <w:lsdException w:name="Colorful Shading Accent 4" w:uiPriority="71"/>
+    <w:lsdException w:name="Colorful List Accent 4" w:uiPriority="72"/>
+    <w:lsdException w:name="Colorful Grid Accent 4" w:uiPriority="73"/>
+    <w:lsdException w:name="Light Shading Accent 5" w:uiPriority="60"/>
+    <w:lsdException w:name="Light List Accent 5" w:uiPriority="61"/>
+    <w:lsdException w:name="Light Grid Accent 5" w:uiPriority="62"/>
+    <w:lsdException w:name="Medium Shading 1 Accent 5" w:uiPriority="63"/>
+    <w:lsdException w:name="Medium Shading 2 Accent 5" w:uiPriority="64"/>
+    <w:lsdException w:name="Medium List 1 Accent 5" w:uiPriority="65"/>
+    <w:lsdException w:name="Medium List 2 Accent 5" w:uiPriority="66"/>
+    <w:lsdException w:name="Medium Grid 1 Accent 5" w:uiPriority="67"/>
+    <w:lsdException w:name="Medium Grid 2 Accent 5" w:uiPriority="68"/>
+    <w:lsdException w:name="Medium Grid 3 Accent 5" w:uiPriority="69"/>
+    <w:lsdException w:name="Dark List Accent 5" w:uiPriority="70"/>
+    <w:lsdException w:name="Colorful Shading Accent 5" w:uiPriority="71"/>
+    <w:lsdException w:name="Colorful List Accent 5" w:uiPriority="72"/>
+    <w:lsdException w:name="Colorful Grid Accent 5" w:uiPriority="73"/>
+    <w:lsdException w:name="Light Shading Accent 6" w:uiPriority="60"/>
+    <w:lsdException w:name="Light List Accent 6" w:uiPriority="61"/>
+    <w:lsdException w:name="Light Grid Accent 6" w:uiPriority="62"/>
+    <w:lsdException w:name="Medium Shading 1 Accent 6" w:uiPriority="63"/>
+    <w:lsdException w:name="Medium Shading 2 Accent 6" w:uiPriority="64"/>
+    <w:lsdException w:name="Medium List 1 Accent 6" w:uiPriority="65"/>
+    <w:lsdException w:name="Medium List 2 Accent 6" w:uiPriority="66"/>
+    <w:lsdException w:name="Medium Grid 1 Accent 6" w:uiPriority="67"/>
+    <w:lsdException w:name="Medium Grid 2 Accent 6" w:uiPriority="68"/>
+    <w:lsdException w:name="Medium Grid 3 Accent 6" w:uiPriority="69"/>
+    <w:lsdException w:name="Dark List Accent 6" w:uiPriority="70"/>
+    <w:lsdException w:name="Colorful Shading Accent 6" w:uiPriority="71"/>
+    <w:lsdException w:name="Colorful List Accent 6" w:uiPriority="72"/>
+    <w:lsdException w:name="Colorful Grid Accent 6" w:uiPriority="73"/>
+    <w:lsdException w:name="Subtle Emphasis" w:uiPriority="19" w:qFormat="1"/>
+    <w:lsdException w:name="Intense Emphasis" w:uiPriority="21" w:qFormat="1"/>
+    <w:lsdException w:name="Subtle Reference" w:uiPriority="31" w:qFormat="1"/>
+    <w:lsdException w:name="Intense Reference" w:uiPriority="32" w:qFormat="1"/>
+    <w:lsdException w:name="Book Title" w:uiPriority="33" w:qFormat="1"/>
+    <w:lsdException w:name="Bibliography" w:semiHidden="1" w:uiPriority="37" w:unhideWhenUsed="1"/>
+    <w:lsdException w:name="TOC Heading" w:semiHidden="1" w:uiPriority="39" w:unhideWhenUsed="1" w:qFormat="1"/>
+    <w:lsdException w:name="Plain Table 1" w:uiPriority="41"/>
+    <w:lsdException w:name="Plain Table 2" w:uiPriority="42"/>
+    <w:lsdException w:name="Plain Table 3" w:uiPriority="43"/>
+    <w:lsdException w:name="Plain Table 4" w:uiPriority="44"/>
+    <w:lsdException w:name="Plain Table 5" w:uiPriority="45"/>
+    <w:lsdException w:name="Grid Table Light" w:uiPriority="40"/>
+    <w:lsdException w:name="Grid Table 1 Light" w:uiPriority="46"/>
+    <w:lsdException w:name="Grid Table 2" w:uiPriority="47"/>
+    <w:lsdException w:name="Grid Table 3" w:uiPriority="48"/>
+    <w:lsdException w:name="Grid Table 4" w:uiPriority="49"/>
+    <w:lsdException w:name="Grid Table 5 Dark" w:uiPriority="50"/>
+    <w:lsdException w:name="Grid Table 6 Colorful" w:uiPriority="51"/>
+    <w:lsdException w:name="Grid Table 7 Colorful" w:uiPriority="52"/>
+    <w:lsdException w:name="Grid Table 1 Light Accent 1" w:uiPriority="46"/>
+    <w:lsdException w:name="Grid Table 2 Accent 1" w:uiPriority="47"/>
+    <w:lsdException w:name="Grid Table 3 Accent 1" w:uiPriority="48"/>
+    <w:lsdException w:name="Grid Table 4 Accent 1" w:uiPriority="49"/>
+    <w:lsdException w:name="Grid Table 5 Dark Accent 1" w:uiPriority="50"/>
+    <w:lsdException w:name="Grid Table 6 Colorful Accent 1" w:uiPriority="51"/>
+    <w:lsdException w:name="Grid Table 7 Colorful Accent 1" w:uiPriority="52"/>
+    <w:lsdException w:name="Grid Table 1 Light Accent 2" w:uiPriority="46"/>
+    <w:lsdException w:name="Grid Table 2 Accent 2" w:uiPriority="47"/>
+    <w:lsdException w:name="Grid Table 3 Accent 2" w:uiPriority="48"/>
+    <w:lsdException w:name="Grid Table 4 Accent 2" w:uiPriority="49"/>
+    <w:lsdException w:name="Grid Table 5 Dark Accent 2" w:uiPriority="50"/>
+    <w:lsdException w:name="Grid Table 6 Colorful Accent 2" w:uiPriority="51"/>
+    <w:lsdException w:name="Grid Table 7 Colorful Accent 2" w:uiPriority="52"/>
+    <w:lsdException w:name="Grid Table 1 Light Accent 3" w:uiPriority="46"/>
+    <w:lsdException w:name="Grid Table 2 Accent 3" w:uiPriority="47"/>
+    <w:lsdException w:name="Grid Table 3 Accent 3" w:uiPriority="48"/>
+    <w:lsdException w:name="Grid Table 4 Accent 3" w:uiPriority="49"/>
+    <w:lsdException w:name="Grid Table 5 Dark Accent 3" w:uiPriority="50"/>
+    <w:lsdException w:name="Grid Table 6 Colorful Accent 3" w:uiPriority="51"/>
+    <w:lsdException w:name="Grid Table 7 Colorful Accent 3" w:uiPriority="52"/>
+    <w:lsdException w:name="Grid Table 1 Light Accent 4" w:uiPriority="46"/>
+    <w:lsdException w:name="Grid Table 2 Accent 4" w:uiPriority="47"/>
+    <w:lsdException w:name="Grid Table 3 Accent 4" w:uiPriority="48"/>
+    <w:lsdException w:name="Grid Table 4 Accent 4" w:uiPriority="49"/>
+    <w:lsdException w:name="Grid Table 5 Dark Accent 4" w:uiPriority="50"/>
+    <w:lsdException w:name="Grid Table 6 Colorful Accent 4" w:uiPriority="51"/>
+    <w:lsdException w:name="Grid Table 7 Colorful Accent 4" w:uiPriority="52"/>
+    <w:lsdException w:name="Grid Table 1 Light Accent 5" w:uiPriority="46"/>
+    <w:lsdException w:name="Grid Table 2 Accent 5" w:uiPriority="47"/>
+    <w:lsdException w:name="Grid Table 3 Accent 5" w:uiPriority="48"/>
+    <w:lsdException w:name="Grid Table 4 Accent 5" w:uiPriority="49"/>
+    <w:lsdException w:name="Grid Table 5 Dark Accent 5" w:uiPriority="50"/>
+    <w:lsdException w:name="Grid Table 6 Colorful Accent 5" w:uiPriority="51"/>
+    <w:lsdException w:name="Grid Table 7 Colorful Accent 5" w:uiPriority="52"/>
+    <w:lsdException w:name="Grid Table 1 Light Accent 6" w:uiPriority="46"/>
+    <w:lsdException w:name="Grid Table 2 Accent 6" w:uiPriority="47"/>
+    <w:lsdException w:name="Grid Table 3 Accent 6" w:uiPriority="48"/>
+    <w:lsdException w:name="Grid Table 4 Accent 6" w:uiPriority="49"/>
+    <w:lsdException w:name="Grid Table 5 Dark Accent 6" w:uiPriority="50"/>
+    <w:lsdException w:name="Grid Table 6 Colorful Accent 6" w:uiPriority="51"/>
+    <w:lsdException w:name="Grid Table 7 Colorful Accent 6" w:uiPriority="52"/>
+    <w:lsdException w:name="List Table 1 Light" w:uiPriority="46"/>
+    <w:lsdException w:name="List Table 2" w:uiPriority="47"/>
+    <w:lsdException w:name="List Table 3" w:uiPriority="48"/>
+    <w:lsdException w:name="List Table 4" w:uiPriority="49"/>
+    <w:lsdException w:name="List Table 5 Dark" w:uiPriority="50"/>
+    <w:lsdException w:name="List Table 6 Colorful" w:uiPriority="51"/>
+    <w:lsdException w:name="List Table 7 Colorful" w:uiPriority="52"/>
+    <w:lsdException w:name="List Table 1 Light Accent 1" w:uiPriority="46"/>
+    <w:lsdException w:name="List Table 2 Accent 1" w:uiPriority="47"/>
+    <w:lsdException w:name="List Table 3 Accent 1" w:uiPriority="48"/>
+    <w:lsdException w:name="List Table 4 Accent 1" w:uiPriority="49"/>
+    <w:lsdException w:name="List Table 5 Dark Accent 1" w:uiPriority="50"/>
+    <w:lsdException w:name="List Table 6 Colorful Accent 1" w:uiPriority="51"/>
+    <w:lsdException w:name="List Table 7 Colorful Accent 1" w:uiPriority="52"/>
+    <w:lsdException w:name="List Table 1 Light Accent 2" w:uiPriority="46"/>
+    <w:lsdException w:name="List Table 2 Accent 2" w:uiPriority="47"/>
+    <w:lsdException w:name="List Table 3 Accent 2" w:uiPriority="48"/>
+    <w:lsdException w:name="List Table 4 Accent 2" w:uiPriority="49"/>
+    <w:lsdException w:name="List Table 5 Dark Accent 2" w:uiPriority="50"/>
+    <w:lsdException w:name="List Table 6 Colorful Accent 2" w:uiPriority="51"/>
+    <w:lsdException w:name="List Table 7 Colorful Accent 2" w:uiPriority="52"/>
+    <w:lsdException w:name="List Table 1 Light Accent 3" w:uiPriority="46"/>
+    <w:lsdException w:name="List Table 2 Accent 3" w:uiPriority="47"/>
+    <w:lsdException w:name="List Table 3 Accent 3" w:uiPriority="48"/>
+    <w:lsdException w:name="List Table 4 Accent 3" w:uiPriority="49"/>
+    <w:lsdException w:name="List Table 5 Dark Accent 3" w:uiPriority="50"/>
+    <w:lsdException w:name="List Table 6 Colorful Accent 3" w:uiPriority="51"/>
+    <w:lsdException w:name="List Table 7 Colorful Accent 3" w:uiPriority="52"/>
+    <w:lsdException w:name="List Table 1 Light Accent 4" w:uiPriority="46"/>
+    <w:lsdException w:name="List Table 2 Accent 4" w:uiPriority="47"/>
+    <w:lsdException w:name="List Table 3 Accent 4" w:uiPriority="48"/>
+    <w:lsdException w:name="List Table 4 Accent 4" w:uiPriority="49"/>
+    <w:lsdException w:name="List Table 5 Dark Accent 4" w:uiPriority="50"/>
+    <w:lsdException w:name="List Table 6 Colorful Accent 4" w:uiPriority="51"/>
+    <w:lsdException w:name="List Table 7 Colorful Accent 4" w:uiPriority="52"/>
+    <w:lsdException w:name="List Table 1 Light Accent 5" w:uiPriority="46"/>
+    <w:lsdException w:name="List Table 2 Accent 5" w:uiPriority="47"/>
+    <w:lsdException w:name="List Table 3 Accent 5" w:uiPriority="48"/>
+    <w:lsdException w:name="List Table 4 Accent 5" w:uiPriority="49"/>
+    <w:lsdException w:name="List Table 5 Dark Accent 5" w:uiPriority="50"/>
+    <w:lsdException w:name="List Table 6 Colorful Accent 5" w:uiPriority="51"/>
+    <w:lsdException w:name="List Table 7 Colorful Accent 5" w:uiPriority="52"/>
+    <w:lsdException w:name="List Table 1 Light Accent 6" w:uiPriority="46"/>
+    <w:lsdException w:name="List Table 2 Accent 6" w:uiPriority="47"/>
+    <w:lsdException w:name="List Table 3 Accent 6" w:uiPriority="48"/>
+    <w:lsdException w:name="List Table 4 Accent 6" w:uiPriority="49"/>
+    <w:lsdException w:name="List Table 5 Dark Accent 6" w:uiPriority="50"/>
+    <w:lsdException w:name="List Table 6 Colorful Accent 6" w:uiPriority="51"/>
+    <w:lsdException w:name="List Table 7 Colorful Accent 6" w:uiPriority="52"/>
+    <w:lsdException w:name="Mention" w:semiHidden="1" w:unhideWhenUsed="1"/>
+    <w:lsdException w:name="Smart Hyperlink" w:semiHidden="1" w:unhideWhenUsed="1"/>
+    <w:lsdException w:name="Hashtag" w:semiHidden="1" w:unhideWhenUsed="1"/>
+    <w:lsdException w:name="Unresolved Mention" w:semiHidden="1" w:unhideWhenUsed="1"/>
+    <w:lsdException w:name="Smart Link" w:semiHidden="1" w:unhideWhenUsed="1"/>
+    <w:lsdException w:name="Smart Link Error" w:semiHidden="1" w:unhideWhenUsed="1"/>
+  </w:latentStyles>
+  <w:style w:type="paragraph" w:default="1" w:styleId="Norml">
+    <w:name w:val="Normal"/>
+    <w:qFormat/>
+    <w:rsid w:val="00E00F22"/>
+  </w:style>
+  <w:style w:type="character" w:default="1" w:styleId="Bekezdsalapbettpusa">
+    <w:name w:val="Default Paragraph Font"/>
+    <w:uiPriority w:val="1"/>
+    <w:semiHidden/>
+    <w:unhideWhenUsed/>
+  </w:style>
+  <w:style w:type="table" w:default="1" w:styleId="Normltblzat">
+    <w:name w:val="Normal Table"/>
+    <w:uiPriority w:val="99"/>
+    <w:semiHidden/>
+    <w:unhideWhenUsed/>
+    <w:tblPr>
+      <w:tblInd w:w="0" w:type="dxa"/>
+      <w:tblCellMar>
+        <w:top w:w="0" w:type="dxa"/>
+        <w:left w:w="108" w:type="dxa"/>
+        <w:bottom w:w="0" w:type="dxa"/>
+        <w:right w:w="108" w:type="dxa"/>
+      </w:tblCellMar>
+    </w:tblPr>
+  </w:style>
+  <w:style w:type="numbering" w:default="1" w:styleId="Nemlista">
+    <w:name w:val="No List"/>
+    <w:uiPriority w:val="99"/>
+    <w:semiHidden/>
+    <w:unhideWhenUsed/>
+  </w:style>
+</w:styles>
+======= ./word/settings.xml =======
+<?xml version="1.0" encoding="UTF-8" standalone="yes"?>
+<w:settings xmlns:mc="http://schemas.openxmlformats.org/markup-compatibility/2006" xmlns:o="urn:schemas-microsoft-com:office:office" xmlns:r="http://schemas.openxmlformats.org/officeDocument/2006/relationships" xmlns:m="http://schemas.openxmlformats.org/officeDocument/2006/math" xmlns:v="urn:schemas-microsoft-com:vml" xmlns:w10="urn:schemas-microsoft-com:office:word" xmlns:w="http://schemas.openxmlformats.org/wordprocessingml/2006/main" xmlns:w14="http://schemas.microsoft.com/office/word/2010/wordml" xmlns:w15="http://schemas.microsoft.com/office/word/2012/wordml" xmlns:w16cid="http://schemas.microsoft.com/office/word/2016/wordml/cid" xmlns:w16se="http://schemas.microsoft.com/office/word/2015/wordml/symex" xmlns:sl="http://schemas.openxmlformats.org/schemaLibrary/2006/main" mc:Ignorable="w14 w15 w16se w16cid">
+  <w:zoom w:percent="100"/>
+  <w:proofState w:spelling="clean" w:grammar="clean"/>
+  <w:defaultTabStop w:val="708"/>
+  <w:hyphenationZone w:val="425"/>
+  <w:characterSpacingControl w:val="doNotCompress"/>
+  <w:compat>
+    <w:compatSetting w:name="compatibilityMode" w:uri="http://schemas.microsoft.com/office/word" w:val="15"/>
+    <w:compatSetting w:name="overrideTableStyleFontSizeAndJustification" w:uri="http://schemas.microsoft.com/office/word" w:val="1"/>
+    <w:compatSetting w:name="enableOpenTypeFeatures" w:uri="http://schemas.microsoft.com/office/word" w:val="1"/>
+    <w:compatSetting w:name="doNotFlipMirrorIndents" w:uri="http://schemas.microsoft.com/office/word" w:val="1"/>
+    <w:compatSetting w:name="differentiateMultirowTableHeaders" w:uri="http://schemas.microsoft.com/office/word" w:val="1"/>
+    <w:compatSetting w:name="useWord2013TrackBottomHyphenation" w:uri="http://schemas.microsoft.com/office/word" w:val="0"/>
+  </w:compat>
+  <w:rsids>
+    <w:rsidRoot w:val="00E00F22"/>
+    <w:rsid w:val="000B062E"/>
+    <w:rsid w:val="000C55FE"/>
+    <w:rsid w:val="000E6973"/>
+    <w:rsid w:val="002C5CB2"/>
+    <w:rsid w:val="003825DA"/>
+    <w:rsid w:val="00E00F22"/>
+    <w:rsid w:val="00FC75AA"/>
+  </w:rsids>
+  <m:mathPr>
+    <m:mathFont m:val="Cambria Math"/>
+    <m:brkBin m:val="before"/>
+    <m:brkBinSub m:val="--"/>
+    <m:smallFrac m:val="0"/>
+    <m:dispDef/>
+    <m:lMargin m:val="0"/>
+    <m:rMargin m:val="0"/>
+    <m:defJc m:val="centerGroup"/>
+    <m:wrapIndent m:val="1440"/>
+    <m:intLim m:val="subSup"/>
+    <m:naryLim m:val="undOvr"/>
+  </m:mathPr>
+  <w:themeFontLang w:val="hu-HU"/>
+  <w:clrSchemeMapping w:bg1="light1" w:t1="dark1" w:bg2="light2" w:t2="dark2" w:accent1="accent1" w:accent2="accent2" w:accent3="accent3" w:accent4="accent4" w:accent5="accent5" w:accent6="accent6" w:hyperlink="hyperlink" w:followedHyperlink="followedHyperlink"/>
+  <w:shapeDefaults>
+    <o:shapedefaults v:ext="edit" spidmax="1026"/>
+    <o:shapelayout v:ext="edit">
+      <o:idmap v:ext="edit" data="1"/>
+    </o:shapelayout>
+  </w:shapeDefaults>
+  <w:decimalSymbol w:val=","/>
+  <w:listSeparator w:val=";"/>
+  <w15:chartTrackingRefBased/>
+  <w15:docId w15:val="{59D982BF-89F5-4F43-96D3-384018AA01F0}"/>
+</w:settings>
+======= ./word/document.xml =======
+<?xml version="1.0" encoding="UTF-8" standalone="yes"?>
+<w:document xmlns:wpc="http://schemas.microsoft.com/office/word/2010/wordprocessingCanvas" xmlns:cx="http://schemas.microsoft.com/office/drawing/2014/chartex" xmlns:cx1="http://schemas.microsoft.com/office/drawing/2015/9/8/chartex" xmlns:cx2="http://schemas.microsoft.com/office/drawing/2015/10/21/chartex" xmlns:cx3="http://schemas.microsoft.com/office/drawing/2016/5/9/chartex" xmlns:cx4="http://schemas.microsoft.com/office/drawing/2016/5/10/chartex" xmlns:cx5="http://schemas.microsoft.com/office/drawing/2016/5/11/chartex" xmlns:cx6="http://schemas.microsoft.com/office/drawing/2016/5/12/chartex" xmlns:cx7="http://schemas.microsoft.com/office/drawing/2016/5/13/chartex" xmlns:cx8="http://schemas.microsoft.com/office/drawing/2016/5/14/chartex" xmlns:mc="http://schemas.openxmlformats.org/markup-compatibility/2006" xmlns:aink="http://schemas.microsoft.com/office/drawing/2016/ink" xmlns:am3d="http://schemas.microsoft.com/office/drawing/2017/model3d" xmlns:o="urn:schemas-microsoft-com:office:office" xmlns:r="http://schemas.openxmlformats.org/officeDocument/2006/relationships" xmlns:m="http://schemas.openxmlformats.org/officeDocument/2006/math" xmlns:v="urn:schemas-microsoft-com:vml" xmlns:wp14="http://schemas.microsoft.com/office/word/2010/wordprocessingDrawing" xmlns:wp="http://schemas.openxmlformats.org/drawingml/2006/wordprocessingDrawing" xmlns:w10="urn:schemas-microsoft-com:office:word" xmlns:w="http://schemas.openxmlformats.org/wordprocessingml/2006/main" xmlns:w14="http://schemas.microsoft.com/office/word/2010/wordml" xmlns:w15="http://schemas.microsoft.com/office/word/2012/wordml" xmlns:w16cid="http://schemas.microsoft.com/office/word/2016/wordml/cid" xmlns:w16se="http://schemas.microsoft.com/office/word/2015/wordml/symex" xmlns:wpg="http://schemas.microsoft.com/office/word/2010/wordprocessingGroup" xmlns:wpi="http://schemas.microsoft.com/office/word/2010/wordprocessingInk" xmlns:wne="http://schemas.microsoft.com/office/word/2006/wordml" xmlns:wps="http://schemas.microsoft.com/office/word/2010/wordprocessingShape" mc:Ignorable="w14 w15 w16se w16cid wp14">
+  <w:body>
+    <w:p>
+      <w:bookmarkStart w:id="0" w:name="_GoBack"/>
+      <w:bookmarkEnd w:id="0"/>
+      <w:r>
+        <w:rPr>
+          <w:noProof/>
+        </w:rPr>
+        <mc:AlternateContent>
+          <mc:Choice Requires="wpg">
+            <w:drawing>
+              <wp:anchor distT="0" distB="0" distL="114300" distR="114300" simplePos="0" relativeHeight="251663360" behindDoc="0" locked="0" layoutInCell="1" allowOverlap="1">
+                <wp:simplePos x="0" y="0"/>
+                <wp:positionH relativeFrom="column">
+                  <wp:posOffset>309880</wp:posOffset>
+                </wp:positionH>
+                <wp:positionV relativeFrom="paragraph">
+                  <wp:posOffset>157480</wp:posOffset>
+                </wp:positionV>
+                <wp:extent cx="3810000" cy="2409825"/>
+                <wp:effectExtent l="0" t="0" r="19050" b="28575"/>
+                <wp:wrapNone/>
+                <wp:docPr id="4" name="Csoportba foglalás 4"/>
+                <wp:cNvGraphicFramePr/>
+                <a:graphic xmlns:a="http://schemas.openxmlformats.org/drawingml/2006/main">
+                  <a:graphicData uri="http://schemas.microsoft.com/office/word/2010/wordprocessingGroup">
+                    <wpg:wgp>
+                      <wpg:cNvGrpSpPr/>
+                      <wpg:grpSpPr>
+                        <a:xfrm>
+                          <a:off x="0" y="0"/>
+                          <a:ext cx="3810000" cy="2409825"/>
+                          <a:chOff x="0" y="0"/>
+                          <a:chExt cx="3810000" cy="2409825"/>
+                        </a:xfrm>
+                      </wpg:grpSpPr>
+                      <wps:wsp>
+                        <wps:cNvPr id="1" name="Téglalap 1"/>
+                        <wps:cNvSpPr/>
+                        <wps:spPr>
+                          <a:xfrm>
+                            <a:off x="0" y="9525"/>
+                            <a:ext cx="1171575" cy="1181100"/>
+                          </a:xfrm>
+                          <a:prstGeom prst="rect">
+                            <a:avLst/>
+                          </a:prstGeom>
+                        </wps:spPr>
+                        <wps:style>
+                          <a:lnRef idx="2">
+                            <a:schemeClr val="accent6"/>
+                          </a:lnRef>
+                          <a:fillRef idx="1">
+                            <a:schemeClr val="lt1"/>
+                          </a:fillRef>
+                          <a:effectRef idx="0">
+                            <a:schemeClr val="accent6"/>
+                          </a:effectRef>
+                          <a:fontRef idx="minor">
+                            <a:schemeClr val="dk1"/>
+                          </a:fontRef>
+                        </wps:style>
+                        <wps:txbx>
+                          <w:txbxContent>
+                            <w:p>
+                              <w:pPr>
+                                <w:jc w:val="center"/>
+                                <w:rPr>
+                                  <w:rFonts w:cstheme="minorHAnsi"/>
+                                  <w:dstrike/>
+                                </w:rPr>
+                              </w:pPr>
+                              <w:r>
+                                <w:rPr>
+                                  <w:rFonts w:cstheme="minorHAnsi"/>
+                                  <w:dstrike/>
+                                </w:rPr>
+                                <w:t xml:space="preserve">no </w:t>
+                              </w:r>
+                              <w:proofErr w:type="spellStart"/>
+                              <w:r>
+                                <w:rPr>
+                                  <w:rFonts w:cstheme="minorHAnsi"/>
+                                  <w:dstrike/>
+                                </w:rPr>
+                                <w:t>value</w:t>
+                              </w:r>
+                              <w:proofErr w:type="spellEnd"/>
+                            </w:p>
+                          </w:txbxContent>
+                        </wps:txbx>
+                        <wps:bodyPr rot="0" spcFirstLastPara="0" vertOverflow="overflow" horzOverflow="overflow" vert="horz" wrap="square" lIns="91440" tIns="45720" rIns="91440" bIns="45720" numCol="1" spcCol="0" rtlCol="0" fromWordArt="0" anchor="ctr" anchorCtr="0" forceAA="0" compatLnSpc="1">
+                          <a:prstTxWarp prst="textNoShape">
+                            <a:avLst/>
+                          </a:prstTxWarp>
+                          <a:noAutofit/>
+                        </wps:bodyPr>
+                      </wps:wsp>
+                      <wps:wsp>
+                        <wps:cNvPr id="2" name="Téglalap 2"/>
+                        <wps:cNvSpPr/>
+                        <wps:spPr>
+                          <a:xfrm>
+                            <a:off x="1495425" y="9525"/>
+                            <a:ext cx="1000125" cy="1181100"/>
+                          </a:xfrm>
+                          <a:prstGeom prst="rect">
+                            <a:avLst/>
+                          </a:prstGeom>
+                        </wps:spPr>
+                        <wps:style>
+                          <a:lnRef idx="2">
+                            <a:schemeClr val="accent6"/>
+                          </a:lnRef>
+                          <a:fillRef idx="1">
+                            <a:schemeClr val="lt1"/>
+                          </a:fillRef>
+                          <a:effectRef idx="0">
+                            <a:schemeClr val="accent6"/>
+                          </a:effectRef>
+                          <a:fontRef idx="minor">
+                            <a:schemeClr val="dk1"/>
+                          </a:fontRef>
+                        </wps:style>
+                        <wps:txbx>
+                          <w:txbxContent>
+                            <w:p>
+                              <w:pPr>
+                                <w:jc w:val="center"/>
+                                <w:rPr>
+                                  <w:rFonts w:cstheme="minorHAnsi"/>
+                                  <w:dstrike/>
+                                </w:rPr>
+                              </w:pPr>
+                              <w:proofErr w:type="spellStart"/>
+                              <w:r>
+                                <w:rPr>
+                                  <w:rFonts w:cstheme="minorHAnsi"/>
+                                  <w:dstrike/>
+                                </w:rPr>
+                                <w:t>true</w:t>
+                              </w:r>
+                              <w:proofErr w:type="spellEnd"/>
+                            </w:p>
+                          </w:txbxContent>
+                        </wps:txbx>
+                        <wps:bodyPr rot="0" spcFirstLastPara="0" vertOverflow="overflow" horzOverflow="overflow" vert="horz" wrap="square" lIns="91440" tIns="45720" rIns="91440" bIns="45720" numCol="1" spcCol="0" rtlCol="0" fromWordArt="0" anchor="ctr" anchorCtr="0" forceAA="0" compatLnSpc="1">
+                          <a:prstTxWarp prst="textNoShape">
+                            <a:avLst/>
+                          </a:prstTxWarp>
+                          <a:noAutofit/>
+                        </wps:bodyPr>
+                      </wps:wsp>
+                      <wps:wsp>
+                        <wps:cNvPr id="3" name="Téglalap 3"/>
+                        <wps:cNvSpPr/>
+                        <wps:spPr>
+                          <a:xfrm>
+                            <a:off x="2809875" y="0"/>
+                            <a:ext cx="1000125" cy="1181100"/>
+                          </a:xfrm>
+                          <a:prstGeom prst="rect">
+                            <a:avLst/>
+                          </a:prstGeom>
+                        </wps:spPr>
+                        <wps:style>
+                          <a:lnRef idx="2">
+                            <a:schemeClr val="accent6"/>
+                          </a:lnRef>
+                          <a:fillRef idx="1">
+                            <a:schemeClr val="lt1"/>
+                          </a:fillRef>
+                          <a:effectRef idx="0">
+                            <a:schemeClr val="accent6"/>
+                          </a:effectRef>
+                          <a:fontRef idx="minor">
+                            <a:schemeClr val="dk1"/>
+                          </a:fontRef>
+                        </wps:style>
+                        <wps:txbx>
+                          <w:txbxContent>
+                            <w:p>
+                              <w:pPr>
+                                <w:jc w:val="center"/>
+                                <w:rPr>
+                                  <w:rFonts w:cstheme="minorHAnsi"/>
+                                </w:rPr>
+                              </w:pPr>
+                              <w:proofErr w:type="spellStart"/>
+                              <w:r>
+                                <w:rPr>
+                                  <w:rFonts w:cstheme="minorHAnsi"/>
+                                </w:rPr>
+                                <w:t>false</w:t>
+                              </w:r>
+                              <w:proofErr w:type="spellEnd"/>
+                            </w:p>
+                          </w:txbxContent>
+                        </wps:txbx>
+                        <wps:bodyPr rot="0" spcFirstLastPara="0" vertOverflow="overflow" horzOverflow="overflow" vert="horz" wrap="square" lIns="91440" tIns="45720" rIns="91440" bIns="45720" numCol="1" spcCol="0" rtlCol="0" fromWordArt="0" anchor="ctr" anchorCtr="0" forceAA="0" compatLnSpc="1">
+                          <a:prstTxWarp prst="textNoShape">
+                            <a:avLst/>
+                          </a:prstTxWarp>
+                          <a:noAutofit/>
+                        </wps:bodyPr>
+                      </wps:wsp>
+                      <wps:wsp>
+                        <wps:cNvPr id="5" name="Téglalap 1"/>
+                        <wps:cNvSpPr/>
+                        <wps:spPr>
+                          <a:xfrm>
+                            <a:off x="9525" y="1228725"/>
+                            <a:ext cx="1171575" cy="1181100"/>
+                          </a:xfrm>
+                          <a:prstGeom prst="rect">
+                            <a:avLst/>
+                          </a:prstGeom>
+                        </wps:spPr>
+                        <wps:style>
+                          <a:lnRef idx="2">
+                            <a:schemeClr val="accent6"/>
+                          </a:lnRef>
+                          <a:fillRef idx="1">
+                            <a:schemeClr val="lt1"/>
+                          </a:fillRef>
+                          <a:effectRef idx="0">
+                            <a:schemeClr val="accent6"/>
+                          </a:effectRef>
+                          <a:fontRef idx="minor">
+                            <a:schemeClr val="dk1"/>
+                          </a:fontRef>
+                        </wps:style>
+                        <wps:txbx>
+                          <w:txbxContent>
+                            <w:p>
+                              <w:pPr>
+                                <w:jc w:val="center"/>
+                                <w:rPr>
+                                  <w:rFonts w:cstheme="minorHAnsi"/>
+                                  <w:strike/>
+                                </w:rPr>
+                              </w:pPr>
+                              <w:r>
+                                <w:rPr>
+                                  <w:rFonts w:cstheme="minorHAnsi"/>
+                                  <w:strike/>
+                                </w:rPr>
+                                <w:t xml:space="preserve">no </w:t>
+                              </w:r>
+                              <w:proofErr w:type="spellStart"/>
+                              <w:r>
+                                <w:rPr>
+                                  <w:rFonts w:cstheme="minorHAnsi"/>
+                                  <w:strike/>
+                                </w:rPr>
+                                <w:t>value</w:t>
+                              </w:r>
+                              <w:proofErr w:type="spellEnd"/>
+                            </w:p>
+                          </w:txbxContent>
+                        </wps:txbx>
+                        <wps:bodyPr rot="0" spcFirstLastPara="0" vertOverflow="overflow" horzOverflow="overflow" vert="horz" wrap="square" lIns="91440" tIns="45720" rIns="91440" bIns="45720" numCol="1" spcCol="0" rtlCol="0" fromWordArt="0" anchor="ctr" anchorCtr="0" forceAA="0" compatLnSpc="1">
+                          <a:prstTxWarp prst="textNoShape">
+                            <a:avLst/>
+                          </a:prstTxWarp>
+                          <a:noAutofit/>
+                        </wps:bodyPr>
+                      </wps:wsp>
+                      <wps:wsp>
+                        <wps:cNvPr id="6" name="Téglalap 2"/>
+                        <wps:cNvSpPr/>
+                        <wps:spPr>
+                          <a:xfrm>
+                            <a:off x="1495425" y="1228725"/>
+                            <a:ext cx="1000125" cy="1181100"/>
+                          </a:xfrm>
+                          <a:prstGeom prst="rect">
+                            <a:avLst/>
+                          </a:prstGeom>
+                        </wps:spPr>
+                        <wps:style>
+                          <a:lnRef idx="2">
+                            <a:schemeClr val="accent6"/>
+                          </a:lnRef>
+                          <a:fillRef idx="1">
+                            <a:schemeClr val="lt1"/>
+                          </a:fillRef>
+                          <a:effectRef idx="0">
+                            <a:schemeClr val="accent6"/>
+                          </a:effectRef>
+                          <a:fontRef idx="minor">
+                            <a:schemeClr val="dk1"/>
+                          </a:fontRef>
+                        </wps:style>
+                        <wps:txbx>
+                          <w:txbxContent>
+                            <w:p>
+                              <w:pPr>
+                                <w:jc w:val="center"/>
+                                <w:rPr>
+                                  <w:rFonts w:cstheme="minorHAnsi"/>
+                                  <w:strike/>
+                                </w:rPr>
+                              </w:pPr>
+                              <w:proofErr w:type="spellStart"/>
+                              <w:r>
+                                <w:rPr>
+                                  <w:rFonts w:cstheme="minorHAnsi"/>
+                                  <w:strike/>
+                                </w:rPr>
+                                <w:t>true</w:t>
+                              </w:r>
+                              <w:proofErr w:type="spellEnd"/>
+                            </w:p>
+                          </w:txbxContent>
+                        </wps:txbx>
+                        <wps:bodyPr rot="0" spcFirstLastPara="0" vertOverflow="overflow" horzOverflow="overflow" vert="horz" wrap="square" lIns="91440" tIns="45720" rIns="91440" bIns="45720" numCol="1" spcCol="0" rtlCol="0" fromWordArt="0" anchor="ctr" anchorCtr="0" forceAA="0" compatLnSpc="1">
+                          <a:prstTxWarp prst="textNoShape">
+                            <a:avLst/>
+                          </a:prstTxWarp>
+                          <a:noAutofit/>
+                        </wps:bodyPr>
+                      </wps:wsp>
+                      <wps:wsp>
+                        <wps:cNvPr id="7" name="Téglalap 3"/>
+                        <wps:cNvSpPr/>
+                        <wps:spPr>
+                          <a:xfrm>
+                            <a:off x="2800350" y="1219200"/>
+                            <a:ext cx="1000125" cy="1181100"/>
+                          </a:xfrm>
+                          <a:prstGeom prst="rect">
+                            <a:avLst/>
+                          </a:prstGeom>
+                        </wps:spPr>
+                        <wps:style>
+                          <a:lnRef idx="2">
+                            <a:schemeClr val="accent6"/>
+                          </a:lnRef>
+                          <a:fillRef idx="1">
+                            <a:schemeClr val="lt1"/>
+                          </a:fillRef>
+                          <a:effectRef idx="0">
+                            <a:schemeClr val="accent6"/>
+                          </a:effectRef>
+                          <a:fontRef idx="minor">
+                            <a:schemeClr val="dk1"/>
+                          </a:fontRef>
+                        </wps:style>
+                        <wps:txbx>
+                          <w:txbxContent>
+                            <w:p>
+                              <w:pPr>
+                                <w:jc w:val="center"/>
+                                <w:rPr>
+                                  <w:rFonts w:cstheme="minorHAnsi"/>
+                                </w:rPr>
+                              </w:pPr>
+                              <w:proofErr w:type="spellStart"/>
+                              <w:r>
+                                <w:rPr>
+                                  <w:rFonts w:cstheme="minorHAnsi"/>
+                                </w:rPr>
+                                <w:t>false</w:t>
+                              </w:r>
+                              <w:proofErr w:type="spellEnd"/>
+                            </w:p>
+                          </w:txbxContent>
+                        </wps:txbx>
+                        <wps:bodyPr rot="0" spcFirstLastPara="0" vertOverflow="overflow" horzOverflow="overflow" vert="horz" wrap="square" lIns="91440" tIns="45720" rIns="91440" bIns="45720" numCol="1" spcCol="0" rtlCol="0" fromWordArt="0" anchor="ctr" anchorCtr="0" forceAA="0" compatLnSpc="1">
+                          <a:prstTxWarp prst="textNoShape">
+                            <a:avLst/>
+                          </a:prstTxWarp>
+                          <a:noAutofit/>
+                        </wps:bodyPr>
+                      </wps:wsp>
+                    </wpg:wgp>
+                  </a:graphicData>
+                </a:graphic>
+                <wp14:sizeRelH relativeFrom="margin">
+                  <wp14:pctWidth>0</wp14:pctWidth>
+                </wp14:sizeRelH>
+                <wp14:sizeRelV relativeFrom="margin">
+                  <wp14:pctHeight>0</wp14:pctHeight>
+                </wp14:sizeRelV>
+              </wp:anchor>
+            </w:drawing>
+          </mc:Choice>
+          <mc:Fallback>
+            <w:pict>
+              <v:group id="Csoportba foglalás 4" o:spid="_x0000_s1026" style="position:absolute;margin-left:24.4pt;margin-top:12.4pt;width:300pt;height:189.75pt;z-index:251663360;mso-width-relative:margin;mso-height-relative:margin" coordsize="38100,24098" o:gfxdata="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">
+                <v:rect id="Téglalap 1" o:spid="_x0000_s1027" style="position:absolute;top:95;width:11715;height:11811;visibility:visible;mso-wrap-style:square;v-text-anchor:middle" o:gfxdata="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" fillcolor="white [3201]" strokecolor="#70ad47 [3209]" strokeweight="1pt">
+                  <v:textbox>
+                    <w:txbxContent>
+                      <w:p>
+                        <w:pPr>
+                          <w:jc w:val="center"/>
+                          <w:rPr>
+                            <w:rFonts w:cstheme="minorHAnsi"/>
+                            <w:dstrike/>
+                          </w:rPr>
+                        </w:pPr>
+                        <w:r>
+                          <w:rPr>
+                            <w:rFonts w:cstheme="minorHAnsi"/>
+                            <w:dstrike/>
+                          </w:rPr>
+                          <w:t xml:space="preserve">no </w:t>
+                        </w:r>
+                        <w:proofErr w:type="spellStart"/>
+                        <w:r>
+                          <w:rPr>
+                            <w:rFonts w:cstheme="minorHAnsi"/>
+                            <w:dstrike/>
+                          </w:rPr>
+                          <w:t>value</w:t>
+                        </w:r>
+                        <w:proofErr w:type="spellEnd"/>
+                      </w:p>
+                    </w:txbxContent>
+                  </v:textbox>
+                </v:rect>
+                <v:rect id="Téglalap 2" o:spid="_x0000_s1028" style="position:absolute;left:14954;top:95;width:10001;height:11811;visibility:visible;mso-wrap-style:square;v-text-anchor:middle" o:gfxdata="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" fillcolor="white [3201]" strokecolor="#70ad47 [3209]" strokeweight="1pt">
+                  <v:textbox>
+                    <w:txbxContent>
+                      <w:p>
+                        <w:pPr>
+                          <w:jc w:val="center"/>
+                          <w:rPr>
+                            <w:rFonts w:cstheme="minorHAnsi"/>
+                            <w:dstrike/>
+                          </w:rPr>
+                        </w:pPr>
+                        <w:proofErr w:type="spellStart"/>
+                        <w:r>
+                          <w:rPr>
+                            <w:rFonts w:cstheme="minorHAnsi"/>
+                            <w:dstrike/>
+                          </w:rPr>
+                          <w:t>true</w:t>
+                        </w:r>
+                        <w:proofErr w:type="spellEnd"/>
+                      </w:p>
+                    </w:txbxContent>
+                  </v:textbox>
+                </v:rect>
+                <v:rect id="Téglalap 3" o:spid="_x0000_s1029" style="position:absolute;left:28098;width:10002;height:11811;visibility:visible;mso-wrap-style:square;v-text-anchor:middle" o:gfxdata="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" fillcolor="white [3201]" strokecolor="#70ad47 [3209]" strokeweight="1pt">
+                  <v:textbox>
+                    <w:txbxContent>
+                      <w:p>
+                        <w:pPr>
+                          <w:jc w:val="center"/>
+                          <w:rPr>
+                            <w:rFonts w:cstheme="minorHAnsi"/>
+                          </w:rPr>
+                        </w:pPr>
+                        <w:proofErr w:type="spellStart"/>
+                        <w:r>
+                          <w:rPr>
+                            <w:rFonts w:cstheme="minorHAnsi"/>
+                          </w:rPr>
+                          <w:t>false</w:t>
+                        </w:r>
+                        <w:proofErr w:type="spellEnd"/>
+                      </w:p>
+                    </w:txbxContent>
+                  </v:textbox>
+                </v:rect>
+                <v:rect id="Téglalap 1" o:spid="_x0000_s1030" style="position:absolute;left:95;top:12287;width:11716;height:11811;visibility:visible;mso-wrap-style:square;v-text-anchor:middle" o:gfxdata="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" fillcolor="white [3201]" strokecolor="#70ad47 [3209]" strokeweight="1pt">
+                  <v:textbox>
+                    <w:txbxContent>
+                      <w:p>
+                        <w:pPr>
+                          <w:jc w:val="center"/>
+                          <w:rPr>
+                            <w:rFonts w:cstheme="minorHAnsi"/>
+                            <w:strike/>
+                          </w:rPr>
+                        </w:pPr>
+                        <w:r>
+                          <w:rPr>
+                            <w:rFonts w:cstheme="minorHAnsi"/>
+                            <w:strike/>
+                          </w:rPr>
+                          <w:t xml:space="preserve">no </w:t>
+                        </w:r>
+                        <w:proofErr w:type="spellStart"/>
+                        <w:r>
+                          <w:rPr>
+                            <w:rFonts w:cstheme="minorHAnsi"/>
+                            <w:strike/>
+                          </w:rPr>
+                          <w:t>value</w:t>
+                        </w:r>
+                        <w:proofErr w:type="spellEnd"/>
+                      </w:p>
+                    </w:txbxContent>
+                  </v:textbox>
+                </v:rect>
+                <v:rect id="Téglalap 2" o:spid="_x0000_s1031" style="position:absolute;left:14954;top:12287;width:10001;height:11811;visibility:visible;mso-wrap-style:square;v-text-anchor:middle" o:gfxdata="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" fillcolor="white [3201]" strokecolor="#70ad47 [3209]" strokeweight="1pt">
+                  <v:textbox>
+                    <w:txbxContent>
+                      <w:p>
+                        <w:pPr>
+                          <w:jc w:val="center"/>
+                          <w:rPr>
+                            <w:rFonts w:cstheme="minorHAnsi"/>
+                            <w:strike/>
+                          </w:rPr>
+                        </w:pPr>
+                        <w:proofErr w:type="spellStart"/>
+                        <w:r>
+                          <w:rPr>
+                            <w:rFonts w:cstheme="minorHAnsi"/>
+                            <w:strike/>
+                          </w:rPr>
+                          <w:t>true</w:t>
+                        </w:r>
+                        <w:proofErr w:type="spellEnd"/>
+                      </w:p>
+                    </w:txbxContent>
+                  </v:textbox>
+                </v:rect>
+                <v:rect id="Téglalap 3" o:spid="_x0000_s1032" style="position:absolute;left:28003;top:12192;width:10001;height:11811;visibility:visible;mso-wrap-style:square;v-text-anchor:middle" o:gfxdata="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" fillcolor="white [3201]" strokecolor="#70ad47 [3209]" strokeweight="1pt">
+                  <v:textbox>
+                    <w:txbxContent>
+                      <w:p>
+                        <w:pPr>
+                          <w:jc w:val="center"/>
+                          <w:rPr>
+                            <w:rFonts w:cstheme="minorHAnsi"/>
+                          </w:rPr>
+                        </w:pPr>
+                        <w:proofErr w:type="spellStart"/>
+                        <w:r>
+                          <w:rPr>
+                            <w:rFonts w:cstheme="minorHAnsi"/>
+                          </w:rPr>
+                          <w:t>false</w:t>
+                        </w:r>
+                        <w:proofErr w:type="spellEnd"/>
+                      </w:p>
+                    </w:txbxContent>
+                  </v:textbox>
+                </v:rect>
+              </v:group>
+            </w:pict>
+          </mc:Fallback>
+        </mc:AlternateContent>
+      </w:r>
+    </w:p>
+    <w:sectPr>
+      <w:pgSz w:w="11906" w:h="16838"/>
+      <w:pgMar w:top="1417" w:right="1417" w:bottom="1417" w:left="1417" w:header="708" w:footer="708" w:gutter="0"/>
+      <w:cols w:space="708"/>
+      <w:docGrid w:linePitch="360"/>
+    </w:sectPr>
+  </w:body>
+</w:document>
+======= ./word/theme/theme1.xml =======
+<?xml version="1.0" encoding="UTF-8" standalone="yes"?>
+<a:theme xmlns:a="http://schemas.openxmlformats.org/drawingml/2006/main" name="Office-téma">
+  <a:themeElements>
+    <a:clrScheme name="Office">
+      <a:dk1>
+        <a:sysClr val="windowText" lastClr="000000"/>
+      </a:dk1>
+      <a:lt1>
+        <a:sysClr val="window" lastClr="FFFFFF"/>
+      </a:lt1>
+      <a:dk2>
+        <a:srgbClr val="44546A"/>
+      </a:dk2>
+      <a:lt2>
+        <a:srgbClr val="E7E6E6"/>
+      </a:lt2>
+      <a:accent1>
+        <a:srgbClr val="4472C4"/>
+      </a:accent1>
+      <a:accent2>
+        <a:srgbClr val="ED7D31"/>
+      </a:accent2>
+      <a:accent3>
+        <a:srgbClr val="A5A5A5"/>
+      </a:accent3>
+      <a:accent4>
+        <a:srgbClr val="FFC000"/>
+      </a:accent4>
+      <a:accent5>
+        <a:srgbClr val="5B9BD5"/>
+      </a:accent5>
+      <a:accent6>
+        <a:srgbClr val="70AD47"/>
+      </a:accent6>
+      <a:hlink>
+        <a:srgbClr val="0563C1"/>
+      </a:hlink>
+      <a:folHlink>
+        <a:srgbClr val="954F72"/>
+      </a:folHlink>
+    </a:clrScheme>
+    <a:fontScheme name="Office">
+      <a:majorFont>
+        <a:latin typeface="Calibri Light" panose="020F0302020204030204"/>
+        <a:ea typeface=""/>
+        <a:cs typeface=""/>
+        <a:font script="Jpan" typeface="游ゴシック Light"/>
+        <a:font script="Hang" typeface="맑은 고딕"/>
+        <a:font script="Hans" typeface="等线 Light"/>
+        <a:font script="Hant" typeface="新細明體"/>
+        <a:font script="Arab" typeface="Times New Roman"/>
+        <a:font script="Hebr" typeface="Times New Roman"/>
+        <a:font script="Thai" typeface="Angsana New"/>
+        <a:font script="Ethi" typeface="Nyala"/>
+        <a:font script="Beng" typeface="Vrinda"/>
+        <a:font script="Gujr" typeface="Shruti"/>
+        <a:font script="Khmr" typeface="MoolBoran"/>
+        <a:font script="Knda" typeface="Tunga"/>
+        <a:font script="Guru" typeface="Raavi"/>
+        <a:font script="Cans" typeface="Euphemia"/>
+        <a:font script="Cher" typeface="Plantagenet Cherokee"/>
+        <a:font script="Yiii" typeface="Microsoft Yi Baiti"/>
+        <a:font script="Tibt" typeface="Microsoft Himalaya"/>
+        <a:font script="Thaa" typeface="MV Boli"/>
+        <a:font script="Deva" typeface="Mangal"/>
+        <a:font script="Telu" typeface="Gautami"/>
+        <a:font script="Taml" typeface="Latha"/>
+        <a:font script="Syrc" typeface="Estrangelo Edessa"/>
+        <a:font script="Orya" typeface="Kalinga"/>
+        <a:font script="Mlym" typeface="Kartika"/>
+        <a:font script="Laoo" typeface="DokChampa"/>
+        <a:font script="Sinh" typeface="Iskoola Pota"/>
+        <a:font script="Mong" typeface="Mongolian Baiti"/>
+        <a:font script="Viet" typeface="Times New Roman"/>
+        <a:font script="Uigh" typeface="Microsoft Uighur"/>
+        <a:font script="Geor" typeface="Sylfaen"/>
+        <a:font script="Armn" typeface="Arial"/>
+        <a:font script="Bugi" typeface="Leelawadee UI"/>
+        <a:font script="Bopo" typeface="Microsoft JhengHei"/>
+        <a:font script="Java" typeface="Javanese Text"/>
+        <a:font script="Lisu" typeface="Segoe UI"/>
+        <a:font script="Mymr" typeface="Myanmar Text"/>
+        <a:font script="Nkoo" typeface="Ebrima"/>
+        <a:font script="Olck" typeface="Nirmala UI"/>
+        <a:font script="Osma" typeface="Ebrima"/>
+        <a:font script="Phag" typeface="Phagspa"/>
+        <a:font script="Syrn" typeface="Estrangelo Edessa"/>
+        <a:font script="Syrj" typeface="Estrangelo Edessa"/>
+        <a:font script="Syre" typeface="Estrangelo Edessa"/>
+        <a:font script="Sora" typeface="Nirmala UI"/>
+        <a:font script="Tale" typeface="Microsoft Tai Le"/>
+        <a:font script="Talu" typeface="Microsoft New Tai Lue"/>
+        <a:font script="Tfng" typeface="Ebrima"/>
+      </a:majorFont>
+      <a:minorFont>
+        <a:latin typeface="Calibri" panose="020F0502020204030204"/>
+        <a:ea typeface=""/>
+        <a:cs typeface=""/>
+        <a:font script="Jpan" typeface="游明朝"/>
+        <a:font script="Hang" typeface="맑은 고딕"/>
+        <a:font script="Hans" typeface="等线"/>
+        <a:font script="Hant" typeface="新細明體"/>
+        <a:font script="Arab" typeface="Arial"/>
+        <a:font script="Hebr" typeface="Arial"/>
+        <a:font script="Thai" typeface="Cordia New"/>
+        <a:font script="Ethi" typeface="Nyala"/>
+        <a:font script="Beng" typeface="Vrinda"/>
+        <a:font script="Gujr" typeface="Shruti"/>
+        <a:font script="Khmr" typeface="DaunPenh"/>
+        <a:font script="Knda" typeface="Tunga"/>
+        <a:font script="Guru" typeface="Raavi"/>
+        <a:font script="Cans" typeface="Euphemia"/>
+        <a:font script="Cher" typeface="Plantagenet Cherokee"/>
+        <a:font script="Yiii" typeface="Microsoft Yi Baiti"/>
+        <a:font script="Tibt" typeface="Microsoft Himalaya"/>
+        <a:font script="Thaa" typeface="MV Boli"/>
+        <a:font script="Deva" typeface="Mangal"/>
+        <a:font script="Telu" typeface="Gautami"/>
+        <a:font script="Taml" typeface="Latha"/>
+        <a:font script="Syrc" typeface="Estrangelo Edessa"/>
+        <a:font script="Orya" typeface="Kalinga"/>
+        <a:font script="Mlym" typeface="Kartika"/>
+        <a:font script="Laoo" typeface="DokChampa"/>
+        <a:font script="Sinh" typeface="Iskoola Pota"/>
+        <a:font script="Mong" typeface="Mongolian Baiti"/>
+        <a:font script="Viet" typeface="Arial"/>
+        <a:font script="Uigh" typeface="Microsoft Uighur"/>
+        <a:font script="Geor" typeface="Sylfaen"/>
+        <a:font script="Armn" typeface="Arial"/>
+        <a:font script="Bugi" typeface="Leelawadee UI"/>
+        <a:font script="Bopo" typeface="Microsoft JhengHei"/>
+        <a:font script="Java" typeface="Javanese Text"/>
+        <a:font script="Lisu" typeface="Segoe UI"/>
+        <a:font script="Mymr" typeface="Myanmar Text"/>
+        <a:font script="Nkoo" typeface="Ebrima"/>
+        <a:font script="Olck" typeface="Nirmala UI"/>
+        <a:font script="Osma" typeface="Ebrima"/>
+        <a:font script="Phag" typeface="Phagspa"/>
+        <a:font script="Syrn" typeface="Estrangelo Edessa"/>
+        <a:font script="Syrj" typeface="Estrangelo Edessa"/>
+        <a:font script="Syre" typeface="Estrangelo Edessa"/>
+        <a:font script="Sora" typeface="Nirmala UI"/>
+        <a:font script="Tale" typeface="Microsoft Tai Le"/>
+        <a:font script="Talu" typeface="Microsoft New Tai Lue"/>
+        <a:font script="Tfng" typeface="Ebrima"/>
+      </a:minorFont>
+    </a:fontScheme>
+    <a:fmtScheme name="Office">
+      <a:fillStyleLst>
+        <a:solidFill>
+          <a:schemeClr val="phClr"/>
+        </a:solidFill>
+        <a:gradFill rotWithShape="1">
+          <a:gsLst>
+            <a:gs pos="0">
+              <a:schemeClr val="phClr">
+                <a:lumMod val="110000"/>
+                <a:satMod val="105000"/>
+                <a:tint val="67000"/>
+              </a:schemeClr>
+            </a:gs>
+            <a:gs pos="50000">
+              <a:schemeClr val="phClr">
+                <a:lumMod val="105000"/>
+                <a:satMod val="103000"/>
+                <a:tint val="73000"/>
+              </a:schemeClr>
+            </a:gs>
+            <a:gs pos="100000">
+              <a:schemeClr val="phClr">
+                <a:lumMod val="105000"/>
+                <a:satMod val="109000"/>
+                <a:tint val="81000"/>
+              </a:schemeClr>
+            </a:gs>
+          </a:gsLst>
+          <a:lin ang="5400000" scaled="0"/>
+        </a:gradFill>
+        <a:gradFill rotWithShape="1">
+          <a:gsLst>
+            <a:gs pos="0">
+              <a:schemeClr val="phClr">
+                <a:satMod val="103000"/>
+                <a:lumMod val="102000"/>
+                <a:tint val="94000"/>
+              </a:schemeClr>
+            </a:gs>
+            <a:gs pos="50000">
+              <a:schemeClr val="phClr">
+                <a:satMod val="110000"/>
+                <a:lumMod val="100000"/>
+                <a:shade val="100000"/>
+              </a:schemeClr>
+            </a:gs>
+            <a:gs pos="100000">
+              <a:schemeClr val="phClr">
+                <a:lumMod val="99000"/>
+                <a:satMod val="120000"/>
+                <a:shade val="78000"/>
+              </a:schemeClr>
+            </a:gs>
+          </a:gsLst>
+          <a:lin ang="5400000" scaled="0"/>
+        </a:gradFill>
+      </a:fillStyleLst>
+      <a:lnStyleLst>
+        <a:ln w="6350" cap="flat" cmpd="sng" algn="ctr">
+          <a:solidFill>
+            <a:schemeClr val="phClr"/>
+          </a:solidFill>
+          <a:prstDash val="solid"/>
+          <a:miter lim="800000"/>
+        </a:ln>
+        <a:ln w="12700" cap="flat" cmpd="sng" algn="ctr">
+          <a:solidFill>
+            <a:schemeClr val="phClr"/>
+          </a:solidFill>
+          <a:prstDash val="solid"/>
+          <a:miter lim="800000"/>
+        </a:ln>
+        <a:ln w="19050" cap="flat" cmpd="sng" algn="ctr">
+          <a:solidFill>
+            <a:schemeClr val="phClr"/>
+          </a:solidFill>
+          <a:prstDash val="solid"/>
+          <a:miter lim="800000"/>
+        </a:ln>
+      </a:lnStyleLst>
+      <a:effectStyleLst>
+        <a:effectStyle>
+          <a:effectLst/>
+        </a:effectStyle>
+        <a:effectStyle>
+          <a:effectLst/>
+        </a:effectStyle>
+        <a:effectStyle>
+          <a:effectLst>
+            <a:outerShdw blurRad="57150" dist="19050" dir="5400000" algn="ctr" rotWithShape="0">
+              <a:srgbClr val="000000">
+                <a:alpha val="63000"/>
+              </a:srgbClr>
+            </a:outerShdw>
+          </a:effectLst>
+        </a:effectStyle>
+      </a:effectStyleLst>
+      <a:bgFillStyleLst>
+        <a:solidFill>
+          <a:schemeClr val="phClr"/>
+        </a:solidFill>
+        <a:solidFill>
+          <a:schemeClr val="phClr">
+            <a:tint val="95000"/>
+            <a:satMod val="170000"/>
+          </a:schemeClr>
+        </a:solidFill>
+        <a:gradFill rotWithShape="1">
+          <a:gsLst>
+            <a:gs pos="0">
+              <a:schemeClr val="phClr">
+                <a:tint val="93000"/>
+                <a:satMod val="150000"/>
+                <a:shade val="98000"/>
+                <a:lumMod val="102000"/>
+              </a:schemeClr>
+            </a:gs>
+            <a:gs pos="50000">
+              <a:schemeClr val="phClr">
+                <a:tint val="98000"/>
+                <a:satMod val="130000"/>
+                <a:shade val="90000"/>
+                <a:lumMod val="103000"/>
+              </a:schemeClr>
+            </a:gs>
+            <a:gs pos="100000">
+              <a:schemeClr val="phClr">
+                <a:shade val="63000"/>
+                <a:satMod val="120000"/>
+              </a:schemeClr>
+            </a:gs>
+          </a:gsLst>
+          <a:lin ang="5400000" scaled="0"/>
+        </a:gradFill>
+      </a:bgFillStyleLst>
+    </a:fmtScheme>
+  </a:themeElements>
+  <a:objectDefaults/>
+  <a:extraClrSchemeLst/>
+  <a:extLst>
+    <a:ext uri="{05A4C25C-085E-4340-85A3-A5531E510DB2}">
+      <thm15:themeFamily xmlns:thm15="http://schemas.microsoft.com/office/thememl/2012/main" name="Office Theme" id="{62F939B6-93AF-4DB8-9C6B-D6C7DFDC589F}" vid="{4A3C46E8-61CC-4603-A589-7422A47A8E4A}"/>
+    </a:ext>
+  </a:extLst>
+</a:theme>
+======= ./docProps/app.xml =======
+<?xml version="1.0" encoding="UTF-8" standalone="yes"?>
+<Properties xmlns="http://schemas.openxmlformats.org/officeDocument/2006/extended-properties" xmlns:vt="http://schemas.openxmlformats.org/officeDocument/2006/docPropsVTypes">
+  <Template>Normal.dotm</Template>
+  <TotalTime>11</TotalTime>
+  <Pages>1</Pages>
+  <Words>0</Words>
+  <Characters>1</Characters>
+  <Application>Microsoft Office Word</Application>
+  <DocSecurity>0</DocSecurity>
+  <Lines>1</Lines>
+  <Paragraphs>1</Paragraphs>
+  <ScaleCrop>false</ScaleCrop>
+  <HeadingPairs>
+    <vt:vector size="2" baseType="variant">
+      <vt:variant>
+        <vt:lpstr>Cím</vt:lpstr>
+      </vt:variant>
+      <vt:variant>
+        <vt:i4>1</vt:i4>
+      </vt:variant>
+    </vt:vector>
+  </HeadingPairs>
+  <TitlesOfParts>
+    <vt:vector size="1" baseType="lpstr">
+      <vt:lpstr/>
+    </vt:vector>
+  </TitlesOfParts>
+  <Company/>
+  <LinksUpToDate>false</LinksUpToDate>
+  <CharactersWithSpaces>1</CharactersWithSpaces>
+  <SharedDoc>false</SharedDoc>
+  <HyperlinksChanged>false</HyperlinksChanged>
+  <AppVersion>16.0000</AppVersion>
+</Properties>
+======= ./docProps/core.xml =======
+<?xml version="1.0" encoding="UTF-8" standalone="yes"?>
+<cp:coreProperties xmlns:cp="http://schemas.openxmlformats.org/package/2006/metadata/core-properties" xmlns:dc="http://purl.org/dc/elements/1.1/" xmlns:dcterms="http://purl.org/dc/terms/" xmlns:dcmitype="http://purl.org/dc/dcmitype/" xmlns:xsi="http://www.w3.org/2001/XMLSchema-instance">
+  <dc:title/>
+  <dc:subject/>
+  <dc:creator>Regényi Balázs Miklós</dc:creator>
+  <cp:keywords/>
+  <dc:description/>
+  <cp:lastModifiedBy>Tóth Szabolcs</cp:lastModifiedBy>
+  <cp:revision>4</cp:revision>
+  <dcterms:created xsi:type="dcterms:W3CDTF">2020-04-06T11:39:00Z</dcterms:created>
+  <dcterms:modified xsi:type="dcterms:W3CDTF">2020-04-06T14:10:00Z</dcterms:modified>
+</cp:coreProperties>
+======= ./[Content_Types].xml =======
+<?xml version="1.0" encoding="UTF-8" standalone="yes"?>
+<Types xmlns="http://schemas.openxmlformats.org/package/2006/content-types">
+  <Default Extension="rels" ContentType="application/vnd.openxmlformats-package.relationships+xml"/>
+  <Default Extension="xml" ContentType="application/xml"/>
+  <Override PartName="/word/document.xml" ContentType="application/vnd.openxmlformats-officedocument.wordprocessingml.document.main+xml"/>
+  <Override PartName="/word/styles.xml" ContentType="application/vnd.openxmlformats-officedocument.wordprocessingml.styles+xml"/>
+  <Override PartName="/word/settings.xml" ContentType="application/vnd.openxmlformats-officedocument.wordprocessingml.settings+xml"/>
+  <Override PartName="/word/webSettings.xml" ContentType="application/vnd.openxmlformats-officedocument.wordprocessingml.webSettings+xml"/>
+  <Override PartName="/word/fontTable.xml" ContentType="application/vnd.openxmlformats-officedocument.wordprocessingml.fontTable+xml"/>
+  <Override PartName="/word/theme/theme1.xml" ContentType="application/vnd.openxmlformats-officedocument.theme+xml"/>
+  <Override PartName="/docProps/core.xml" ContentType="application/vnd.openxmlformats-package.core-properties+xml"/>
+  <Override PartName="/docProps/app.xml" ContentType="application/vnd.openxmlformats-officedocument.extended-properties+xml"/>
+</Types>
+======= ./_rels/.rels =======
+<?xml version="1.0" encoding="UTF-8" standalone="yes"?>
+<Relationships xmlns="http://schemas.openxmlformats.org/package/2006/relationships">
+  <Relationship Id="rId3" Type="http://schemas.openxmlformats.org/officeDocument/2006/relationships/extended-properties" Target="docProps/app.xml"/>
+  <Relationship Id="rId2" Type="http://schemas.openxmlformats.org/package/2006/relationships/metadata/core-properties" Target="docProps/core.xml"/>
+  <Relationship Id="rId1" Type="http://schemas.openxmlformats.org/officeDocument/2006/relationships/officeDocument" Target="word/document.xml"/>
+</Relationships>
+======= ./word/_rels/document.xml.rels =======
+<?xml version="1.0" encoding="UTF-8" standalone="yes"?>
+<Relationships xmlns="http://schemas.openxmlformats.org/package/2006/relationships">
+  <Relationship Id="rId3" Type="http://schemas.openxmlformats.org/officeDocument/2006/relationships/webSettings" Target="webSettings.xml"/>
+  <Relationship Id="rId2" Type="http://schemas.openxmlformats.org/officeDocument/2006/relationships/settings" Target="settings.xml"/>
+  <Relationship Id="rId1" Type="http://schemas.openxmlformats.org/officeDocument/2006/relationships/styles" Target="styles.xml"/>
+  <Relationship Id="rId5" Type="http://schemas.openxmlformats.org/officeDocument/2006/relationships/theme" Target="theme/theme1.xml"/>
+  <Relationship Id="rId4" Type="http://schemas.openxmlformats.org/officeDocument/2006/relationships/fontTable" Target="fontTable.xml"/>
+</Relationships>
+
+</file>
+
+<file path=5829.xml>======= ./5370.xml =======
+======= ./word/fontTable.xml =======
+<?xml version="1.0" encoding="UTF-8" standalone="yes"?>
+<w:fonts xmlns:mc="http://schemas.openxmlformats.org/markup-compatibility/2006" xmlns:r="http://schemas.openxmlformats.org/officeDocument/2006/relationships" xmlns:w="http://schemas.openxmlformats.org/wordprocessingml/2006/main" xmlns:w14="http://schemas.microsoft.com/office/word/2010/wordml" xmlns:w15="http://schemas.microsoft.com/office/word/2012/wordml" xmlns:w16cid="http://schemas.microsoft.com/office/word/2016/wordml/cid" xmlns:w16se="http://schemas.microsoft.com/office/word/2015/wordml/symex" mc:Ignorable="w14 w15 w16se w16cid">
+  <w:font w:name="Calibri">
+    <w:panose1 w:val="020F0502020204030204"/>
+    <w:charset w:val="EE"/>
+    <w:family w:val="swiss"/>
+    <w:pitch w:val="variable"/>
+    <w:sig w:usb0="E0002EFF" w:usb1="C000247B" w:usb2="00000009" w:usb3="00000000" w:csb0="000001FF" w:csb1="00000000"/>
+  </w:font>
+  <w:font w:name="Times New Roman">
+    <w:panose1 w:val="02020603050405020304"/>
+    <w:charset w:val="EE"/>
+    <w:family w:val="roman"/>
+    <w:pitch w:val="variable"/>
+    <w:sig w:usb0="E0002EFF" w:usb1="C000785B" w:usb2="00000009" w:usb3="00000000" w:csb0="000001FF" w:csb1="00000000"/>
+  </w:font>
+  <w:font w:name="Calibri Light">
+    <w:panose1 w:val="020F0302020204030204"/>
+    <w:charset w:val="EE"/>
+    <w:family w:val="swiss"/>
+    <w:pitch w:val="variable"/>
+    <w:sig w:usb0="E0002AFF" w:usb1="C000247B" w:usb2="00000009" w:usb3="00000000" w:csb0="000001FF" w:csb1="00000000"/>
+  </w:font>
+</w:fonts>
+======= ./word/webSettings.xml =======
+<?xml version="1.0" encoding="UTF-8" standalone="yes"?>
+<w:webSettings xmlns:mc="http://schemas.openxmlformats.org/markup-compatibility/2006" xmlns:r="http://schemas.openxmlformats.org/officeDocument/2006/relationships" xmlns:w="http://schemas.openxmlformats.org/wordprocessingml/2006/main" xmlns:w14="http://schemas.microsoft.com/office/word/2010/wordml" xmlns:w15="http://schemas.microsoft.com/office/word/2012/wordml" xmlns:w16cid="http://schemas.microsoft.com/office/word/2016/wordml/cid" xmlns:w16se="http://schemas.microsoft.com/office/word/2015/wordml/symex" mc:Ignorable="w14 w15 w16se w16cid">
+  <w:optimizeForBrowser/>
+  <w:allowPNG/>
+</w:webSettings>
+======= ./word/styles.xml =======
+<?xml version="1.0" encoding="UTF-8" standalone="yes"?>
+<w:styles xmlns:mc="http://schemas.openxmlformats.org/markup-compatibility/2006" xmlns:r="http://schemas.openxmlformats.org/officeDocument/2006/relationships" xmlns:w="http://schemas.openxmlformats.org/wordprocessingml/2006/main" xmlns:w14="http://schemas.microsoft.com/office/word/2010/wordml" xmlns:w15="http://schemas.microsoft.com/office/word/2012/wordml" xmlns:w16cid="http://schemas.microsoft.com/office/word/2016/wordml/cid" xmlns:w16se="http://schemas.microsoft.com/office/word/2015/wordml/symex" mc:Ignorable="w14 w15 w16se w16cid">
+  <w:docDefaults>
+    <w:rPrDefault>
+      <w:rPr>
+        <w:rFonts w:asciiTheme="minorHAnsi" w:eastAsiaTheme="minorHAnsi" w:hAnsiTheme="minorHAnsi" w:cstheme="minorBidi"/>
+        <w:sz w:val="22"/>
+        <w:szCs w:val="22"/>
+        <w:lang w:val="hu-HU" w:eastAsia="en-US" w:bidi="ar-SA"/>
+      </w:rPr>
+    </w:rPrDefault>
+    <w:pPrDefault>
+      <w:pPr>
+        <w:spacing w:after="160" w:line="259" w:lineRule="auto"/>
+      </w:pPr>
+    </w:pPrDefault>
+  </w:docDefaults>
+  <w:latentStyles w:defLockedState="0" w:defUIPriority="99" w:defSemiHidden="0" w:defUnhideWhenUsed="0" w:defQFormat="0" w:count="377">
+    <w:lsdException w:name="Normal" w:uiPriority="0" w:qFormat="1"/>
+    <w:lsdException w:name="heading 1" w:uiPriority="9" w:qFormat="1"/>
+    <w:lsdException w:name="heading 2" w:semiHidden="1" w:uiPriority="9" w:unhideWhenUsed="1" w:qFormat="1"/>
+    <w:lsdException w:name="heading 3" w:semiHidden="1" w:uiPriority="9" w:unhideWhenUsed="1" w:qFormat="1"/>
+    <w:lsdException w:name="heading 4" w:semiHidden="1" w:uiPriority="9" w:unhideWhenUsed="1" w:qFormat="1"/>
+    <w:lsdException w:name="heading 5" w:semiHidden="1" w:uiPriority="9" w:unhideWhenUsed="1" w:qFormat="1"/>
+    <w:lsdException w:name="heading 6" w:semiHidden="1" w:uiPriority="9" w:unhideWhenUsed="1" w:qFormat="1"/>
+    <w:lsdException w:name="heading 7" w:semiHidden="1" w:uiPriority="9" w:unhideWhenUsed="1" w:qFormat="1"/>
+    <w:lsdException w:name="heading 8" w:semiHidden="1" w:uiPriority="9" w:unhideWhenUsed="1" w:qFormat="1"/>
+    <w:lsdException w:name="heading 9" w:semiHidden="1" w:uiPriority="9" w:unhideWhenUsed="1" w:qFormat="1"/>
+    <w:lsdException w:name="index 1" w:semiHidden="1" w:unhideWhenUsed="1"/>
+    <w:lsdException w:name="index 2" w:semiHidden="1" w:unhideWhenUsed="1"/>
+    <w:lsdException w:name="index 3" w:semiHidden="1" w:unhideWhenUsed="1"/>
+    <w:lsdException w:name="index 4" w:semiHidden="1" w:unhideWhenUsed="1"/>
+    <w:lsdException w:name="index 5" w:semiHidden="1" w:unhideWhenUsed="1"/>
+    <w:lsdException w:name="index 6" w:semiHidden="1" w:unhideWhenUsed="1"/>
+    <w:lsdException w:name="index 7" w:semiHidden="1" w:unhideWhenUsed="1"/>
+    <w:lsdException w:name="index 8" w:semiHidden="1" w:unhideWhenUsed="1"/>
+    <w:lsdException w:name="index 9" w:semiHidden="1" w:unhideWhenUsed="1"/>
+    <w:lsdException w:name="toc 1" w:semiHidden="1" w:uiPriority="39" w:unhideWhenUsed="1"/>
+    <w:lsdException w:name="toc 2" w:semiHidden="1" w:uiPriority="39" w:unhideWhenUsed="1"/>
+    <w:lsdException w:name="toc 3" w:semiHidden="1" w:uiPriority="39" w:unhideWhenUsed="1"/>
+    <w:lsdException w:name="toc 4" w:semiHidden="1" w:uiPriority="39" w:unhideWhenUsed="1"/>
+    <w:lsdException w:name="toc 5" w:semiHidden="1" w:uiPriority="39" w:unhideWhenUsed="1"/>
+    <w:lsdException w:name="toc 6" w:semiHidden="1" w:uiPriority="39" w:unhideWhenUsed="1"/>
+    <w:lsdException w:name="toc 7" w:semiHidden="1" w:uiPriority="39" w:unhideWhenUsed="1"/>
+    <w:lsdException w:name="toc 8" w:semiHidden="1" w:uiPriority="39" w:unhideWhenUsed="1"/>
+    <w:lsdException w:name="toc 9" w:semiHidden="1" w:uiPriority="39" w:unhideWhenUsed="1"/>
+    <w:lsdException w:name="Normal Indent" w:semiHidden="1" w:unhideWhenUsed="1"/>
+    <w:lsdException w:name="footnote text" w:semiHidden="1" w:unhideWhenUsed="1"/>
+    <w:lsdException w:name="annotation text" w:semiHidden="1" w:unhideWhenUsed="1"/>
+    <w:lsdException w:name="header" w:semiHidden="1" w:unhideWhenUsed="1"/>
+    <w:lsdException w:name="footer" w:semiHidden="1" w:unhideWhenUsed="1"/>
+    <w:lsdException w:name="index heading" w:semiHidden="1" w:unhideWhenUsed="1"/>
+    <w:lsdException w:name="caption" w:semiHidden="1" w:uiPriority="35" w:unhideWhenUsed="1" w:qFormat="1"/>
+    <w:lsdException w:name="table of figures" w:semiHidden="1" w:unhideWhenUsed="1"/>
+    <w:lsdException w:name="envelope address" w:semiHidden="1" w:unhideWhenUsed="1"/>
+    <w:lsdException w:name="envelope return" w:semiHidden="1" w:unhideWhenUsed="1"/>
+    <w:lsdException w:name="footnote reference" w:semiHidden="1" w:unhideWhenUsed="1"/>
+    <w:lsdException w:name="annotation reference" w:semiHidden="1" w:unhideWhenUsed="1"/>
+    <w:lsdException w:name="line number" w:semiHidden="1" w:unhideWhenUsed="1"/>
+    <w:lsdException w:name="page number" w:semiHidden="1" w:unhideWhenUsed="1"/>
+    <w:lsdException w:name="endnote reference" w:semiHidden="1" w:unhideWhenUsed="1"/>
+    <w:lsdException w:name="endnote text" w:semiHidden="1" w:unhideWhenUsed="1"/>
+    <w:lsdException w:name="table of authorities" w:semiHidden="1" w:unhideWhenUsed="1"/>
+    <w:lsdException w:name="macro" w:semiHidden="1" w:unhideWhenUsed="1"/>
+    <w:lsdException w:name="toa heading" w:semiHidden="1" w:unhideWhenUsed="1"/>
+    <w:lsdException w:name="List" w:semiHidden="1" w:unhideWhenUsed="1"/>
+    <w:lsdException w:name="List Bullet" w:semiHidden="1" w:unhideWhenUsed="1"/>
+    <w:lsdException w:name="List Number" w:semiHidden="1" w:unhideWhenUsed="1"/>
+    <w:lsdException w:name="List 2" w:semiHidden="1" w:unhideWhenUsed="1"/>
+    <w:lsdException w:name="List 3" w:semiHidden="1" w:unhideWhenUsed="1"/>
+    <w:lsdException w:name="List 4" w:semiHidden="1" w:unhideWhenUsed="1"/>
+    <w:lsdException w:name="List 5" w:semiHidden="1" w:unhideWhenUsed="1"/>
+    <w:lsdException w:name="List Bullet 2" w:semiHidden="1" w:unhideWhenUsed="1"/>
+    <w:lsdException w:name="List Bullet 3" w:semiHidden="1" w:unhideWhenUsed="1"/>
+    <w:lsdException w:name="List Bullet 4" w:semiHidden="1" w:unhideWhenUsed="1"/>
+    <w:lsdException w:name="List Bullet 5" w:semiHidden="1" w:unhideWhenUsed="1"/>
+    <w:lsdException w:name="List Number 2" w:semiHidden="1" w:unhideWhenUsed="1"/>
+    <w:lsdException w:name="List Number 3" w:semiHidden="1" w:unhideWhenUsed="1"/>
+    <w:lsdException w:name="List Number 4" w:semiHidden="1" w:unhideWhenUsed="1"/>
+    <w:lsdException w:name="List Number 5" w:semiHidden="1" w:unhideWhenUsed="1"/>
+    <w:lsdException w:name="Title" w:uiPriority="10" w:qFormat="1"/>
+    <w:lsdException w:name="Closing" w:semiHidden="1" w:unhideWhenUsed="1"/>
+    <w:lsdException w:name="Signature" w:semiHidden="1" w:unhideWhenUsed="1"/>
+    <w:lsdException w:name="Default Paragraph Font" w:semiHidden="1" w:uiPriority="1" w:unhideWhenUsed="1"/>
+    <w:lsdException w:name="Body Text" w:semiHidden="1" w:unhideWhenUsed="1"/>
+    <w:lsdException w:name="Body Text Indent" w:semiHidden="1" w:unhideWhenUsed="1"/>
+    <w:lsdException w:name="List Continue" w:semiHidden="1" w:unhideWhenUsed="1"/>
+    <w:lsdException w:name="List Continue 2" w:semiHidden="1" w:unhideWhenUsed="1"/>
+    <w:lsdException w:name="List Continue 3" w:semiHidden="1" w:unhideWhenUsed="1"/>
+    <w:lsdException w:name="List Continue 4" w:semiHidden="1" w:unhideWhenUsed="1"/>
+    <w:lsdException w:name="List Continue 5" w:semiHidden="1" w:unhideWhenUsed="1"/>
+    <w:lsdException w:name="Message Header" w:semiHidden="1" w:unhideWhenUsed="1"/>
+    <w:lsdException w:name="Subtitle" w:uiPriority="11" w:qFormat="1"/>
+    <w:lsdException w:name="Salutation" w:semiHidden="1" w:unhideWhenUsed="1"/>
+    <w:lsdException w:name="Date" w:semiHidden="1" w:unhideWhenUsed="1"/>
+    <w:lsdException w:name="Body Text First Indent" w:semiHidden="1" w:unhideWhenUsed="1"/>
+    <w:lsdException w:name="Body Text First Indent 2" w:semiHidden="1" w:unhideWhenUsed="1"/>
+    <w:lsdException w:name="Note Heading" w:semiHidden="1" w:unhideWhenUsed="1"/>
+    <w:lsdException w:name="Body Text 2" w:semiHidden="1" w:unhideWhenUsed="1"/>
+    <w:lsdException w:name="Body Text 3" w:semiHidden="1" w:unhideWhenUsed="1"/>
+    <w:lsdException w:name="Body Text Indent 2" w:semiHidden="1" w:unhideWhenUsed="1"/>
+    <w:lsdException w:name="Body Text Indent 3" w:semiHidden="1" w:unhideWhenUsed="1"/>
+    <w:lsdException w:name="Block Text" w:semiHidden="1" w:unhideWhenUsed="1"/>
+    <w:lsdException w:name="Hyperlink" w:semiHidden="1" w:unhideWhenUsed="1"/>
+    <w:lsdException w:name="FollowedHyperlink" w:semiHidden="1" w:unhideWhenUsed="1"/>
+    <w:lsdException w:name="Strong" w:uiPriority="22" w:qFormat="1"/>
+    <w:lsdException w:name="Emphasis" w:uiPriority="20" w:qFormat="1"/>
+    <w:lsdException w:name="Document Map" w:semiHidden="1" w:unhideWhenUsed="1"/>
+    <w:lsdException w:name="Plain Text" w:semiHidden="1" w:unhideWhenUsed="1"/>
+    <w:lsdException w:name="E-mail Signature" w:semiHidden="1" w:unhideWhenUsed="1"/>
+    <w:lsdException w:name="HTML Top of Form" w:semiHidden="1" w:unhideWhenUsed="1"/>
+    <w:lsdException w:name="HTML Bottom of Form" w:semiHidden="1" w:unhideWhenUsed="1"/>
+    <w:lsdException w:name="Normal (Web)" w:semiHidden="1" w:unhideWhenUsed="1"/>
+    <w:lsdException w:name="HTML Acronym" w:semiHidden="1" w:unhideWhenUsed="1"/>
+    <w:lsdException w:name="HTML Address" w:semiHidden="1" w:unhideWhenUsed="1"/>
+    <w:lsdException w:name="HTML Cite" w:semiHidden="1" w:unhideWhenUsed="1"/>
+    <w:lsdException w:name="HTML Code" w:semiHidden="1" w:unhideWhenUsed="1"/>
+    <w:lsdException w:name="HTML Definition" w:semiHidden="1" w:unhideWhenUsed="1"/>
+    <w:lsdException w:name="HTML Keyboard" w:semiHidden="1" w:unhideWhenUsed="1"/>
+    <w:lsdException w:name="HTML Preformatted" w:semiHidden="1" w:unhideWhenUsed="1"/>
+    <w:lsdException w:name="HTML Sample" w:semiHidden="1" w:unhideWhenUsed="1"/>
+    <w:lsdException w:name="HTML Typewriter" w:semiHidden="1" w:unhideWhenUsed="1"/>
+    <w:lsdException w:name="HTML Variable" w:semiHidden="1" w:unhideWhenUsed="1"/>
+    <w:lsdException w:name="Normal Table" w:semiHidden="1" w:unhideWhenUsed="1"/>
+    <w:lsdException w:name="annotation subject" w:semiHidden="1" w:unhideWhenUsed="1"/>
+    <w:lsdException w:name="No List" w:semiHidden="1" w:unhideWhenUsed="1"/>
+    <w:lsdException w:name="Outline List 1" w:semiHidden="1" w:unhideWhenUsed="1"/>
+    <w:lsdException w:name="Outline List 2" w:semiHidden="1" w:unhideWhenUsed="1"/>
+    <w:lsdException w:name="Outline List 3" w:semiHidden="1" w:unhideWhenUsed="1"/>
+    <w:lsdException w:name="Table Simple 1" w:semiHidden="1" w:unhideWhenUsed="1"/>
+    <w:lsdException w:name="Table Simple 2" w:semiHidden="1" w:unhideWhenUsed="1"/>
+    <w:lsdException w:name="Table Simple 3" w:semiHidden="1" w:unhideWhenUsed="1"/>
+    <w:lsdException w:name="Table Classic 1" w:semiHidden="1" w:unhideWhenUsed="1"/>
+    <w:lsdException w:name="Table Classic 2" w:semiHidden="1" w:unhideWhenUsed="1"/>
+    <w:lsdException w:name="Table Classic 3" w:semiHidden="1" w:unhideWhenUsed="1"/>
+    <w:lsdException w:name="Table Classic 4" w:semiHidden="1" w:unhideWhenUsed="1"/>
+    <w:lsdException w:name="Table Colorful 1" w:semiHidden="1" w:unhideWhenUsed="1"/>
+    <w:lsdException w:name="Table Colorful 2" w:semiHidden="1" w:unhideWhenUsed="1"/>
+    <w:lsdException w:name="Table Colorful 3" w:semiHidden="1" w:unhideWhenUsed="1"/>
+    <w:lsdException w:name="Table Columns 1" w:semiHidden="1" w:unhideWhenUsed="1"/>
+    <w:lsdException w:name="Table Columns 2" w:semiHidden="1" w:unhideWhenUsed="1"/>
+    <w:lsdException w:name="Table Columns 3" w:semiHidden="1" w:unhideWhenUsed="1"/>
+    <w:lsdException w:name="Table Columns 4" w:semiHidden="1" w:unhideWhenUsed="1"/>
+    <w:lsdException w:name="Table Columns 5" w:semiHidden="1" w:unhideWhenUsed="1"/>
+    <w:lsdException w:name="Table Grid 1" w:semiHidden="1" w:unhideWhenUsed="1"/>
+    <w:lsdException w:name="Table Grid 2" w:semiHidden="1" w:unhideWhenUsed="1"/>
+    <w:lsdException w:name="Table Grid 3" w:semiHidden="1" w:unhideWhenUsed="1"/>
+    <w:lsdException w:name="Table Grid 4" w:semiHidden="1" w:unhideWhenUsed="1"/>
+    <w:lsdException w:name="Table Grid 5" w:semiHidden="1" w:unhideWhenUsed="1"/>
+    <w:lsdException w:name="Table Grid 6" w:semiHidden="1" w:unhideWhenUsed="1"/>
+    <w:lsdException w:name="Table Grid 7" w:semiHidden="1" w:unhideWhenUsed="1"/>
+    <w:lsdException w:name="Table Grid 8" w:semiHidden="1" w:unhideWhenUsed="1"/>
+    <w:lsdException w:name="Table List 1" w:semiHidden="1" w:unhideWhenUsed="1"/>
+    <w:lsdException w:name="Table List 2" w:semiHidden="1" w:unhideWhenUsed="1"/>
+    <w:lsdException w:name="Table List 3" w:semiHidden="1" w:unhideWhenUsed="1"/>
+    <w:lsdException w:name="Table List 4" w:semiHidden="1" w:unhideWhenUsed="1"/>
+    <w:lsdException w:name="Table List 5" w:semiHidden="1" w:unhideWhenUsed="1"/>
+    <w:lsdException w:name="Table List 6" w:semiHidden="1" w:unhideWhenUsed="1"/>
+    <w:lsdException w:name="Table List 7" w:semiHidden="1" w:unhideWhenUsed="1"/>
+    <w:lsdException w:name="Table List 8" w:semiHidden="1" w:unhideWhenUsed="1"/>
+    <w:lsdException w:name="Table 3D effects 1" w:semiHidden="1" w:unhideWhenUsed="1"/>
+    <w:lsdException w:name="Table 3D effects 2" w:semiHidden="1" w:unhideWhenUsed="1"/>
+    <w:lsdException w:name="Table 3D effects 3" w:semiHidden="1" w:unhideWhenUsed="1"/>
+    <w:lsdException w:name="Table Contemporary" w:semiHidden="1" w:unhideWhenUsed="1"/>
+    <w:lsdException w:name="Table Elegant" w:semiHidden="1" w:unhideWhenUsed="1"/>
+    <w:lsdException w:name="Table Professional" w:semiHidden="1" w:unhideWhenUsed="1"/>
+    <w:lsdException w:name="Table Subtle 1" w:semiHidden="1" w:unhideWhenUsed="1"/>
+    <w:lsdException w:name="Table Subtle 2" w:semiHidden="1" w:unhideWhenUsed="1"/>
+    <w:lsdException w:name="Table Web 1" w:semiHidden="1" w:unhideWhenUsed="1"/>
+    <w:lsdException w:name="Table Web 2" w:semiHidden="1" w:unhideWhenUsed="1"/>
+    <w:lsdException w:name="Table Web 3" w:semiHidden="1" w:unhideWhenUsed="1"/>
+    <w:lsdException w:name="Balloon Text" w:semiHidden="1" w:unhideWhenUsed="1"/>
+    <w:lsdException w:name="Table Grid" w:uiPriority="39"/>
+    <w:lsdException w:name="Table Theme" w:semiHidden="1" w:unhideWhenUsed="1"/>
+    <w:lsdException w:name="Placeholder Text" w:semiHidden="1"/>
+    <w:lsdException w:name="No Spacing" w:uiPriority="1" w:qFormat="1"/>
+    <w:lsdException w:name="Light Shading" w:uiPriority="60"/>
+    <w:lsdException w:name="Light List" w:uiPriority="61"/>
+    <w:lsdException w:name="Light Grid" w:uiPriority="62"/>
+    <w:lsdException w:name="Medium Shading 1" w:uiPriority="63"/>
+    <w:lsdException w:name="Medium Shading 2" w:uiPriority="64"/>
+    <w:lsdException w:name="Medium List 1" w:uiPriority="65"/>
+    <w:lsdException w:name="Medium List 2" w:uiPriority="66"/>
+    <w:lsdException w:name="Medium Grid 1" w:uiPriority="67"/>
+    <w:lsdException w:name="Medium Grid 2" w:uiPriority="68"/>
+    <w:lsdException w:name="Medium Grid 3" w:uiPriority="69"/>
+    <w:lsdException w:name="Dark List" w:uiPriority="70"/>
+    <w:lsdException w:name="Colorful Shading" w:uiPriority="71"/>
+    <w:lsdException w:name="Colorful List" w:uiPriority="72"/>
+    <w:lsdException w:name="Colorful Grid" w:uiPriority="73"/>
+    <w:lsdException w:name="Light Shading Accent 1" w:uiPriority="60"/>
+    <w:lsdException w:name="Light List Accent 1" w:uiPriority="61"/>
+    <w:lsdException w:name="Light Grid Accent 1" w:uiPriority="62"/>
+    <w:lsdException w:name="Medium Shading 1 Accent 1" w:uiPriority="63"/>
+    <w:lsdException w:name="Medium Shading 2 Accent 1" w:uiPriority="64"/>
+    <w:lsdException w:name="Medium List 1 Accent 1" w:uiPriority="65"/>
+    <w:lsdException w:name="Revision" w:semiHidden="1"/>
+    <w:lsdException w:name="List Paragraph" w:uiPriority="34" w:qFormat="1"/>
+    <w:lsdException w:name="Quote" w:uiPriority="29" w:qFormat="1"/>
+    <w:lsdException w:name="Intense Quote" w:uiPriority="30" w:qFormat="1"/>
+    <w:lsdException w:name="Medium List 2 Accent 1" w:uiPriority="66"/>
+    <w:lsdException w:name="Medium Grid 1 Accent 1" w:uiPriority="67"/>
+    <w:lsdException w:name="Medium Grid 2 Accent 1" w:uiPriority="68"/>
+    <w:lsdException w:name="Medium Grid 3 Accent 1" w:uiPriority="69"/>
+    <w:lsdException w:name="Dark List Accent 1" w:uiPriority="70"/>
+    <w:lsdException w:name="Colorful Shading Accent 1" w:uiPriority="71"/>
+    <w:lsdException w:name="Colorful List Accent 1" w:uiPriority="72"/>
+    <w:lsdException w:name="Colorful Grid Accent 1" w:uiPriority="73"/>
+    <w:lsdException w:name="Light Shading Accent 2" w:uiPriority="60"/>
+    <w:lsdException w:name="Light List Accent 2" w:uiPriority="61"/>
+    <w:lsdException w:name="Light Grid Accent 2" w:uiPriority="62"/>
+    <w:lsdException w:name="Medium Shading 1 Accent 2" w:uiPriority="63"/>
+    <w:lsdException w:name="Medium Shading 2 Accent 2" w:uiPriority="64"/>
+    <w:lsdException w:name="Medium List 1 Accent 2" w:uiPriority="65"/>
+    <w:lsdException w:name="Medium List 2 Accent 2" w:uiPriority="66"/>
+    <w:lsdException w:name="Medium Grid 1 Accent 2" w:uiPriority="67"/>
+    <w:lsdException w:name="Medium Grid 2 Accent 2" w:uiPriority="68"/>
+    <w:lsdException w:name="Medium Grid 3 Accent 2" w:uiPriority="69"/>
+    <w:lsdException w:name="Dark List Accent 2" w:uiPriority="70"/>
+    <w:lsdException w:name="Colorful Shading Accent 2" w:uiPriority="71"/>
+    <w:lsdException w:name="Colorful List Accent 2" w:uiPriority="72"/>
+    <w:lsdException w:name="Colorful Grid Accent 2" w:uiPriority="73"/>
+    <w:lsdException w:name="Light Shading Accent 3" w:uiPriority="60"/>
+    <w:lsdException w:name="Light List Accent 3" w:uiPriority="61"/>
+    <w:lsdException w:name="Light Grid Accent 3" w:uiPriority="62"/>
+    <w:lsdException w:name="Medium Shading 1 Accent 3" w:uiPriority="63"/>
+    <w:lsdException w:name="Medium Shading 2 Accent 3" w:uiPriority="64"/>
+    <w:lsdException w:name="Medium List 1 Accent 3" w:uiPriority="65"/>
+    <w:lsdException w:name="Medium List 2 Accent 3" w:uiPriority="66"/>
+    <w:lsdException w:name="Medium Grid 1 Accent 3" w:uiPriority="67"/>
+    <w:lsdException w:name="Medium Grid 2 Accent 3" w:uiPriority="68"/>
+    <w:lsdException w:name="Medium Grid 3 Accent 3" w:uiPriority="69"/>
+    <w:lsdException w:name="Dark List Accent 3" w:uiPriority="70"/>
+    <w:lsdException w:name="Colorful Shading Accent 3" w:uiPriority="71"/>
+    <w:lsdException w:name="Colorful List Accent 3" w:uiPriority="72"/>
+    <w:lsdException w:name="Colorful Grid Accent 3" w:uiPriority="73"/>
+    <w:lsdException w:name="Light Shading Accent 4" w:uiPriority="60"/>
+    <w:lsdException w:name="Light List Accent 4" w:uiPriority="61"/>
+    <w:lsdException w:name="Light Grid Accent 4" w:uiPriority="62"/>
+    <w:lsdException w:name="Medium Shading 1 Accent 4" w:uiPriority="63"/>
+    <w:lsdException w:name="Medium Shading 2 Accent 4" w:uiPriority="64"/>
+    <w:lsdException w:name="Medium List 1 Accent 4" w:uiPriority="65"/>
+    <w:lsdException w:name="Medium List 2 Accent 4" w:uiPriority="66"/>
+    <w:lsdException w:name="Medium Grid 1 Accent 4" w:uiPriority="67"/>
+    <w:lsdException w:name="Medium Grid 2 Accent 4" w:uiPriority="68"/>
+    <w:lsdException w:name="Medium Grid 3 Accent 4" w:uiPriority="69"/>
+    <w:lsdException w:name="Dark List Accent 4" w:uiPriority="70"/>
+    <w:lsdException w:name="Colorful Shading Accent 4" w:uiPriority="71"/>
+    <w:lsdException w:name="Colorful List Accent 4" w:uiPriority="72"/>
+    <w:lsdException w:name="Colorful Grid Accent 4" w:uiPriority="73"/>
+    <w:lsdException w:name="Light Shading Accent 5" w:uiPriority="60"/>
+    <w:lsdException w:name="Light List Accent 5" w:uiPriority="61"/>
+    <w:lsdException w:name="Light Grid Accent 5" w:uiPriority="62"/>
+    <w:lsdException w:name="Medium Shading 1 Accent 5" w:uiPriority="63"/>
+    <w:lsdException w:name="Medium Shading 2 Accent 5" w:uiPriority="64"/>
+    <w:lsdException w:name="Medium List 1 Accent 5" w:uiPriority="65"/>
+    <w:lsdException w:name="Medium List 2 Accent 5" w:uiPriority="66"/>
+    <w:lsdException w:name="Medium Grid 1 Accent 5" w:uiPriority="67"/>
+    <w:lsdException w:name="Medium Grid 2 Accent 5" w:uiPriority="68"/>
+    <w:lsdException w:name="Medium Grid 3 Accent 5" w:uiPriority="69"/>
+    <w:lsdException w:name="Dark List Accent 5" w:uiPriority="70"/>
+    <w:lsdException w:name="Colorful Shading Accent 5" w:uiPriority="71"/>
+    <w:lsdException w:name="Colorful List Accent 5" w:uiPriority="72"/>
+    <w:lsdException w:name="Colorful Grid Accent 5" w:uiPriority="73"/>
+    <w:lsdException w:name="Light Shading Accent 6" w:uiPriority="60"/>
+    <w:lsdException w:name="Light List Accent 6" w:uiPriority="61"/>
+    <w:lsdException w:name="Light Grid Accent 6" w:uiPriority="62"/>
+    <w:lsdException w:name="Medium Shading 1 Accent 6" w:uiPriority="63"/>
+    <w:lsdException w:name="Medium Shading 2 Accent 6" w:uiPriority="64"/>
+    <w:lsdException w:name="Medium List 1 Accent 6" w:uiPriority="65"/>
+    <w:lsdException w:name="Medium List 2 Accent 6" w:uiPriority="66"/>
+    <w:lsdException w:name="Medium Grid 1 Accent 6" w:uiPriority="67"/>
+    <w:lsdException w:name="Medium Grid 2 Accent 6" w:uiPriority="68"/>
+    <w:lsdException w:name="Medium Grid 3 Accent 6" w:uiPriority="69"/>
+    <w:lsdException w:name="Dark List Accent 6" w:uiPriority="70"/>
+    <w:lsdException w:name="Colorful Shading Accent 6" w:uiPriority="71"/>
+    <w:lsdException w:name="Colorful List Accent 6" w:uiPriority="72"/>
+    <w:lsdException w:name="Colorful Grid Accent 6" w:uiPriority="73"/>
+    <w:lsdException w:name="Subtle Emphasis" w:uiPriority="19" w:qFormat="1"/>
+    <w:lsdException w:name="Intense Emphasis" w:uiPriority="21" w:qFormat="1"/>
+    <w:lsdException w:name="Subtle Reference" w:uiPriority="31" w:qFormat="1"/>
+    <w:lsdException w:name="Intense Reference" w:uiPriority="32" w:qFormat="1"/>
+    <w:lsdException w:name="Book Title" w:uiPriority="33" w:qFormat="1"/>
+    <w:lsdException w:name="Bibliography" w:semiHidden="1" w:uiPriority="37" w:unhideWhenUsed="1"/>
+    <w:lsdException w:name="TOC Heading" w:semiHidden="1" w:uiPriority="39" w:unhideWhenUsed="1" w:qFormat="1"/>
+    <w:lsdException w:name="Plain Table 1" w:uiPriority="41"/>
+    <w:lsdException w:name="Plain Table 2" w:uiPriority="42"/>
+    <w:lsdException w:name="Plain Table 3" w:uiPriority="43"/>
+    <w:lsdException w:name="Plain Table 4" w:uiPriority="44"/>
+    <w:lsdException w:name="Plain Table 5" w:uiPriority="45"/>
+    <w:lsdException w:name="Grid Table Light" w:uiPriority="40"/>
+    <w:lsdException w:name="Grid Table 1 Light" w:uiPriority="46"/>
+    <w:lsdException w:name="Grid Table 2" w:uiPriority="47"/>
+    <w:lsdException w:name="Grid Table 3" w:uiPriority="48"/>
+    <w:lsdException w:name="Grid Table 4" w:uiPriority="49"/>
+    <w:lsdException w:name="Grid Table 5 Dark" w:uiPriority="50"/>
+    <w:lsdException w:name="Grid Table 6 Colorful" w:uiPriority="51"/>
+    <w:lsdException w:name="Grid Table 7 Colorful" w:uiPriority="52"/>
+    <w:lsdException w:name="Grid Table 1 Light Accent 1" w:uiPriority="46"/>
+    <w:lsdException w:name="Grid Table 2 Accent 1" w:uiPriority="47"/>
+    <w:lsdException w:name="Grid Table 3 Accent 1" w:uiPriority="48"/>
+    <w:lsdException w:name="Grid Table 4 Accent 1" w:uiPriority="49"/>
+    <w:lsdException w:name="Grid Table 5 Dark Accent 1" w:uiPriority="50"/>
+    <w:lsdException w:name="Grid Table 6 Colorful Accent 1" w:uiPriority="51"/>
+    <w:lsdException w:name="Grid Table 7 Colorful Accent 1" w:uiPriority="52"/>
+    <w:lsdException w:name="Grid Table 1 Light Accent 2" w:uiPriority="46"/>
+    <w:lsdException w:name="Grid Table 2 Accent 2" w:uiPriority="47"/>
+    <w:lsdException w:name="Grid Table 3 Accent 2" w:uiPriority="48"/>
+    <w:lsdException w:name="Grid Table 4 Accent 2" w:uiPriority="49"/>
+    <w:lsdException w:name="Grid Table 5 Dark Accent 2" w:uiPriority="50"/>
+    <w:lsdException w:name="Grid Table 6 Colorful Accent 2" w:uiPriority="51"/>
+    <w:lsdException w:name="Grid Table 7 Colorful Accent 2" w:uiPriority="52"/>
+    <w:lsdException w:name="Grid Table 1 Light Accent 3" w:uiPriority="46"/>
+    <w:lsdException w:name="Grid Table 2 Accent 3" w:uiPriority="47"/>
+    <w:lsdException w:name="Grid Table 3 Accent 3" w:uiPriority="48"/>
+    <w:lsdException w:name="Grid Table 4 Accent 3" w:uiPriority="49"/>
+    <w:lsdException w:name="Grid Table 5 Dark Accent 3" w:uiPriority="50"/>
+    <w:lsdException w:name="Grid Table 6 Colorful Accent 3" w:uiPriority="51"/>
+    <w:lsdException w:name="Grid Table 7 Colorful Accent 3" w:uiPriority="52"/>
+    <w:lsdException w:name="Grid Table 1 Light Accent 4" w:uiPriority="46"/>
+    <w:lsdException w:name="Grid Table 2 Accent 4" w:uiPriority="47"/>
+    <w:lsdException w:name="Grid Table 3 Accent 4" w:uiPriority="48"/>
+    <w:lsdException w:name="Grid Table 4 Accent 4" w:uiPriority="49"/>
+    <w:lsdException w:name="Grid Table 5 Dark Accent 4" w:uiPriority="50"/>
+    <w:lsdException w:name="Grid Table 6 Colorful Accent 4" w:uiPriority="51"/>
+    <w:lsdException w:name="Grid Table 7 Colorful Accent 4" w:uiPriority="52"/>
+    <w:lsdException w:name="Grid Table 1 Light Accent 5" w:uiPriority="46"/>
+    <w:lsdException w:name="Grid Table 2 Accent 5" w:uiPriority="47"/>
+    <w:lsdException w:name="Grid Table 3 Accent 5" w:uiPriority="48"/>
+    <w:lsdException w:name="Grid Table 4 Accent 5" w:uiPriority="49"/>
+    <w:lsdException w:name="Grid Table 5 Dark Accent 5" w:uiPriority="50"/>
+    <w:lsdException w:name="Grid Table 6 Colorful Accent 5" w:uiPriority="51"/>
+    <w:lsdException w:name="Grid Table 7 Colorful Accent 5" w:uiPriority="52"/>
+    <w:lsdException w:name="Grid Table 1 Light Accent 6" w:uiPriority="46"/>
+    <w:lsdException w:name="Grid Table 2 Accent 6" w:uiPriority="47"/>
+    <w:lsdException w:name="Grid Table 3 Accent 6" w:uiPriority="48"/>
+    <w:lsdException w:name="Grid Table 4 Accent 6" w:uiPriority="49"/>
+    <w:lsdException w:name="Grid Table 5 Dark Accent 6" w:uiPriority="50"/>
+    <w:lsdException w:name="Grid Table 6 Colorful Accent 6" w:uiPriority="51"/>
+    <w:lsdException w:name="Grid Table 7 Colorful Accent 6" w:uiPriority="52"/>
+    <w:lsdException w:name="List Table 1 Light" w:uiPriority="46"/>
+    <w:lsdException w:name="List Table 2" w:uiPriority="47"/>
+    <w:lsdException w:name="List Table 3" w:uiPriority="48"/>
+    <w:lsdException w:name="List Table 4" w:uiPriority="49"/>
+    <w:lsdException w:name="List Table 5 Dark" w:uiPriority="50"/>
+    <w:lsdException w:name="List Table 6 Colorful" w:uiPriority="51"/>
+    <w:lsdException w:name="List Table 7 Colorful" w:uiPriority="52"/>
+    <w:lsdException w:name="List Table 1 Light Accent 1" w:uiPriority="46"/>
+    <w:lsdException w:name="List Table 2 Accent 1" w:uiPriority="47"/>
+    <w:lsdException w:name="List Table 3 Accent 1" w:uiPriority="48"/>
+    <w:lsdException w:name="List Table 4 Accent 1" w:uiPriority="49"/>
+    <w:lsdException w:name="List Table 5 Dark Accent 1" w:uiPriority="50"/>
+    <w:lsdException w:name="List Table 6 Colorful Accent 1" w:uiPriority="51"/>
+    <w:lsdException w:name="List Table 7 Colorful Accent 1" w:uiPriority="52"/>
+    <w:lsdException w:name="List Table 1 Light Accent 2" w:uiPriority="46"/>
+    <w:lsdException w:name="List Table 2 Accent 2" w:uiPriority="47"/>
+    <w:lsdException w:name="List Table 3 Accent 2" w:uiPriority="48"/>
+    <w:lsdException w:name="List Table 4 Accent 2" w:uiPriority="49"/>
+    <w:lsdException w:name="List Table 5 Dark Accent 2" w:uiPriority="50"/>
+    <w:lsdException w:name="List Table 6 Colorful Accent 2" w:uiPriority="51"/>
+    <w:lsdException w:name="List Table 7 Colorful Accent 2" w:uiPriority="52"/>
+    <w:lsdException w:name="List Table 1 Light Accent 3" w:uiPriority="46"/>
+    <w:lsdException w:name="List Table 2 Accent 3" w:uiPriority="47"/>
+    <w:lsdException w:name="List Table 3 Accent 3" w:uiPriority="48"/>
+    <w:lsdException w:name="List Table 4 Accent 3" w:uiPriority="49"/>
+    <w:lsdException w:name="List Table 5 Dark Accent 3" w:uiPriority="50"/>
+    <w:lsdException w:name="List Table 6 Colorful Accent 3" w:uiPriority="51"/>
+    <w:lsdException w:name="List Table 7 Colorful Accent 3" w:uiPriority="52"/>
+    <w:lsdException w:name="List Table 1 Light Accent 4" w:uiPriority="46"/>
+    <w:lsdException w:name="List Table 2 Accent 4" w:uiPriority="47"/>
+    <w:lsdException w:name="List Table 3 Accent 4" w:uiPriority="48"/>
+    <w:lsdException w:name="List Table 4 Accent 4" w:uiPriority="49"/>
+    <w:lsdException w:name="List Table 5 Dark Accent 4" w:uiPriority="50"/>
+    <w:lsdException w:name="List Table 6 Colorful Accent 4" w:uiPriority="51"/>
+    <w:lsdException w:name="List Table 7 Colorful Accent 4" w:uiPriority="52"/>
+    <w:lsdException w:name="List Table 1 Light Accent 5" w:uiPriority="46"/>
+    <w:lsdException w:name="List Table 2 Accent 5" w:uiPriority="47"/>
+    <w:lsdException w:name="List Table 3 Accent 5" w:uiPriority="48"/>
+    <w:lsdException w:name="List Table 4 Accent 5" w:uiPriority="49"/>
+    <w:lsdException w:name="List Table 5 Dark Accent 5" w:uiPriority="50"/>
+    <w:lsdException w:name="List Table 6 Colorful Accent 5" w:uiPriority="51"/>
+    <w:lsdException w:name="List Table 7 Colorful Accent 5" w:uiPriority="52"/>
+    <w:lsdException w:name="List Table 1 Light Accent 6" w:uiPriority="46"/>
+    <w:lsdException w:name="List Table 2 Accent 6" w:uiPriority="47"/>
+    <w:lsdException w:name="List Table 3 Accent 6" w:uiPriority="48"/>
+    <w:lsdException w:name="List Table 4 Accent 6" w:uiPriority="49"/>
+    <w:lsdException w:name="List Table 5 Dark Accent 6" w:uiPriority="50"/>
+    <w:lsdException w:name="List Table 6 Colorful Accent 6" w:uiPriority="51"/>
+    <w:lsdException w:name="List Table 7 Colorful Accent 6" w:uiPriority="52"/>
+    <w:lsdException w:name="Mention" w:semiHidden="1" w:unhideWhenUsed="1"/>
+    <w:lsdException w:name="Smart Hyperlink" w:semiHidden="1" w:unhideWhenUsed="1"/>
+    <w:lsdException w:name="Hashtag" w:semiHidden="1" w:unhideWhenUsed="1"/>
+    <w:lsdException w:name="Unresolved Mention" w:semiHidden="1" w:unhideWhenUsed="1"/>
+    <w:lsdException w:name="Smart Link" w:semiHidden="1" w:unhideWhenUsed="1"/>
+    <w:lsdException w:name="Smart Link Error" w:semiHidden="1" w:unhideWhenUsed="1"/>
+  </w:latentStyles>
+  <w:style w:type="paragraph" w:default="1" w:styleId="Norml">
+    <w:name w:val="Normal"/>
+    <w:qFormat/>
+    <w:rsid w:val="00E00F22"/>
+  </w:style>
+  <w:style w:type="character" w:default="1" w:styleId="Bekezdsalapbettpusa">
+    <w:name w:val="Default Paragraph Font"/>
+    <w:uiPriority w:val="1"/>
+    <w:semiHidden/>
+    <w:unhideWhenUsed/>
+  </w:style>
+  <w:style w:type="table" w:default="1" w:styleId="Normltblzat">
+    <w:name w:val="Normal Table"/>
+    <w:uiPriority w:val="99"/>
+    <w:semiHidden/>
+    <w:unhideWhenUsed/>
+    <w:tblPr>
+      <w:tblInd w:w="0" w:type="dxa"/>
+      <w:tblCellMar>
+        <w:top w:w="0" w:type="dxa"/>
+        <w:left w:w="108" w:type="dxa"/>
+        <w:bottom w:w="0" w:type="dxa"/>
+        <w:right w:w="108" w:type="dxa"/>
+      </w:tblCellMar>
+    </w:tblPr>
+  </w:style>
+  <w:style w:type="numbering" w:default="1" w:styleId="Nemlista">
+    <w:name w:val="No List"/>
+    <w:uiPriority w:val="99"/>
+    <w:semiHidden/>
+    <w:unhideWhenUsed/>
+  </w:style>
+</w:styles>
+======= ./word/settings.xml =======
+<?xml version="1.0" encoding="UTF-8" standalone="yes"?>
+<w:settings xmlns:mc="http://schemas.openxmlformats.org/markup-compatibility/2006" xmlns:o="urn:schemas-microsoft-com:office:office" xmlns:r="http://schemas.openxmlformats.org/officeDocument/2006/relationships" xmlns:m="http://schemas.openxmlformats.org/officeDocument/2006/math" xmlns:v="urn:schemas-microsoft-com:vml" xmlns:w10="urn:schemas-microsoft-com:office:word" xmlns:w="http://schemas.openxmlformats.org/wordprocessingml/2006/main" xmlns:w14="http://schemas.microsoft.com/office/word/2010/wordml" xmlns:w15="http://schemas.microsoft.com/office/word/2012/wordml" xmlns:w16cid="http://schemas.microsoft.com/office/word/2016/wordml/cid" xmlns:w16se="http://schemas.microsoft.com/office/word/2015/wordml/symex" xmlns:sl="http://schemas.openxmlformats.org/schemaLibrary/2006/main" mc:Ignorable="w14 w15 w16se w16cid">
+  <w:zoom w:percent="100"/>
+  <w:proofState w:spelling="clean" w:grammar="clean"/>
+  <w:defaultTabStop w:val="708"/>
+  <w:hyphenationZone w:val="425"/>
+  <w:characterSpacingControl w:val="doNotCompress"/>
+  <w:compat>
+    <w:compatSetting w:name="compatibilityMode" w:uri="http://schemas.microsoft.com/office/word" w:val="15"/>
+    <w:compatSetting w:name="overrideTableStyleFontSizeAndJustification" w:uri="http://schemas.microsoft.com/office/word" w:val="1"/>
+    <w:compatSetting w:name="enableOpenTypeFeatures" w:uri="http://schemas.microsoft.com/office/word" w:val="1"/>
+    <w:compatSetting w:name="doNotFlipMirrorIndents" w:uri="http://schemas.microsoft.com/office/word" w:val="1"/>
+    <w:compatSetting w:name="differentiateMultirowTableHeaders" w:uri="http://schemas.microsoft.com/office/word" w:val="1"/>
+    <w:compatSetting w:name="useWord2013TrackBottomHyphenation" w:uri="http://schemas.microsoft.com/office/word" w:val="0"/>
+  </w:compat>
+  <w:rsids>
+    <w:rsidRoot w:val="00E00F22"/>
+    <w:rsid w:val="000B062E"/>
+    <w:rsid w:val="000C55FE"/>
+    <w:rsid w:val="000E6973"/>
+    <w:rsid w:val="002C5CB2"/>
+    <w:rsid w:val="003825DA"/>
+    <w:rsid w:val="00E00F22"/>
+    <w:rsid w:val="00FC75AA"/>
+  </w:rsids>
+  <m:mathPr>
+    <m:mathFont m:val="Cambria Math"/>
+    <m:brkBin m:val="before"/>
+    <m:brkBinSub m:val="--"/>
+    <m:smallFrac m:val="0"/>
+    <m:dispDef/>
+    <m:lMargin m:val="0"/>
+    <m:rMargin m:val="0"/>
+    <m:defJc m:val="centerGroup"/>
+    <m:wrapIndent m:val="1440"/>
+    <m:intLim m:val="subSup"/>
+    <m:naryLim m:val="undOvr"/>
+  </m:mathPr>
+  <w:themeFontLang w:val="hu-HU"/>
+  <w:clrSchemeMapping w:bg1="light1" w:t1="dark1" w:bg2="light2" w:t2="dark2" w:accent1="accent1" w:accent2="accent2" w:accent3="accent3" w:accent4="accent4" w:accent5="accent5" w:accent6="accent6" w:hyperlink="hyperlink" w:followedHyperlink="followedHyperlink"/>
+  <w:shapeDefaults>
+    <o:shapedefaults v:ext="edit" spidmax="1026"/>
+    <o:shapelayout v:ext="edit">
+      <o:idmap v:ext="edit" data="1"/>
+    </o:shapelayout>
+  </w:shapeDefaults>
+  <w:decimalSymbol w:val=","/>
+  <w:listSeparator w:val=";"/>
+  <w15:chartTrackingRefBased/>
+  <w15:docId w15:val="{59D982BF-89F5-4F43-96D3-384018AA01F0}"/>
+</w:settings>
+======= ./word/document.xml =======
+<?xml version="1.0" encoding="UTF-8" standalone="yes"?>
+<w:document xmlns:wpc="http://schemas.microsoft.com/office/word/2010/wordprocessingCanvas" xmlns:cx="http://schemas.microsoft.com/office/drawing/2014/chartex" xmlns:cx1="http://schemas.microsoft.com/office/drawing/2015/9/8/chartex" xmlns:cx2="http://schemas.microsoft.com/office/drawing/2015/10/21/chartex" xmlns:cx3="http://schemas.microsoft.com/office/drawing/2016/5/9/chartex" xmlns:cx4="http://schemas.microsoft.com/office/drawing/2016/5/10/chartex" xmlns:cx5="http://schemas.microsoft.com/office/drawing/2016/5/11/chartex" xmlns:cx6="http://schemas.microsoft.com/office/drawing/2016/5/12/chartex" xmlns:cx7="http://schemas.microsoft.com/office/drawing/2016/5/13/chartex" xmlns:cx8="http://schemas.microsoft.com/office/drawing/2016/5/14/chartex" xmlns:mc="http://schemas.openxmlformats.org/markup-compatibility/2006" xmlns:aink="http://schemas.microsoft.com/office/drawing/2016/ink" xmlns:am3d="http://schemas.microsoft.com/office/drawing/2017/model3d" xmlns:o="urn:schemas-microsoft-com:office:office" xmlns:r="http://schemas.openxmlformats.org/officeDocument/2006/relationships" xmlns:m="http://schemas.openxmlformats.org/officeDocument/2006/math" xmlns:v="urn:schemas-microsoft-com:vml" xmlns:wp14="http://schemas.microsoft.com/office/word/2010/wordprocessingDrawing" xmlns:wp="http://schemas.openxmlformats.org/drawingml/2006/wordprocessingDrawing" xmlns:w10="urn:schemas-microsoft-com:office:word" xmlns:w="http://schemas.openxmlformats.org/wordprocessingml/2006/main" xmlns:w14="http://schemas.microsoft.com/office/word/2010/wordml" xmlns:w15="http://schemas.microsoft.com/office/word/2012/wordml" xmlns:w16cid="http://schemas.microsoft.com/office/word/2016/wordml/cid" xmlns:w16se="http://schemas.microsoft.com/office/word/2015/wordml/symex" xmlns:wpg="http://schemas.microsoft.com/office/word/2010/wordprocessingGroup" xmlns:wpi="http://schemas.microsoft.com/office/word/2010/wordprocessingInk" xmlns:wne="http://schemas.microsoft.com/office/word/2006/wordml" xmlns:wps="http://schemas.microsoft.com/office/word/2010/wordprocessingShape" mc:Ignorable="w14 w15 w16se w16cid wp14">
+  <w:body>
+    <w:p>
+      <w:bookmarkStart w:id="0" w:name="_GoBack"/>
+      <w:bookmarkEnd w:id="0"/>
+      <w:r>
+        <w:rPr>
+          <w:noProof/>
+        </w:rPr>
+        <mc:AlternateContent>
+          <mc:Choice Requires="wpg">
+            <w:drawing>
+              <wp:anchor distT="0" distB="0" distL="114300" distR="114300" simplePos="0" relativeHeight="251663360" behindDoc="0" locked="0" layoutInCell="1" allowOverlap="1">
+                <wp:simplePos x="0" y="0"/>
+                <wp:positionH relativeFrom="column">
+                  <wp:posOffset>309880</wp:posOffset>
+                </wp:positionH>
+                <wp:positionV relativeFrom="paragraph">
+                  <wp:posOffset>157480</wp:posOffset>
+                </wp:positionV>
+                <wp:extent cx="3810000" cy="2409825"/>
+                <wp:effectExtent l="0" t="0" r="19050" b="28575"/>
+                <wp:wrapNone/>
+                <wp:docPr id="4" name="Csoportba foglalás 4"/>
+                <wp:cNvGraphicFramePr/>
+                <a:graphic xmlns:a="http://schemas.openxmlformats.org/drawingml/2006/main">
+                  <a:graphicData uri="http://schemas.microsoft.com/office/word/2010/wordprocessingGroup">
+                    <wpg:wgp>
+                      <wpg:cNvGrpSpPr/>
+                      <wpg:grpSpPr>
+                        <a:xfrm>
+                          <a:off x="0" y="0"/>
+                          <a:ext cx="3810000" cy="2409825"/>
+                          <a:chOff x="0" y="0"/>
+                          <a:chExt cx="3810000" cy="2409825"/>
+                        </a:xfrm>
+                      </wpg:grpSpPr>
+                      <wps:wsp>
+                        <wps:cNvPr id="1" name="Téglalap 1"/>
+                        <wps:cNvSpPr/>
+                        <wps:spPr>
+                          <a:xfrm>
+                            <a:off x="0" y="9525"/>
+                            <a:ext cx="1171575" cy="1181100"/>
+                          </a:xfrm>
+                          <a:prstGeom prst="rect">
+                            <a:avLst/>
+                          </a:prstGeom>
+                        </wps:spPr>
+                        <wps:style>
+                          <a:lnRef idx="2">
+                            <a:schemeClr val="accent6"/>
+                          </a:lnRef>
+                          <a:fillRef idx="1">
+                            <a:schemeClr val="lt1"/>
+                          </a:fillRef>
+                          <a:effectRef idx="0">
+                            <a:schemeClr val="accent6"/>
+                          </a:effectRef>
+                          <a:fontRef idx="minor">
+                            <a:schemeClr val="dk1"/>
+                          </a:fontRef>
+                        </wps:style>
+                        <wps:txbx>
+                          <w:txbxContent>
+                            <w:p>
+                              <w:pPr>
+                                <w:jc w:val="center"/>
+                                <w:rPr>
+                                  <w:rFonts w:cstheme="minorHAnsi"/>
+                                  <w:dstrike/>
+                                </w:rPr>
+                              </w:pPr>
+                              <w:r>
+                                <w:rPr>
+                                  <w:rFonts w:cstheme="minorHAnsi"/>
+                                  <w:dstrike/>
+                                </w:rPr>
+                                <w:t xml:space="preserve">no </w:t>
+                              </w:r>
+                              <w:proofErr w:type="spellStart"/>
+                              <w:r>
+                                <w:rPr>
+                                  <w:rFonts w:cstheme="minorHAnsi"/>
+                                  <w:dstrike/>
+                                </w:rPr>
+                                <w:t>value</w:t>
+                              </w:r>
+                              <w:proofErr w:type="spellEnd"/>
+                            </w:p>
+                          </w:txbxContent>
+                        </wps:txbx>
+                        <wps:bodyPr rot="0" spcFirstLastPara="0" vertOverflow="overflow" horzOverflow="overflow" vert="horz" wrap="square" lIns="91440" tIns="45720" rIns="91440" bIns="45720" numCol="1" spcCol="0" rtlCol="0" fromWordArt="0" anchor="ctr" anchorCtr="0" forceAA="0" compatLnSpc="1">
+                          <a:prstTxWarp prst="textNoShape">
+                            <a:avLst/>
+                          </a:prstTxWarp>
+                          <a:noAutofit/>
+                        </wps:bodyPr>
+                      </wps:wsp>
+                      <wps:wsp>
+                        <wps:cNvPr id="2" name="Téglalap 2"/>
+                        <wps:cNvSpPr/>
+                        <wps:spPr>
+                          <a:xfrm>
+                            <a:off x="1495425" y="9525"/>
+                            <a:ext cx="1000125" cy="1181100"/>
+                          </a:xfrm>
+                          <a:prstGeom prst="rect">
+                            <a:avLst/>
+                          </a:prstGeom>
+                        </wps:spPr>
+                        <wps:style>
+                          <a:lnRef idx="2">
+                            <a:schemeClr val="accent6"/>
+                          </a:lnRef>
+                          <a:fillRef idx="1">
+                            <a:schemeClr val="lt1"/>
+                          </a:fillRef>
+                          <a:effectRef idx="0">
+                            <a:schemeClr val="accent6"/>
+                          </a:effectRef>
+                          <a:fontRef idx="minor">
+                            <a:schemeClr val="dk1"/>
+                          </a:fontRef>
+                        </wps:style>
+                        <wps:txbx>
+                          <w:txbxContent>
+                            <w:p>
+                              <w:pPr>
+                                <w:jc w:val="center"/>
+                                <w:rPr>
+                                  <w:rFonts w:cstheme="minorHAnsi"/>
+                                  <w:dstrike/>
+                                </w:rPr>
+                              </w:pPr>
+                              <w:proofErr w:type="spellStart"/>
+                              <w:r>
+                                <w:rPr>
+                                  <w:rFonts w:cstheme="minorHAnsi"/>
+                                  <w:dstrike/>
+                                </w:rPr>
+                                <w:t>true</w:t>
+                              </w:r>
+                              <w:proofErr w:type="spellEnd"/>
+                            </w:p>
+                          </w:txbxContent>
+                        </wps:txbx>
+                        <wps:bodyPr rot="0" spcFirstLastPara="0" vertOverflow="overflow" horzOverflow="overflow" vert="horz" wrap="square" lIns="91440" tIns="45720" rIns="91440" bIns="45720" numCol="1" spcCol="0" rtlCol="0" fromWordArt="0" anchor="ctr" anchorCtr="0" forceAA="0" compatLnSpc="1">
+                          <a:prstTxWarp prst="textNoShape">
+                            <a:avLst/>
+                          </a:prstTxWarp>
+                          <a:noAutofit/>
+                        </wps:bodyPr>
+                      </wps:wsp>
+                      <wps:wsp>
+                        <wps:cNvPr id="3" name="Téglalap 3"/>
+                        <wps:cNvSpPr/>
+                        <wps:spPr>
+                          <a:xfrm>
+                            <a:off x="2809875" y="0"/>
+                            <a:ext cx="1000125" cy="1181100"/>
+                          </a:xfrm>
+                          <a:prstGeom prst="rect">
+                            <a:avLst/>
+                          </a:prstGeom>
+                        </wps:spPr>
+                        <wps:style>
+                          <a:lnRef idx="2">
+                            <a:schemeClr val="accent6"/>
+                          </a:lnRef>
+                          <a:fillRef idx="1">
+                            <a:schemeClr val="lt1"/>
+                          </a:fillRef>
+                          <a:effectRef idx="0">
+                            <a:schemeClr val="accent6"/>
+                          </a:effectRef>
+                          <a:fontRef idx="minor">
+                            <a:schemeClr val="dk1"/>
+                          </a:fontRef>
+                        </wps:style>
+                        <wps:txbx>
+                          <w:txbxContent>
+                            <w:p>
+                              <w:pPr>
+                                <w:jc w:val="center"/>
+                                <w:rPr>
+                                  <w:rFonts w:cstheme="minorHAnsi"/>
+                                </w:rPr>
+                              </w:pPr>
+                              <w:proofErr w:type="spellStart"/>
+                              <w:r>
+                                <w:rPr>
+                                  <w:rFonts w:cstheme="minorHAnsi"/>
+                                  <w:dstrike w:val="false"/>
+                                  <w:strike w:val="false"/>
+                                </w:rPr>
+                                <w:t>false</w:t>
+                              </w:r>
+                              <w:proofErr w:type="spellEnd"/>
+                            </w:p>
+                          </w:txbxContent>
+                        </wps:txbx>
+                        <wps:bodyPr rot="0" spcFirstLastPara="0" vertOverflow="overflow" horzOverflow="overflow" vert="horz" wrap="square" lIns="91440" tIns="45720" rIns="91440" bIns="45720" numCol="1" spcCol="0" rtlCol="0" fromWordArt="0" anchor="ctr" anchorCtr="0" forceAA="0" compatLnSpc="1">
+                          <a:prstTxWarp prst="textNoShape">
+                            <a:avLst/>
+                          </a:prstTxWarp>
+                          <a:noAutofit/>
+                        </wps:bodyPr>
+                      </wps:wsp>
+                      <wps:wsp>
+                        <wps:cNvPr id="5" name="Téglalap 1"/>
+                        <wps:cNvSpPr/>
+                        <wps:spPr>
+                          <a:xfrm>
+                            <a:off x="9525" y="1228725"/>
+                            <a:ext cx="1171575" cy="1181100"/>
+                          </a:xfrm>
+                          <a:prstGeom prst="rect">
+                            <a:avLst/>
+                          </a:prstGeom>
+                        </wps:spPr>
+                        <wps:style>
+                          <a:lnRef idx="2">
+                            <a:schemeClr val="accent6"/>
+                          </a:lnRef>
+                          <a:fillRef idx="1">
+                            <a:schemeClr val="lt1"/>
+                          </a:fillRef>
+                          <a:effectRef idx="0">
+                            <a:schemeClr val="accent6"/>
+                          </a:effectRef>
+                          <a:fontRef idx="minor">
+                            <a:schemeClr val="dk1"/>
+                          </a:fontRef>
+                        </wps:style>
+                        <wps:txbx>
+                          <w:txbxContent>
+                            <w:p>
+                              <w:pPr>
+                                <w:jc w:val="center"/>
+                                <w:rPr>
+                                  <w:rFonts w:cstheme="minorHAnsi"/>
+                                  <w:strike/>
+                                </w:rPr>
+                              </w:pPr>
+                              <w:r>
+                                <w:rPr>
+                                  <w:rFonts w:cstheme="minorHAnsi"/>
+                                  <w:strike/>
+                                </w:rPr>
+                                <w:t xml:space="preserve">no </w:t>
+                              </w:r>
+                              <w:proofErr w:type="spellStart"/>
+                              <w:r>
+                                <w:rPr>
+                                  <w:rFonts w:cstheme="minorHAnsi"/>
+                                  <w:strike/>
+                                </w:rPr>
+                                <w:t>value</w:t>
+                              </w:r>
+                              <w:proofErr w:type="spellEnd"/>
+                            </w:p>
+                          </w:txbxContent>
+                        </wps:txbx>
+                        <wps:bodyPr rot="0" spcFirstLastPara="0" vertOverflow="overflow" horzOverflow="overflow" vert="horz" wrap="square" lIns="91440" tIns="45720" rIns="91440" bIns="45720" numCol="1" spcCol="0" rtlCol="0" fromWordArt="0" anchor="ctr" anchorCtr="0" forceAA="0" compatLnSpc="1">
+                          <a:prstTxWarp prst="textNoShape">
+                            <a:avLst/>
+                          </a:prstTxWarp>
+                          <a:noAutofit/>
+                        </wps:bodyPr>
+                      </wps:wsp>
+                      <wps:wsp>
+                        <wps:cNvPr id="6" name="Téglalap 2"/>
+                        <wps:cNvSpPr/>
+                        <wps:spPr>
+                          <a:xfrm>
+                            <a:off x="1495425" y="1228725"/>
+                            <a:ext cx="1000125" cy="1181100"/>
+                          </a:xfrm>
+                          <a:prstGeom prst="rect">
+                            <a:avLst/>
+                          </a:prstGeom>
+                        </wps:spPr>
+                        <wps:style>
+                          <a:lnRef idx="2">
+                            <a:schemeClr val="accent6"/>
+                          </a:lnRef>
+                          <a:fillRef idx="1">
+                            <a:schemeClr val="lt1"/>
+                          </a:fillRef>
+                          <a:effectRef idx="0">
+                            <a:schemeClr val="accent6"/>
+                          </a:effectRef>
+                          <a:fontRef idx="minor">
+                            <a:schemeClr val="dk1"/>
+                          </a:fontRef>
+                        </wps:style>
+                        <wps:txbx>
+                          <w:txbxContent>
+                            <w:p>
+                              <w:pPr>
+                                <w:jc w:val="center"/>
+                                <w:rPr>
+                                  <w:rFonts w:cstheme="minorHAnsi"/>
+                                  <w:strike/>
+                                </w:rPr>
+                              </w:pPr>
+                              <w:proofErr w:type="spellStart"/>
+                              <w:r>
+                                <w:rPr>
+                                  <w:rFonts w:cstheme="minorHAnsi"/>
+                                  <w:strike/>
+                                </w:rPr>
+                                <w:t>true</w:t>
+                              </w:r>
+                              <w:proofErr w:type="spellEnd"/>
+                            </w:p>
+                          </w:txbxContent>
+                        </wps:txbx>
+                        <wps:bodyPr rot="0" spcFirstLastPara="0" vertOverflow="overflow" horzOverflow="overflow" vert="horz" wrap="square" lIns="91440" tIns="45720" rIns="91440" bIns="45720" numCol="1" spcCol="0" rtlCol="0" fromWordArt="0" anchor="ctr" anchorCtr="0" forceAA="0" compatLnSpc="1">
+                          <a:prstTxWarp prst="textNoShape">
+                            <a:avLst/>
+                          </a:prstTxWarp>
+                          <a:noAutofit/>
+                        </wps:bodyPr>
+                      </wps:wsp>
+                      <wps:wsp>
+                        <wps:cNvPr id="7" name="Téglalap 3"/>
+                        <wps:cNvSpPr/>
+                        <wps:spPr>
+                          <a:xfrm>
+                            <a:off x="2800350" y="1219200"/>
+                            <a:ext cx="1000125" cy="1181100"/>
+                          </a:xfrm>
+                          <a:prstGeom prst="rect">
+                            <a:avLst/>
+                          </a:prstGeom>
+                        </wps:spPr>
+                        <wps:style>
+                          <a:lnRef idx="2">
+                            <a:schemeClr val="accent6"/>
+                          </a:lnRef>
+                          <a:fillRef idx="1">
+                            <a:schemeClr val="lt1"/>
+                          </a:fillRef>
+                          <a:effectRef idx="0">
+                            <a:schemeClr val="accent6"/>
+                          </a:effectRef>
+                          <a:fontRef idx="minor">
+                            <a:schemeClr val="dk1"/>
+                          </a:fontRef>
+                        </wps:style>
+                        <wps:txbx>
+                          <w:txbxContent>
+                            <w:p>
+                              <w:pPr>
+                                <w:jc w:val="center"/>
+                                <w:rPr>
+                                  <w:rFonts w:cstheme="minorHAnsi"/>
+                                </w:rPr>
+                              </w:pPr>
+                              <w:proofErr w:type="spellStart"/>
+                              <w:r>
+                                <w:rPr>
+                                  <w:rFonts w:cstheme="minorHAnsi"/>
+                                  <w:dstrike w:val="false"/>
+                                  <w:strike w:val="false"/>
+                                </w:rPr>
+                                <w:t>false</w:t>
+                              </w:r>
+                              <w:proofErr w:type="spellEnd"/>
+                            </w:p>
+                          </w:txbxContent>
+                        </wps:txbx>
+                        <wps:bodyPr rot="0" spcFirstLastPara="0" vertOverflow="overflow" horzOverflow="overflow" vert="horz" wrap="square" lIns="91440" tIns="45720" rIns="91440" bIns="45720" numCol="1" spcCol="0" rtlCol="0" fromWordArt="0" anchor="ctr" anchorCtr="0" forceAA="0" compatLnSpc="1">
+                          <a:prstTxWarp prst="textNoShape">
+                            <a:avLst/>
+                          </a:prstTxWarp>
+                          <a:noAutofit/>
+                        </wps:bodyPr>
+                      </wps:wsp>
+                    </wpg:wgp>
+                  </a:graphicData>
+                </a:graphic>
+                <wp14:sizeRelH relativeFrom="margin">
+                  <wp14:pctWidth>0</wp14:pctWidth>
+                </wp14:sizeRelH>
+                <wp14:sizeRelV relativeFrom="margin">
+                  <wp14:pctHeight>0</wp14:pctHeight>
+                </wp14:sizeRelV>
+              </wp:anchor>
+            </w:drawing>
+          </mc:Choice>
+          <mc:Fallback>
+            <w:pict>
+              <v:group id="Csoportba foglalás 4" o:spid="_x0000_s1026" style="position:absolute;margin-left:24.4pt;margin-top:12.4pt;width:300pt;height:189.75pt;z-index:251663360;mso-width-relative:margin;mso-height-relative:margin" coordsize="38100,24098" o:gfxdata="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">
+                <v:rect id="Téglalap 1" o:spid="_x0000_s1027" style="position:absolute;top:95;width:11715;height:11811;visibility:visible;mso-wrap-style:square;v-text-anchor:middle" o:gfxdata="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" fillcolor="white [3201]" strokecolor="#70ad47 [3209]" strokeweight="1pt">
+                  <v:textbox>
+                    <w:txbxContent>
+                      <w:p>
+                        <w:pPr>
+                          <w:jc w:val="center"/>
+                          <w:rPr>
+                            <w:rFonts w:cstheme="minorHAnsi"/>
+                            <w:dstrike/>
+                          </w:rPr>
+                        </w:pPr>
+                        <w:r>
+                          <w:rPr>
+                            <w:rFonts w:cstheme="minorHAnsi"/>
+                            <w:dstrike/>
+                          </w:rPr>
+                          <w:t xml:space="preserve">no </w:t>
+                        </w:r>
+                        <w:proofErr w:type="spellStart"/>
+                        <w:r>
+                          <w:rPr>
+                            <w:rFonts w:cstheme="minorHAnsi"/>
+                            <w:dstrike/>
+                          </w:rPr>
+                          <w:t>value</w:t>
+                        </w:r>
+                        <w:proofErr w:type="spellEnd"/>
+                      </w:p>
+                    </w:txbxContent>
+                  </v:textbox>
+                </v:rect>
+                <v:rect id="Téglalap 2" o:spid="_x0000_s1028" style="position:absolute;left:14954;top:95;width:10001;height:11811;visibility:visible;mso-wrap-style:square;v-text-anchor:middle" o:gfxdata="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" fillcolor="white [3201]" strokecolor="#70ad47 [3209]" strokeweight="1pt">
+                  <v:textbox>
+                    <w:txbxContent>
+                      <w:p>
+                        <w:pPr>
+                          <w:jc w:val="center"/>
+                          <w:rPr>
+                            <w:rFonts w:cstheme="minorHAnsi"/>
+                            <w:dstrike/>
+                          </w:rPr>
+                        </w:pPr>
+                        <w:proofErr w:type="spellStart"/>
+                        <w:r>
+                          <w:rPr>
+                            <w:rFonts w:cstheme="minorHAnsi"/>
+                            <w:dstrike/>
+                          </w:rPr>
+                          <w:t>true</w:t>
+                        </w:r>
+                        <w:proofErr w:type="spellEnd"/>
+                      </w:p>
+                    </w:txbxContent>
+                  </v:textbox>
+                </v:rect>
+                <v:rect id="Téglalap 3" o:spid="_x0000_s1029" style="position:absolute;left:28098;width:10002;height:11811;visibility:visible;mso-wrap-style:square;v-text-anchor:middle" o:gfxdata="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" fillcolor="white [3201]" strokecolor="#70ad47 [3209]" strokeweight="1pt">
+                  <v:textbox>
+                    <w:txbxContent>
+                      <w:p>
+                        <w:pPr>
+                          <w:jc w:val="center"/>
+                          <w:rPr>
+                            <w:rFonts w:cstheme="minorHAnsi"/>
+                          </w:rPr>
+                        </w:pPr>
+                        <w:proofErr w:type="spellStart"/>
+                        <w:r>
+                          <w:rPr>
+                            <w:rFonts w:cstheme="minorHAnsi"/>
+                            <w:dstrike w:val="false"/>
+                            <w:strike w:val="false"/>
+                          </w:rPr>
+                          <w:t>false</w:t>
+                        </w:r>
+                        <w:proofErr w:type="spellEnd"/>
+                      </w:p>
+                    </w:txbxContent>
+                  </v:textbox>
+                </v:rect>
+                <v:rect id="Téglalap 1" o:spid="_x0000_s1030" style="position:absolute;left:95;top:12287;width:11716;height:11811;visibility:visible;mso-wrap-style:square;v-text-anchor:middle" o:gfxdata="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" fillcolor="white [3201]" strokecolor="#70ad47 [3209]" strokeweight="1pt">
+                  <v:textbox>
+                    <w:txbxContent>
+                      <w:p>
+                        <w:pPr>
+                          <w:jc w:val="center"/>
+                          <w:rPr>
+                            <w:rFonts w:cstheme="minorHAnsi"/>
+                            <w:strike/>
+                          </w:rPr>
+                        </w:pPr>
+                        <w:r>
+                          <w:rPr>
+                            <w:rFonts w:cstheme="minorHAnsi"/>
+                            <w:strike/>
+                          </w:rPr>
+                          <w:t xml:space="preserve">no </w:t>
+                        </w:r>
+                        <w:proofErr w:type="spellStart"/>
+                        <w:r>
+                          <w:rPr>
+                            <w:rFonts w:cstheme="minorHAnsi"/>
+                            <w:strike/>
+                          </w:rPr>
+                          <w:t>value</w:t>
+                        </w:r>
+                        <w:proofErr w:type="spellEnd"/>
+                      </w:p>
+                    </w:txbxContent>
+                  </v:textbox>
+                </v:rect>
+                <v:rect id="Téglalap 2" o:spid="_x0000_s1031" style="position:absolute;left:14954;top:12287;width:10001;height:11811;visibility:visible;mso-wrap-style:square;v-text-anchor:middle" o:gfxdata="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" fillcolor="white [3201]" strokecolor="#70ad47 [3209]" strokeweight="1pt">
+                  <v:textbox>
+                    <w:txbxContent>
+                      <w:p>
+                        <w:pPr>
+                          <w:jc w:val="center"/>
+                          <w:rPr>
+                            <w:rFonts w:cstheme="minorHAnsi"/>
+                            <w:strike/>
+                          </w:rPr>
+                        </w:pPr>
+                        <w:proofErr w:type="spellStart"/>
+                        <w:r>
+                          <w:rPr>
+                            <w:rFonts w:cstheme="minorHAnsi"/>
+                            <w:strike/>
+                          </w:rPr>
+                          <w:t>true</w:t>
+                        </w:r>
+                        <w:proofErr w:type="spellEnd"/>
+                      </w:p>
+                    </w:txbxContent>
+                  </v:textbox>
+                </v:rect>
+                <v:rect id="Téglalap 3" o:spid="_x0000_s1032" style="position:absolute;left:28003;top:12192;width:10001;height:11811;visibility:visible;mso-wrap-style:square;v-text-anchor:middle" o:gfxdata="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" fillcolor="white [3201]" strokecolor="#70ad47 [3209]" strokeweight="1pt">
+                  <v:textbox>
+                    <w:txbxContent>
+                      <w:p>
+                        <w:pPr>
+                          <w:jc w:val="center"/>
+                          <w:rPr>
+                            <w:rFonts w:cstheme="minorHAnsi"/>
+                          </w:rPr>
+                        </w:pPr>
+                        <w:proofErr w:type="spellStart"/>
+                        <w:r>
+                          <w:rPr>
+                            <w:rFonts w:cstheme="minorHAnsi"/>
+                            <w:dstrike w:val="false"/>
+                            <w:strike w:val="false"/>
+                          </w:rPr>
+                          <w:t>false</w:t>
+                        </w:r>
+                        <w:proofErr w:type="spellEnd"/>
+                      </w:p>
+                    </w:txbxContent>
+                  </v:textbox>
+                </v:rect>
+              </v:group>
+            </w:pict>
+          </mc:Fallback>
+        </mc:AlternateContent>
+      </w:r>
+    </w:p>
+    <w:sectPr>
+      <w:pgSz w:w="11906" w:h="16838"/>
+      <w:pgMar w:top="1417" w:right="1417" w:bottom="1417" w:left="1417" w:header="708" w:footer="708" w:gutter="0"/>
+      <w:cols w:space="708"/>
+      <w:docGrid w:linePitch="360"/>
+    </w:sectPr>
+  </w:body>
+</w:document>
+======= ./word/theme/theme1.xml =======
+<?xml version="1.0" encoding="UTF-8" standalone="yes"?>
+<a:theme xmlns:a="http://schemas.openxmlformats.org/drawingml/2006/main" name="Office-téma">
+  <a:themeElements>
+    <a:clrScheme name="Office">
+      <a:dk1>
+        <a:sysClr val="windowText" lastClr="000000"/>
+      </a:dk1>
+      <a:lt1>
+        <a:sysClr val="window" lastClr="FFFFFF"/>
+      </a:lt1>
+      <a:dk2>
+        <a:srgbClr val="44546A"/>
+      </a:dk2>
+      <a:lt2>
+        <a:srgbClr val="E7E6E6"/>
+      </a:lt2>
+      <a:accent1>
+        <a:srgbClr val="4472C4"/>
+      </a:accent1>
+      <a:accent2>
+        <a:srgbClr val="ED7D31"/>
+      </a:accent2>
+      <a:accent3>
+        <a:srgbClr val="A5A5A5"/>
+      </a:accent3>
+      <a:accent4>
+        <a:srgbClr val="FFC000"/>
+      </a:accent4>
+      <a:accent5>
+        <a:srgbClr val="5B9BD5"/>
+      </a:accent5>
+      <a:accent6>
+        <a:srgbClr val="70AD47"/>
+      </a:accent6>
+      <a:hlink>
+        <a:srgbClr val="0563C1"/>
+      </a:hlink>
+      <a:folHlink>
+        <a:srgbClr val="954F72"/>
+      </a:folHlink>
+    </a:clrScheme>
+    <a:fontScheme name="Office">
+      <a:majorFont>
+        <a:latin typeface="Calibri Light" panose="020F0302020204030204"/>
+        <a:ea typeface=""/>
+        <a:cs typeface=""/>
+        <a:font script="Jpan" typeface="游ゴシック Light"/>
+        <a:font script="Hang" typeface="맑은 고딕"/>
+        <a:font script="Hans" typeface="等线 Light"/>
+        <a:font script="Hant" typeface="新細明體"/>
+        <a:font script="Arab" typeface="Times New Roman"/>
+        <a:font script="Hebr" typeface="Times New Roman"/>
+        <a:font script="Thai" typeface="Angsana New"/>
+        <a:font script="Ethi" typeface="Nyala"/>
+        <a:font script="Beng" typeface="Vrinda"/>
+        <a:font script="Gujr" typeface="Shruti"/>
+        <a:font script="Khmr" typeface="MoolBoran"/>
+        <a:font script="Knda" typeface="Tunga"/>
+        <a:font script="Guru" typeface="Raavi"/>
+        <a:font script="Cans" typeface="Euphemia"/>
+        <a:font script="Cher" typeface="Plantagenet Cherokee"/>
+        <a:font script="Yiii" typeface="Microsoft Yi Baiti"/>
+        <a:font script="Tibt" typeface="Microsoft Himalaya"/>
+        <a:font script="Thaa" typeface="MV Boli"/>
+        <a:font script="Deva" typeface="Mangal"/>
+        <a:font script="Telu" typeface="Gautami"/>
+        <a:font script="Taml" typeface="Latha"/>
+        <a:font script="Syrc" typeface="Estrangelo Edessa"/>
+        <a:font script="Orya" typeface="Kalinga"/>
+        <a:font script="Mlym" typeface="Kartika"/>
+        <a:font script="Laoo" typeface="DokChampa"/>
+        <a:font script="Sinh" typeface="Iskoola Pota"/>
+        <a:font script="Mong" typeface="Mongolian Baiti"/>
+        <a:font script="Viet" typeface="Times New Roman"/>
+        <a:font script="Uigh" typeface="Microsoft Uighur"/>
+        <a:font script="Geor" typeface="Sylfaen"/>
+        <a:font script="Armn" typeface="Arial"/>
+        <a:font script="Bugi" typeface="Leelawadee UI"/>
+        <a:font script="Bopo" typeface="Microsoft JhengHei"/>
+        <a:font script="Java" typeface="Javanese Text"/>
+        <a:font script="Lisu" typeface="Segoe UI"/>
+        <a:font script="Mymr" typeface="Myanmar Text"/>
+        <a:font script="Nkoo" typeface="Ebrima"/>
+        <a:font script="Olck" typeface="Nirmala UI"/>
+        <a:font script="Osma" typeface="Ebrima"/>
+        <a:font script="Phag" typeface="Phagspa"/>
+        <a:font script="Syrn" typeface="Estrangelo Edessa"/>
+        <a:font script="Syrj" typeface="Estrangelo Edessa"/>
+        <a:font script="Syre" typeface="Estrangelo Edessa"/>
+        <a:font script="Sora" typeface="Nirmala UI"/>
+        <a:font script="Tale" typeface="Microsoft Tai Le"/>
+        <a:font script="Talu" typeface="Microsoft New Tai Lue"/>
+        <a:font script="Tfng" typeface="Ebrima"/>
+      </a:majorFont>
+      <a:minorFont>
+        <a:latin typeface="Calibri" panose="020F0502020204030204"/>
+        <a:ea typeface=""/>
+        <a:cs typeface=""/>
+        <a:font script="Jpan" typeface="游明朝"/>
+        <a:font script="Hang" typeface="맑은 고딕"/>
+        <a:font script="Hans" typeface="等线"/>
+        <a:font script="Hant" typeface="新細明體"/>
+        <a:font script="Arab" typeface="Arial"/>
+        <a:font script="Hebr" typeface="Arial"/>
+        <a:font script="Thai" typeface="Cordia New"/>
+        <a:font script="Ethi" typeface="Nyala"/>
+        <a:font script="Beng" typeface="Vrinda"/>
+        <a:font script="Gujr" typeface="Shruti"/>
+        <a:font script="Khmr" typeface="DaunPenh"/>
+        <a:font script="Knda" typeface="Tunga"/>
+        <a:font script="Guru" typeface="Raavi"/>
+        <a:font script="Cans" typeface="Euphemia"/>
+        <a:font script="Cher" typeface="Plantagenet Cherokee"/>
+        <a:font script="Yiii" typeface="Microsoft Yi Baiti"/>
+        <a:font script="Tibt" typeface="Microsoft Himalaya"/>
+        <a:font script="Thaa" typeface="MV Boli"/>
+        <a:font script="Deva" typeface="Mangal"/>
+        <a:font script="Telu" typeface="Gautami"/>
+        <a:font script="Taml" typeface="Latha"/>
+        <a:font script="Syrc" typeface="Estrangelo Edessa"/>
+        <a:font script="Orya" typeface="Kalinga"/>
+        <a:font script="Mlym" typeface="Kartika"/>
+        <a:font script="Laoo" typeface="DokChampa"/>
+        <a:font script="Sinh" typeface="Iskoola Pota"/>
+        <a:font script="Mong" typeface="Mongolian Baiti"/>
+        <a:font script="Viet" typeface="Arial"/>
+        <a:font script="Uigh" typeface="Microsoft Uighur"/>
+        <a:font script="Geor" typeface="Sylfaen"/>
+        <a:font script="Armn" typeface="Arial"/>
+        <a:font script="Bugi" typeface="Leelawadee UI"/>
+        <a:font script="Bopo" typeface="Microsoft JhengHei"/>
+        <a:font script="Java" typeface="Javanese Text"/>
+        <a:font script="Lisu" typeface="Segoe UI"/>
+        <a:font script="Mymr" typeface="Myanmar Text"/>
+        <a:font script="Nkoo" typeface="Ebrima"/>
+        <a:font script="Olck" typeface="Nirmala UI"/>
+        <a:font script="Osma" typeface="Ebrima"/>
+        <a:font script="Phag" typeface="Phagspa"/>
+        <a:font script="Syrn" typeface="Estrangelo Edessa"/>
+        <a:font script="Syrj" typeface="Estrangelo Edessa"/>
+        <a:font script="Syre" typeface="Estrangelo Edessa"/>
+        <a:font script="Sora" typeface="Nirmala UI"/>
+        <a:font script="Tale" typeface="Microsoft Tai Le"/>
+        <a:font script="Talu" typeface="Microsoft New Tai Lue"/>
+        <a:font script="Tfng" typeface="Ebrima"/>
+      </a:minorFont>
+    </a:fontScheme>
+    <a:fmtScheme name="Office">
+      <a:fillStyleLst>
+        <a:solidFill>
+          <a:schemeClr val="phClr"/>
+        </a:solidFill>
+        <a:gradFill rotWithShape="1">
+          <a:gsLst>
+            <a:gs pos="0">
+              <a:schemeClr val="phClr">
+                <a:lumMod val="110000"/>
+                <a:satMod val="105000"/>
+                <a:tint val="67000"/>
+              </a:schemeClr>
+            </a:gs>
+            <a:gs pos="50000">
+              <a:schemeClr val="phClr">
+                <a:lumMod val="105000"/>
+                <a:satMod val="103000"/>
+                <a:tint val="73000"/>
+              </a:schemeClr>
+            </a:gs>
+            <a:gs pos="100000">
+              <a:schemeClr val="phClr">
+                <a:lumMod val="105000"/>
+                <a:satMod val="109000"/>
+                <a:tint val="81000"/>
+              </a:schemeClr>
+            </a:gs>
+          </a:gsLst>
+          <a:lin ang="5400000" scaled="0"/>
+        </a:gradFill>
+        <a:gradFill rotWithShape="1">
+          <a:gsLst>
+            <a:gs pos="0">
+              <a:schemeClr val="phClr">
+                <a:satMod val="103000"/>
+                <a:lumMod val="102000"/>
+                <a:tint val="94000"/>
+              </a:schemeClr>
+            </a:gs>
+            <a:gs pos="50000">
+              <a:schemeClr val="phClr">
+                <a:satMod val="110000"/>
+                <a:lumMod val="100000"/>
+                <a:shade val="100000"/>
+              </a:schemeClr>
+            </a:gs>
+            <a:gs pos="100000">
+              <a:schemeClr val="phClr">
+                <a:lumMod val="99000"/>
+                <a:satMod val="120000"/>
+                <a:shade val="78000"/>
+              </a:schemeClr>
+            </a:gs>
+          </a:gsLst>
+          <a:lin ang="5400000" scaled="0"/>
+        </a:gradFill>
+      </a:fillStyleLst>
+      <a:lnStyleLst>
+        <a:ln w="6350" cap="flat" cmpd="sng" algn="ctr">
+          <a:solidFill>
+            <a:schemeClr val="phClr"/>
+          </a:solidFill>
+          <a:prstDash val="solid"/>
+          <a:miter lim="800000"/>
+        </a:ln>
+        <a:ln w="12700" cap="flat" cmpd="sng" algn="ctr">
+          <a:solidFill>
+            <a:schemeClr val="phClr"/>
+          </a:solidFill>
+          <a:prstDash val="solid"/>
+          <a:miter lim="800000"/>
+        </a:ln>
+        <a:ln w="19050" cap="flat" cmpd="sng" algn="ctr">
+          <a:solidFill>
+            <a:schemeClr val="phClr"/>
+          </a:solidFill>
+          <a:prstDash val="solid"/>
+          <a:miter lim="800000"/>
+        </a:ln>
+      </a:lnStyleLst>
+      <a:effectStyleLst>
+        <a:effectStyle>
+          <a:effectLst/>
+        </a:effectStyle>
+        <a:effectStyle>
+          <a:effectLst/>
+        </a:effectStyle>
+        <a:effectStyle>
+          <a:effectLst>
+            <a:outerShdw blurRad="57150" dist="19050" dir="5400000" algn="ctr" rotWithShape="0">
+              <a:srgbClr val="000000">
+                <a:alpha val="63000"/>
+              </a:srgbClr>
+            </a:outerShdw>
+          </a:effectLst>
+        </a:effectStyle>
+      </a:effectStyleLst>
+      <a:bgFillStyleLst>
+        <a:solidFill>
+          <a:schemeClr val="phClr"/>
+        </a:solidFill>
+        <a:solidFill>
+          <a:schemeClr val="phClr">
+            <a:tint val="95000"/>
+            <a:satMod val="170000"/>
+          </a:schemeClr>
+        </a:solidFill>
+        <a:gradFill rotWithShape="1">
+          <a:gsLst>
+            <a:gs pos="0">
+              <a:schemeClr val="phClr">
+                <a:tint val="93000"/>
+                <a:satMod val="150000"/>
+                <a:shade val="98000"/>
+                <a:lumMod val="102000"/>
+              </a:schemeClr>
+            </a:gs>
+            <a:gs pos="50000">
+              <a:schemeClr val="phClr">
+                <a:tint val="98000"/>
+                <a:satMod val="130000"/>
+                <a:shade val="90000"/>
+                <a:lumMod val="103000"/>
+              </a:schemeClr>
+            </a:gs>
+            <a:gs pos="100000">
+              <a:schemeClr val="phClr">
+                <a:shade val="63000"/>
+                <a:satMod val="120000"/>
+              </a:schemeClr>
+            </a:gs>
+          </a:gsLst>
+          <a:lin ang="5400000" scaled="0"/>
+        </a:gradFill>
+      </a:bgFillStyleLst>
+    </a:fmtScheme>
+  </a:themeElements>
+  <a:objectDefaults/>
+  <a:extraClrSchemeLst/>
+  <a:extLst>
+    <a:ext uri="{05A4C25C-085E-4340-85A3-A5531E510DB2}">
+      <thm15:themeFamily xmlns:thm15="http://schemas.microsoft.com/office/thememl/2012/main" name="Office Theme" id="{62F939B6-93AF-4DB8-9C6B-D6C7DFDC589F}" vid="{4A3C46E8-61CC-4603-A589-7422A47A8E4A}"/>
+    </a:ext>
+  </a:extLst>
+</a:theme>
+======= ./docProps/app.xml =======
+<?xml version="1.0" encoding="UTF-8" standalone="yes"?>
+<Properties xmlns="http://schemas.openxmlformats.org/officeDocument/2006/extended-properties" xmlns:vt="http://schemas.openxmlformats.org/officeDocument/2006/docPropsVTypes">
+  <Template>Normal.dotm</Template>
+  <TotalTime>11</TotalTime>
+  <Pages>1</Pages>
+  <Words>0</Words>
+  <Characters>1</Characters>
+  <Application>Microsoft Office Word</Application>
+  <DocSecurity>0</DocSecurity>
+  <Lines>1</Lines>
+  <Paragraphs>1</Paragraphs>
+  <ScaleCrop>false</ScaleCrop>
+  <HeadingPairs>
+    <vt:vector size="2" baseType="variant">
+      <vt:variant>
+        <vt:lpstr>Cím</vt:lpstr>
+      </vt:variant>
+      <vt:variant>
+        <vt:i4>1</vt:i4>
+      </vt:variant>
+    </vt:vector>
+  </HeadingPairs>
+  <TitlesOfParts>
+    <vt:vector size="1" baseType="lpstr">
+      <vt:lpstr/>
+    </vt:vector>
+  </TitlesOfParts>
+  <Company/>
+  <LinksUpToDate>false</LinksUpToDate>
+  <CharactersWithSpaces>1</CharactersWithSpaces>
+  <SharedDoc>false</SharedDoc>
+  <HyperlinksChanged>false</HyperlinksChanged>
+  <AppVersion>16.0000</AppVersion>
+</Properties>
+======= ./docProps/core.xml =======
+<?xml version="1.0" encoding="UTF-8" standalone="yes"?>
+<cp:coreProperties xmlns:cp="http://schemas.openxmlformats.org/package/2006/metadata/core-properties" xmlns:dc="http://purl.org/dc/elements/1.1/" xmlns:dcterms="http://purl.org/dc/terms/" xmlns:dcmitype="http://purl.org/dc/dcmitype/" xmlns:xsi="http://www.w3.org/2001/XMLSchema-instance">
+  <dc:title/>
+  <dc:subject/>
+  <dc:creator>Regényi Balázs Miklós</dc:creator>
+  <cp:keywords/>
+  <dc:description/>
+  <cp:lastModifiedBy>Tóth Szabolcs</cp:lastModifiedBy>
+  <cp:revision>4</cp:revision>
+  <dcterms:created xsi:type="dcterms:W3CDTF">2020-04-06T11:39:00Z</dcterms:created>
+  <dcterms:modified xsi:type="dcterms:W3CDTF">2020-04-06T14:10:00Z</dcterms:modified>
+</cp:coreProperties>
+======= ./5829.xml =======
+======= ./[Content_Types].xml =======
+<?xml version="1.0" encoding="UTF-8" standalone="yes"?>
+<Types xmlns="http://schemas.openxmlformats.org/package/2006/content-types">
+  <Default Extension="rels" ContentType="application/vnd.openxmlformats-package.relationships+xml"/>
+  <Default Extension="xml" ContentType="application/xml"/>
+  <Override PartName="/word/document.xml" ContentType="application/vnd.openxmlformats-officedocument.wordprocessingml.document.main+xml"/>
+  <Override PartName="/word/styles.xml" ContentType="application/vnd.openxmlformats-officedocument.wordprocessingml.styles+xml"/>
+  <Override PartName="/word/settings.xml" ContentType="application/vnd.openxmlformats-officedocument.wordprocessingml.settings+xml"/>
+  <Override PartName="/word/webSettings.xml" ContentType="application/vnd.openxmlformats-officedocument.wordprocessingml.webSettings+xml"/>
+  <Override PartName="/word/fontTable.xml" ContentType="application/vnd.openxmlformats-officedocument.wordprocessingml.fontTable+xml"/>
+  <Override PartName="/word/theme/theme1.xml" ContentType="application/vnd.openxmlformats-officedocument.theme+xml"/>
+  <Override PartName="/docProps/core.xml" ContentType="application/vnd.openxmlformats-package.core-properties+xml"/>
+  <Override PartName="/docProps/app.xml" ContentType="application/vnd.openxmlformats-officedocument.extended-properties+xml"/>
+</Types>
+======= ./_rels/.rels =======
+<?xml version="1.0" encoding="UTF-8" standalone="yes"?>
+<Relationships xmlns="http://schemas.openxmlformats.org/package/2006/relationships">
+  <Relationship Id="rId3" Type="http://schemas.openxmlformats.org/officeDocument/2006/relationships/extended-properties" Target="docProps/app.xml"/>
+  <Relationship Id="rId2" Type="http://schemas.openxmlformats.org/package/2006/relationships/metadata/core-properties" Target="docProps/core.xml"/>
+  <Relationship Id="rId1" Type="http://schemas.openxmlformats.org/officeDocument/2006/relationships/officeDocument" Target="word/document.xml"/>
+</Relationships>
+======= ./word/_rels/document.xml.rels =======
+<?xml version="1.0" encoding="UTF-8" standalone="yes"?>
+<Relationships xmlns="http://schemas.openxmlformats.org/package/2006/relationships">
+  <Relationship Id="rId3" Type="http://schemas.openxmlformats.org/officeDocument/2006/relationships/webSettings" Target="webSettings.xml"/>
+  <Relationship Id="rId2" Type="http://schemas.openxmlformats.org/officeDocument/2006/relationships/settings" Target="settings.xml"/>
+  <Relationship Id="rId1" Type="http://schemas.openxmlformats.org/officeDocument/2006/relationships/styles" Target="styles.xml"/>
+  <Relationship Id="rId5" Type="http://schemas.openxmlformats.org/officeDocument/2006/relationships/theme" Target="theme/theme1.xml"/>
+  <Relationship Id="rId4" Type="http://schemas.openxmlformats.org/officeDocument/2006/relationships/fontTable" Target="fontTable.xml"/>
+</Relationships>
+
 </file>
</xml_diff>